<commit_message>
Revise Documents, add application Screen Flow
</commit_message>
<xml_diff>
--- a/Draft Design.docx
+++ b/Draft Design.docx
@@ -4,6 +4,19 @@
   <w:body>
     <w:p>
       <w:r>
+        <w:rPr>
+          <w:sz w:val="28"/>
+          <w:szCs w:val="28"/>
+        </w:rPr>
+        <w:t>Application Design (Mobile Apps)</w:t>
+      </w:r>
+      <w:r>
+        <w:br/>
+      </w:r>
+      <w:r>
+        <w:br/>
+      </w:r>
+      <w:r>
         <w:t>Registration Service Flow</w:t>
       </w:r>
     </w:p>
@@ -296,10 +309,7 @@
       </w:r>
       <w:proofErr w:type="gramEnd"/>
       <w:r>
-        <w:t xml:space="preserve"> </w:t>
-      </w:r>
-      <w:r>
-        <w:t>when button clicked there will be pop up for choose upload from Camera (take photo) or Upload from gallery (Requesting for permission to access gallery) , Size should be limited (depends on the system requirement, usually maximum around 250kbs-500kbs) – if File Size larger than Maximum -&gt; Error , file size exceeded Maximum Limit, please upload file max $</w:t>
+        <w:t xml:space="preserve"> when button clicked there will be pop up for choose upload from Camera (take photo) or Upload from gallery (Requesting for permission to access gallery) , Size should be limited (depends on the system requirement, usually maximum around 250kbs-500kbs) – if File Size larger than Maximum -&gt; Error , file size exceeded Maximum Limit, please upload file max $</w:t>
       </w:r>
       <w:proofErr w:type="spellStart"/>
       <w:r>
@@ -347,8 +357,16 @@
       <w:r>
         <w:br/>
       </w:r>
-      <w:r>
-        <w:t xml:space="preserve"> – User required to input password for the Email/No Hp User with some validation</w:t>
+    </w:p>
+    <w:p>
+      <w:pPr>
+        <w:pStyle w:val="ListParagraph"/>
+      </w:pPr>
+      <w:r>
+        <w:t xml:space="preserve">Password Configuration </w:t>
+      </w:r>
+      <w:r>
+        <w:t>– User required to input password for the Email/No Hp User with some validation</w:t>
       </w:r>
     </w:p>
     <w:p>
@@ -481,6 +499,7 @@
         </w:numPr>
       </w:pPr>
       <w:r>
+        <w:lastRenderedPageBreak/>
         <w:t xml:space="preserve">When user try to input </w:t>
       </w:r>
       <w:r>
@@ -515,8 +534,709 @@
         </w:numPr>
       </w:pPr>
       <w:r>
+        <w:t>Rules for Uppercase and Lowercase (checklist box rules) O Capital Letter O Small Letter</w:t>
+      </w:r>
+    </w:p>
+    <w:p>
+      <w:pPr>
+        <w:pStyle w:val="ListParagraph"/>
+        <w:numPr>
+          <w:ilvl w:val="2"/>
+          <w:numId w:val="1"/>
+        </w:numPr>
+      </w:pPr>
+      <w:r>
+        <w:t>Rules for minimum 1 Special Character (Checklist bo</w:t>
+      </w:r>
+      <w:r>
+        <w:t>x</w:t>
+      </w:r>
+      <w:r>
+        <w:t xml:space="preserve"> rules)</w:t>
+      </w:r>
+    </w:p>
+    <w:p>
+      <w:pPr>
+        <w:pStyle w:val="ListParagraph"/>
+        <w:numPr>
+          <w:ilvl w:val="2"/>
+          <w:numId w:val="1"/>
+        </w:numPr>
+      </w:pPr>
+      <w:r>
+        <w:t>Then additional field for confirm password (retype – if not match with password on field1, button submit disabled, checklist box beside additional field not checked)</w:t>
+      </w:r>
+    </w:p>
+    <w:p>
+      <w:pPr>
+        <w:pStyle w:val="ListParagraph"/>
+        <w:numPr>
+          <w:ilvl w:val="1"/>
+          <w:numId w:val="1"/>
+        </w:numPr>
+      </w:pPr>
+      <w:r>
+        <w:t xml:space="preserve">After </w:t>
+      </w:r>
+      <w:proofErr w:type="gramStart"/>
+      <w:r>
+        <w:t>submitted ,</w:t>
+      </w:r>
+      <w:proofErr w:type="gramEnd"/>
+      <w:r>
+        <w:t xml:space="preserve"> user required to input OTP sent to Email or Phone Number (as additional verification)</w:t>
+      </w:r>
+    </w:p>
+    <w:p>
+      <w:pPr>
+        <w:pStyle w:val="ListParagraph"/>
+        <w:numPr>
+          <w:ilvl w:val="2"/>
+          <w:numId w:val="1"/>
+        </w:numPr>
+      </w:pPr>
+      <w:r>
+        <w:t>If OTP Didn’t Match – In Line error when submit under field OTP (Invalid OTP) – can be limited to 3 times to prevent brute force (</w:t>
+      </w:r>
+      <w:r>
+        <w:t>Customer will be redirected back to first page to start from beginning) – Since its still on registration phase, advanced restriction such as preventing registration on same session still unnecessary</w:t>
+      </w:r>
+    </w:p>
+    <w:p>
+      <w:pPr>
+        <w:pStyle w:val="ListParagraph"/>
+        <w:numPr>
+          <w:ilvl w:val="2"/>
+          <w:numId w:val="1"/>
+        </w:numPr>
+      </w:pPr>
+      <w:r>
+        <w:t xml:space="preserve">There is button for resend OTP (If clicked will be disabled for 20-30s) to prevent </w:t>
+      </w:r>
+      <w:r>
+        <w:t>double click</w:t>
+      </w:r>
+    </w:p>
+    <w:p>
+      <w:pPr>
+        <w:pStyle w:val="ListParagraph"/>
+        <w:numPr>
+          <w:ilvl w:val="2"/>
+          <w:numId w:val="1"/>
+        </w:numPr>
+      </w:pPr>
+      <w:r>
+        <w:t>If OTP Match, then data registration will be stored to Database and parallel send request to core apps (Core banking) for Customer Information File (CIF) Creation and Credentials</w:t>
+      </w:r>
+    </w:p>
+    <w:p>
+      <w:pPr>
+        <w:pStyle w:val="ListParagraph"/>
+        <w:numPr>
+          <w:ilvl w:val="1"/>
+          <w:numId w:val="1"/>
+        </w:numPr>
+      </w:pPr>
+      <w:r>
+        <w:t>There will be information for user that data is on Process and will be notified to registered Email / Phone Number when Finished (User will be able to login)</w:t>
+      </w:r>
+    </w:p>
+    <w:p>
+      <w:pPr>
+        <w:ind w:left="720"/>
+      </w:pPr>
+    </w:p>
+    <w:p>
+      <w:r>
+        <w:t>Login Service Flow</w:t>
+      </w:r>
+    </w:p>
+    <w:p>
+      <w:pPr>
+        <w:pStyle w:val="ListParagraph"/>
+        <w:numPr>
+          <w:ilvl w:val="0"/>
+          <w:numId w:val="1"/>
+        </w:numPr>
+      </w:pPr>
+      <w:r>
+        <w:t xml:space="preserve">If User choose login with </w:t>
+      </w:r>
+      <w:proofErr w:type="gramStart"/>
+      <w:r>
+        <w:t>Password</w:t>
+      </w:r>
+      <w:r>
+        <w:t xml:space="preserve"> </w:t>
+      </w:r>
+      <w:r>
+        <w:t>,</w:t>
+      </w:r>
+      <w:proofErr w:type="gramEnd"/>
+      <w:r>
+        <w:t xml:space="preserve"> </w:t>
+      </w:r>
+      <w:r>
+        <w:t>can be</w:t>
+      </w:r>
+      <w:r>
+        <w:t xml:space="preserve"> filled with</w:t>
+      </w:r>
+      <w:r>
+        <w:t xml:space="preserve"> Registered Email / No. HP</w:t>
+      </w:r>
+      <w:r>
+        <w:t xml:space="preserve">, when submitted – check to login service </w:t>
+      </w:r>
+      <w:r>
+        <w:t xml:space="preserve">for </w:t>
+      </w:r>
+      <w:r>
+        <w:t xml:space="preserve">existing user credential </w:t>
+      </w:r>
+      <w:r>
+        <w:t>stored on Database</w:t>
+      </w:r>
+    </w:p>
+    <w:p>
+      <w:pPr>
+        <w:pStyle w:val="ListParagraph"/>
+        <w:numPr>
+          <w:ilvl w:val="1"/>
+          <w:numId w:val="1"/>
+        </w:numPr>
+      </w:pPr>
+      <w:r>
+        <w:t xml:space="preserve">If no email or </w:t>
+      </w:r>
+      <w:r>
+        <w:t>Phone Number</w:t>
+      </w:r>
+      <w:r>
+        <w:t xml:space="preserve"> match – In line error User Credential didn’t match </w:t>
+      </w:r>
+    </w:p>
+    <w:p>
+      <w:pPr>
+        <w:pStyle w:val="ListParagraph"/>
+        <w:numPr>
+          <w:ilvl w:val="1"/>
+          <w:numId w:val="1"/>
+        </w:numPr>
+      </w:pPr>
+      <w:r>
+        <w:t xml:space="preserve">(if Email or </w:t>
+      </w:r>
+      <w:proofErr w:type="spellStart"/>
+      <w:proofErr w:type="gramStart"/>
+      <w:r>
+        <w:t>No.HP</w:t>
+      </w:r>
+      <w:proofErr w:type="spellEnd"/>
+      <w:proofErr w:type="gramEnd"/>
+      <w:r>
+        <w:t xml:space="preserve"> Match then compare password from client with password</w:t>
+      </w:r>
+      <w:r>
+        <w:t xml:space="preserve"> </w:t>
+      </w:r>
+      <w:r>
+        <w:t xml:space="preserve"> stored on </w:t>
+      </w:r>
+      <w:r>
+        <w:t>Database</w:t>
+      </w:r>
+      <w:r>
+        <w:t xml:space="preserve"> (Encrypted -</w:t>
+      </w:r>
+      <w:r>
+        <w:t xml:space="preserve"> User Management Service table)</w:t>
+      </w:r>
+    </w:p>
+    <w:p>
+      <w:pPr>
+        <w:pStyle w:val="ListParagraph"/>
+        <w:numPr>
+          <w:ilvl w:val="2"/>
+          <w:numId w:val="1"/>
+        </w:numPr>
+      </w:pPr>
+      <w:r>
+        <w:t>If Password didn’t match – In Line error User Credential didn’t match</w:t>
+      </w:r>
+    </w:p>
+    <w:p>
+      <w:pPr>
+        <w:pStyle w:val="ListParagraph"/>
+        <w:numPr>
+          <w:ilvl w:val="2"/>
+          <w:numId w:val="1"/>
+        </w:numPr>
+      </w:pPr>
+      <w:r>
+        <w:t>If password match – Login success – Redirected to Landing Page</w:t>
+      </w:r>
+    </w:p>
+    <w:p>
+      <w:pPr>
+        <w:pStyle w:val="ListParagraph"/>
+        <w:numPr>
+          <w:ilvl w:val="0"/>
+          <w:numId w:val="1"/>
+        </w:numPr>
+      </w:pPr>
+      <w:r>
+        <w:t>If user choosing to login with biometric -&gt; System run Detection on Existing Biometric Login Configuration availability</w:t>
+      </w:r>
+    </w:p>
+    <w:p>
+      <w:pPr>
+        <w:pStyle w:val="ListParagraph"/>
+        <w:numPr>
+          <w:ilvl w:val="1"/>
+          <w:numId w:val="1"/>
+        </w:numPr>
+      </w:pPr>
+      <w:r>
+        <w:t>For first time login</w:t>
+      </w:r>
+      <w:r>
+        <w:t xml:space="preserve"> or Login with biometric still not enabled on settings</w:t>
+      </w:r>
+      <w:r>
+        <w:t xml:space="preserve">, there is information should login with </w:t>
+      </w:r>
+      <w:r>
+        <w:t>Password</w:t>
+      </w:r>
+      <w:r>
+        <w:t xml:space="preserve"> Method and enable </w:t>
+      </w:r>
+      <w:r>
+        <w:t>Biometric</w:t>
+      </w:r>
+      <w:r>
+        <w:t xml:space="preserve"> Login and </w:t>
+      </w:r>
+      <w:r>
+        <w:t>completed the configuration</w:t>
+      </w:r>
+      <w:r>
+        <w:t xml:space="preserve"> (back to screen login)</w:t>
+      </w:r>
+    </w:p>
+    <w:p>
+      <w:pPr>
+        <w:pStyle w:val="ListParagraph"/>
+        <w:numPr>
+          <w:ilvl w:val="1"/>
+          <w:numId w:val="1"/>
+        </w:numPr>
+      </w:pPr>
+      <w:r>
+        <w:t xml:space="preserve">If </w:t>
+      </w:r>
+      <w:proofErr w:type="gramStart"/>
+      <w:r>
+        <w:t>Exist ,</w:t>
+      </w:r>
+      <w:proofErr w:type="gramEnd"/>
+      <w:r>
+        <w:t xml:space="preserve"> User required to run scan for the biometric such as fingerprint, face recognition, or any other (base on design)</w:t>
+      </w:r>
+    </w:p>
+    <w:p>
+      <w:pPr>
+        <w:pStyle w:val="ListParagraph"/>
+        <w:numPr>
+          <w:ilvl w:val="2"/>
+          <w:numId w:val="1"/>
+        </w:numPr>
+      </w:pPr>
+      <w:r>
+        <w:t xml:space="preserve">If </w:t>
+      </w:r>
+      <w:proofErr w:type="gramStart"/>
+      <w:r>
+        <w:t>Doesn’t</w:t>
+      </w:r>
+      <w:proofErr w:type="gramEnd"/>
+      <w:r>
+        <w:t xml:space="preserve"> match, Error – </w:t>
+      </w:r>
+      <w:r>
+        <w:t xml:space="preserve">Biometric </w:t>
+      </w:r>
+      <w:r>
+        <w:t>cant recognized, please try again</w:t>
+      </w:r>
+    </w:p>
+    <w:p>
+      <w:pPr>
+        <w:pStyle w:val="ListParagraph"/>
+        <w:numPr>
+          <w:ilvl w:val="2"/>
+          <w:numId w:val="1"/>
+        </w:numPr>
+      </w:pPr>
+      <w:r>
+        <w:t>If Match, Success Login</w:t>
+      </w:r>
+    </w:p>
+    <w:p>
+      <w:pPr>
+        <w:pStyle w:val="ListParagraph"/>
+        <w:numPr>
+          <w:ilvl w:val="0"/>
+          <w:numId w:val="1"/>
+        </w:numPr>
+      </w:pPr>
+      <w:r>
+        <w:t xml:space="preserve">Forgot </w:t>
+      </w:r>
+      <w:proofErr w:type="gramStart"/>
+      <w:r>
+        <w:t>Password :</w:t>
+      </w:r>
+      <w:proofErr w:type="gramEnd"/>
+      <w:r>
+        <w:t xml:space="preserve"> Link Reset Password will be sent to Registered Email or Phone Number</w:t>
+      </w:r>
+    </w:p>
+    <w:p>
+      <w:pPr>
+        <w:pStyle w:val="ListParagraph"/>
+        <w:numPr>
+          <w:ilvl w:val="1"/>
+          <w:numId w:val="1"/>
+        </w:numPr>
+      </w:pPr>
+      <w:r>
+        <w:t>Enter New password, New Password Confirmation, Submit (Following Application Security Requirement – validation)</w:t>
+      </w:r>
+    </w:p>
+    <w:p>
+      <w:r>
         <w:lastRenderedPageBreak/>
-        <w:t>Rules for Uppercase and Lowercase (checklist box rules) O Capital Letter O Small Letter</w:t>
+        <w:t>Landing Page after Login</w:t>
+      </w:r>
+      <w:r>
+        <w:t xml:space="preserve"> (Home)</w:t>
+      </w:r>
+    </w:p>
+    <w:p>
+      <w:r>
+        <w:t xml:space="preserve">Ada salutation di </w:t>
+      </w:r>
+      <w:proofErr w:type="spellStart"/>
+      <w:r>
+        <w:t>atas</w:t>
+      </w:r>
+      <w:proofErr w:type="spellEnd"/>
+      <w:r>
+        <w:t xml:space="preserve">, </w:t>
+      </w:r>
+      <w:r>
+        <w:t>$</w:t>
+      </w:r>
+      <w:proofErr w:type="spellStart"/>
+      <w:r>
+        <w:t>nama</w:t>
+      </w:r>
+      <w:proofErr w:type="spellEnd"/>
+    </w:p>
+    <w:p>
+      <w:pPr>
+        <w:pStyle w:val="ListParagraph"/>
+        <w:numPr>
+          <w:ilvl w:val="0"/>
+          <w:numId w:val="1"/>
+        </w:numPr>
+      </w:pPr>
+      <w:r>
+        <w:t>For First Time Login will be redirected to PIN Transaction Settings to Set PIN</w:t>
+      </w:r>
+    </w:p>
+    <w:p>
+      <w:pPr>
+        <w:pStyle w:val="ListParagraph"/>
+      </w:pPr>
+      <w:r>
+        <w:t xml:space="preserve">PIN should be 6 Digits Numeric (Masked) – there will be reconfirmation after Submit PIN (user need to reinput </w:t>
+      </w:r>
+      <w:proofErr w:type="gramStart"/>
+      <w:r>
+        <w:t>pin</w:t>
+      </w:r>
+      <w:r>
+        <w:t xml:space="preserve"> </w:t>
+      </w:r>
+      <w:r>
+        <w:t>)</w:t>
+      </w:r>
+      <w:proofErr w:type="gramEnd"/>
+      <w:r>
+        <w:t xml:space="preserve"> –</w:t>
+      </w:r>
+    </w:p>
+    <w:p>
+      <w:pPr>
+        <w:pStyle w:val="ListParagraph"/>
+        <w:numPr>
+          <w:ilvl w:val="1"/>
+          <w:numId w:val="1"/>
+        </w:numPr>
+      </w:pPr>
+      <w:r>
+        <w:t>If Doesn’t Match, back to step 1 – Set up Pin, then reconfirm again</w:t>
+      </w:r>
+    </w:p>
+    <w:p>
+      <w:pPr>
+        <w:pStyle w:val="ListParagraph"/>
+        <w:numPr>
+          <w:ilvl w:val="1"/>
+          <w:numId w:val="1"/>
+        </w:numPr>
+      </w:pPr>
+      <w:r>
+        <w:t xml:space="preserve">If Match – PIN Set up </w:t>
+      </w:r>
+      <w:proofErr w:type="gramStart"/>
+      <w:r>
+        <w:t xml:space="preserve">finished </w:t>
+      </w:r>
+      <w:r>
+        <w:t>,</w:t>
+      </w:r>
+      <w:proofErr w:type="gramEnd"/>
+      <w:r>
+        <w:t xml:space="preserve"> </w:t>
+      </w:r>
+      <w:r>
+        <w:t>redirected back to landing Page</w:t>
+      </w:r>
+    </w:p>
+    <w:p>
+      <w:pPr>
+        <w:pStyle w:val="ListParagraph"/>
+      </w:pPr>
+    </w:p>
+    <w:p>
+      <w:pPr>
+        <w:pStyle w:val="ListParagraph"/>
+        <w:numPr>
+          <w:ilvl w:val="0"/>
+          <w:numId w:val="1"/>
+        </w:numPr>
+      </w:pPr>
+      <w:r>
+        <w:t>Detail</w:t>
+      </w:r>
+      <w:r>
+        <w:t xml:space="preserve"> Status</w:t>
+      </w:r>
+      <w:r>
+        <w:t xml:space="preserve"> </w:t>
+      </w:r>
+      <w:proofErr w:type="spellStart"/>
+      <w:r>
+        <w:t>Pinjaman</w:t>
+      </w:r>
+      <w:proofErr w:type="spellEnd"/>
+      <w:r>
+        <w:t xml:space="preserve"> </w:t>
+      </w:r>
+    </w:p>
+    <w:p>
+      <w:pPr>
+        <w:pStyle w:val="ListParagraph"/>
+      </w:pPr>
+    </w:p>
+    <w:p>
+      <w:pPr>
+        <w:pStyle w:val="ListParagraph"/>
+        <w:numPr>
+          <w:ilvl w:val="1"/>
+          <w:numId w:val="1"/>
+        </w:numPr>
+      </w:pPr>
+      <w:r>
+        <w:t xml:space="preserve">Jika </w:t>
+      </w:r>
+      <w:proofErr w:type="spellStart"/>
+      <w:r>
+        <w:t>tidak</w:t>
+      </w:r>
+      <w:proofErr w:type="spellEnd"/>
+      <w:r>
+        <w:t xml:space="preserve"> </w:t>
+      </w:r>
+      <w:proofErr w:type="spellStart"/>
+      <w:r>
+        <w:t>ada</w:t>
+      </w:r>
+      <w:proofErr w:type="spellEnd"/>
+      <w:r>
+        <w:t xml:space="preserve"> </w:t>
+      </w:r>
+      <w:proofErr w:type="spellStart"/>
+      <w:r>
+        <w:t>Pinjaman</w:t>
+      </w:r>
+      <w:proofErr w:type="spellEnd"/>
+      <w:r>
+        <w:t xml:space="preserve"> Active </w:t>
+      </w:r>
+      <w:proofErr w:type="spellStart"/>
+      <w:r>
+        <w:t>atau</w:t>
+      </w:r>
+      <w:proofErr w:type="spellEnd"/>
+      <w:r>
+        <w:t xml:space="preserve"> </w:t>
+      </w:r>
+      <w:proofErr w:type="spellStart"/>
+      <w:r>
+        <w:t>dalam</w:t>
+      </w:r>
+      <w:proofErr w:type="spellEnd"/>
+      <w:r>
+        <w:t xml:space="preserve"> </w:t>
+      </w:r>
+      <w:proofErr w:type="spellStart"/>
+      <w:r>
+        <w:t>pemrosesan</w:t>
+      </w:r>
+      <w:proofErr w:type="spellEnd"/>
+      <w:r>
+        <w:t xml:space="preserve"> – Ada Button </w:t>
+      </w:r>
+      <w:proofErr w:type="spellStart"/>
+      <w:r>
+        <w:t>Ajukan</w:t>
+      </w:r>
+      <w:proofErr w:type="spellEnd"/>
+      <w:r>
+        <w:t xml:space="preserve"> </w:t>
+      </w:r>
+      <w:proofErr w:type="spellStart"/>
+      <w:r>
+        <w:t>Pinjaman</w:t>
+      </w:r>
+      <w:proofErr w:type="spellEnd"/>
+      <w:r>
+        <w:t xml:space="preserve"> (</w:t>
+      </w:r>
+      <w:r>
+        <w:t xml:space="preserve">Jika di </w:t>
+      </w:r>
+      <w:proofErr w:type="spellStart"/>
+      <w:r>
+        <w:t>Klik</w:t>
+      </w:r>
+      <w:proofErr w:type="spellEnd"/>
+      <w:r>
+        <w:t xml:space="preserve"> </w:t>
+      </w:r>
+      <w:proofErr w:type="spellStart"/>
+      <w:r>
+        <w:t>akan</w:t>
+      </w:r>
+      <w:proofErr w:type="spellEnd"/>
+      <w:r>
+        <w:t xml:space="preserve"> </w:t>
+      </w:r>
+      <w:r>
+        <w:t xml:space="preserve">Redirected to </w:t>
+      </w:r>
+      <w:r>
+        <w:t>Form – Apply Loan</w:t>
+      </w:r>
+      <w:r>
+        <w:t>)</w:t>
+      </w:r>
+    </w:p>
+    <w:p>
+      <w:pPr>
+        <w:pStyle w:val="ListParagraph"/>
+        <w:numPr>
+          <w:ilvl w:val="1"/>
+          <w:numId w:val="1"/>
+        </w:numPr>
+      </w:pPr>
+      <w:r>
+        <w:t xml:space="preserve">Jika </w:t>
+      </w:r>
+      <w:proofErr w:type="spellStart"/>
+      <w:r>
+        <w:t>ada</w:t>
+      </w:r>
+      <w:proofErr w:type="spellEnd"/>
+      <w:r>
+        <w:t xml:space="preserve"> </w:t>
+      </w:r>
+      <w:proofErr w:type="spellStart"/>
+      <w:r>
+        <w:t>Pinjaman</w:t>
+      </w:r>
+      <w:proofErr w:type="spellEnd"/>
+      <w:r>
+        <w:t xml:space="preserve"> yang </w:t>
+      </w:r>
+      <w:proofErr w:type="spellStart"/>
+      <w:r>
+        <w:t>dalam</w:t>
+      </w:r>
+      <w:proofErr w:type="spellEnd"/>
+      <w:r>
+        <w:t xml:space="preserve"> proses </w:t>
+      </w:r>
+      <w:proofErr w:type="gramStart"/>
+      <w:r>
+        <w:t>approval :</w:t>
+      </w:r>
+      <w:proofErr w:type="gramEnd"/>
+      <w:r>
+        <w:t xml:space="preserve"> Submitted – Application in Progress with Loan Detail </w:t>
+      </w:r>
+      <w:r>
+        <w:t>(</w:t>
+      </w:r>
+      <w:r>
+        <w:t xml:space="preserve">Button </w:t>
+      </w:r>
+      <w:proofErr w:type="spellStart"/>
+      <w:r>
+        <w:t>Ajukan</w:t>
+      </w:r>
+      <w:proofErr w:type="spellEnd"/>
+      <w:r>
+        <w:t xml:space="preserve"> </w:t>
+      </w:r>
+      <w:proofErr w:type="spellStart"/>
+      <w:r>
+        <w:t>Pinjaman</w:t>
+      </w:r>
+      <w:proofErr w:type="spellEnd"/>
+      <w:r>
+        <w:t xml:space="preserve"> </w:t>
+      </w:r>
+      <w:proofErr w:type="spellStart"/>
+      <w:r>
+        <w:t>akan</w:t>
+      </w:r>
+      <w:proofErr w:type="spellEnd"/>
+      <w:r>
+        <w:t xml:space="preserve"> </w:t>
+      </w:r>
+      <w:proofErr w:type="spellStart"/>
+      <w:r>
+        <w:t>hilang</w:t>
+      </w:r>
+      <w:proofErr w:type="spellEnd"/>
+      <w:r>
+        <w:t>)</w:t>
       </w:r>
     </w:p>
     <w:p>
@@ -528,13 +1248,28 @@
         </w:numPr>
       </w:pPr>
       <w:r>
-        <w:t>Rules for minimum 1 Special Character (Checklist bo</w:t>
-      </w:r>
-      <w:r>
-        <w:t>x</w:t>
-      </w:r>
-      <w:r>
-        <w:t xml:space="preserve"> rules)</w:t>
+        <w:t>D</w:t>
+      </w:r>
+      <w:r>
+        <w:t>ate Submission, D</w:t>
+      </w:r>
+      <w:r>
+        <w:t>isbursement Acc</w:t>
+      </w:r>
+      <w:r>
+        <w:t>ount</w:t>
+      </w:r>
+      <w:r>
+        <w:t xml:space="preserve">, Amount, </w:t>
+      </w:r>
+      <w:r>
+        <w:t xml:space="preserve">and </w:t>
+      </w:r>
+      <w:r>
+        <w:t>Teno</w:t>
+      </w:r>
+      <w:r>
+        <w:t>r</w:t>
       </w:r>
     </w:p>
     <w:p>
@@ -545,8 +1280,13 @@
           <w:numId w:val="1"/>
         </w:numPr>
       </w:pPr>
-      <w:r>
-        <w:t>Then additional field for confirm password (retype – if not match with password on field1, button submit disabled, checklist box beside additional field not checked)</w:t>
+      <w:proofErr w:type="gramStart"/>
+      <w:r>
+        <w:t>Information ,</w:t>
+      </w:r>
+      <w:proofErr w:type="gramEnd"/>
+      <w:r>
+        <w:t xml:space="preserve"> there will be notification to registered Email/Phone Number when Status Updated</w:t>
       </w:r>
     </w:p>
     <w:p>
@@ -558,15 +1298,79 @@
         </w:numPr>
       </w:pPr>
       <w:r>
-        <w:t xml:space="preserve">After </w:t>
-      </w:r>
-      <w:proofErr w:type="gramStart"/>
-      <w:r>
-        <w:t>submitted ,</w:t>
-      </w:r>
-      <w:proofErr w:type="gramEnd"/>
-      <w:r>
-        <w:t xml:space="preserve"> user required to input OTP sent to Email or Phone Number (as additional verification)</w:t>
+        <w:t xml:space="preserve">Jika </w:t>
+      </w:r>
+      <w:proofErr w:type="spellStart"/>
+      <w:r>
+        <w:t>ada</w:t>
+      </w:r>
+      <w:proofErr w:type="spellEnd"/>
+      <w:r>
+        <w:t xml:space="preserve"> Submitted Application – </w:t>
+      </w:r>
+      <w:proofErr w:type="spellStart"/>
+      <w:r>
+        <w:t>Tetapi</w:t>
+      </w:r>
+      <w:proofErr w:type="spellEnd"/>
+      <w:r>
+        <w:t xml:space="preserve"> di </w:t>
+      </w:r>
+      <w:proofErr w:type="spellStart"/>
+      <w:r>
+        <w:t>tolak</w:t>
+      </w:r>
+      <w:proofErr w:type="spellEnd"/>
+      <w:r>
+        <w:t xml:space="preserve"> (Rejected) – </w:t>
+      </w:r>
+      <w:proofErr w:type="spellStart"/>
+      <w:r>
+        <w:t>akan</w:t>
+      </w:r>
+      <w:proofErr w:type="spellEnd"/>
+      <w:r>
+        <w:t xml:space="preserve"> </w:t>
+      </w:r>
+      <w:proofErr w:type="spellStart"/>
+      <w:r>
+        <w:t>ada</w:t>
+      </w:r>
+      <w:proofErr w:type="spellEnd"/>
+      <w:r>
+        <w:t xml:space="preserve"> Detail Loan yang di reject (Button </w:t>
+      </w:r>
+      <w:proofErr w:type="spellStart"/>
+      <w:r>
+        <w:t>Ajukan</w:t>
+      </w:r>
+      <w:proofErr w:type="spellEnd"/>
+      <w:r>
+        <w:t xml:space="preserve"> </w:t>
+      </w:r>
+      <w:proofErr w:type="spellStart"/>
+      <w:r>
+        <w:t>Pinjaman</w:t>
+      </w:r>
+      <w:proofErr w:type="spellEnd"/>
+      <w:r>
+        <w:t xml:space="preserve"> </w:t>
+      </w:r>
+      <w:proofErr w:type="spellStart"/>
+      <w:r>
+        <w:t>akan</w:t>
+      </w:r>
+      <w:proofErr w:type="spellEnd"/>
+      <w:r>
+        <w:t xml:space="preserve"> </w:t>
+      </w:r>
+      <w:proofErr w:type="spellStart"/>
+      <w:r>
+        <w:t>muncul</w:t>
+      </w:r>
+      <w:proofErr w:type="spellEnd"/>
+      <w:r>
+        <w:t xml:space="preserve"> Kembali)</w:t>
       </w:r>
     </w:p>
     <w:p>
@@ -578,10 +1382,7 @@
         </w:numPr>
       </w:pPr>
       <w:r>
-        <w:t>If OTP Didn’t Match – In Line error when submit under field OTP (Invalid OTP) – can be limited to 3 times to prevent brute force (</w:t>
-      </w:r>
-      <w:r>
-        <w:t>Customer will be redirected back to first page to start from beginning) – Since its still on registration phase, advanced restriction such as preventing registration on same session still unnecessary</w:t>
+        <w:t>Date Rejected, Disbursement Account, Amount, and Tenor</w:t>
       </w:r>
     </w:p>
     <w:p>
@@ -593,10 +1394,85 @@
         </w:numPr>
       </w:pPr>
       <w:r>
-        <w:t xml:space="preserve">There is button for resend OTP (If clicked will be disabled for 20-30s) to prevent </w:t>
-      </w:r>
-      <w:r>
-        <w:t>double click</w:t>
+        <w:t xml:space="preserve">Information, </w:t>
+      </w:r>
+      <w:proofErr w:type="gramStart"/>
+      <w:r>
+        <w:t>Unfortunately</w:t>
+      </w:r>
+      <w:proofErr w:type="gramEnd"/>
+      <w:r>
+        <w:t xml:space="preserve"> your application not approved, You can try to Submit new Application or Contact Our Customer Service for further Information) – </w:t>
+      </w:r>
+      <w:proofErr w:type="spellStart"/>
+      <w:r>
+        <w:t>ada</w:t>
+      </w:r>
+      <w:proofErr w:type="spellEnd"/>
+      <w:r>
+        <w:t xml:space="preserve"> Button Contact Us under the Button </w:t>
+      </w:r>
+      <w:proofErr w:type="spellStart"/>
+      <w:r>
+        <w:t>Ajukan</w:t>
+      </w:r>
+      <w:proofErr w:type="spellEnd"/>
+      <w:r>
+        <w:t xml:space="preserve"> </w:t>
+      </w:r>
+      <w:proofErr w:type="spellStart"/>
+      <w:r>
+        <w:t>Pinjaman</w:t>
+      </w:r>
+      <w:proofErr w:type="spellEnd"/>
+    </w:p>
+    <w:p>
+      <w:pPr>
+        <w:pStyle w:val="ListParagraph"/>
+        <w:numPr>
+          <w:ilvl w:val="1"/>
+          <w:numId w:val="1"/>
+        </w:numPr>
+      </w:pPr>
+      <w:proofErr w:type="gramStart"/>
+      <w:r>
+        <w:t>Active :</w:t>
+      </w:r>
+      <w:proofErr w:type="gramEnd"/>
+      <w:r>
+        <w:t xml:space="preserve"> Approved – Congratulations your application already Processed with Loan Detail – Button </w:t>
+      </w:r>
+      <w:proofErr w:type="spellStart"/>
+      <w:r>
+        <w:t>Ajukan</w:t>
+      </w:r>
+      <w:proofErr w:type="spellEnd"/>
+      <w:r>
+        <w:t xml:space="preserve"> </w:t>
+      </w:r>
+      <w:proofErr w:type="spellStart"/>
+      <w:r>
+        <w:t>Pinjaman</w:t>
+      </w:r>
+      <w:proofErr w:type="spellEnd"/>
+      <w:r>
+        <w:t xml:space="preserve"> </w:t>
+      </w:r>
+      <w:proofErr w:type="spellStart"/>
+      <w:r>
+        <w:t>akan</w:t>
+      </w:r>
+      <w:proofErr w:type="spellEnd"/>
+      <w:r>
+        <w:t xml:space="preserve"> </w:t>
+      </w:r>
+      <w:proofErr w:type="spellStart"/>
+      <w:r>
+        <w:t>hilang</w:t>
+      </w:r>
+      <w:proofErr w:type="spellEnd"/>
+      <w:r>
+        <w:t>)</w:t>
       </w:r>
     </w:p>
     <w:p>
@@ -608,489 +1484,209 @@
         </w:numPr>
       </w:pPr>
       <w:r>
-        <w:t>If OTP Match, then data registration will be stored to Database and parallel send request to core apps (Core banking) for Customer Information File (CIF) Creation and Credentials</w:t>
-      </w:r>
-    </w:p>
-    <w:p>
-      <w:pPr>
-        <w:pStyle w:val="ListParagraph"/>
-        <w:numPr>
-          <w:ilvl w:val="1"/>
-          <w:numId w:val="1"/>
-        </w:numPr>
-      </w:pPr>
-      <w:r>
-        <w:t>There will be information for user that data is on Process and will be notified to registered Email / Phone Number when Finished (User will be able to login)</w:t>
-      </w:r>
-    </w:p>
-    <w:p>
-      <w:pPr>
-        <w:pStyle w:val="ListParagraph"/>
-        <w:ind w:left="2160"/>
-      </w:pPr>
-    </w:p>
-    <w:p>
-      <w:r>
-        <w:t xml:space="preserve"> </w:t>
-      </w:r>
-    </w:p>
-    <w:p>
-      <w:r>
-        <w:t>Login Service Flow</w:t>
-      </w:r>
-    </w:p>
-    <w:p>
-      <w:pPr>
-        <w:pStyle w:val="ListParagraph"/>
-        <w:numPr>
-          <w:ilvl w:val="0"/>
-          <w:numId w:val="1"/>
-        </w:numPr>
-      </w:pPr>
-      <w:r>
-        <w:t xml:space="preserve">If User choose login with </w:t>
-      </w:r>
-      <w:proofErr w:type="gramStart"/>
-      <w:r>
-        <w:t>Password</w:t>
-      </w:r>
-      <w:r>
-        <w:t xml:space="preserve"> </w:t>
-      </w:r>
-      <w:r>
-        <w:t>,</w:t>
-      </w:r>
-      <w:proofErr w:type="gramEnd"/>
-      <w:r>
-        <w:t xml:space="preserve"> </w:t>
-      </w:r>
-      <w:r>
-        <w:t>can be</w:t>
-      </w:r>
-      <w:r>
-        <w:t xml:space="preserve"> filled with</w:t>
-      </w:r>
-      <w:r>
-        <w:t xml:space="preserve"> Registered Email / No. HP</w:t>
-      </w:r>
-      <w:r>
-        <w:t xml:space="preserve">, when submitted – check to login service </w:t>
-      </w:r>
-      <w:r>
-        <w:t xml:space="preserve">for </w:t>
-      </w:r>
-      <w:r>
-        <w:t xml:space="preserve">existing user credential </w:t>
-      </w:r>
-      <w:r>
-        <w:t>stored on Database</w:t>
-      </w:r>
-    </w:p>
-    <w:p>
-      <w:pPr>
-        <w:pStyle w:val="ListParagraph"/>
-        <w:numPr>
-          <w:ilvl w:val="1"/>
-          <w:numId w:val="1"/>
-        </w:numPr>
-      </w:pPr>
-      <w:r>
-        <w:t xml:space="preserve">If no email or </w:t>
-      </w:r>
-      <w:r>
-        <w:t>Phone Number</w:t>
-      </w:r>
-      <w:r>
-        <w:t xml:space="preserve"> match – In line error User Credential didn’t match </w:t>
-      </w:r>
-    </w:p>
-    <w:p>
-      <w:pPr>
-        <w:pStyle w:val="ListParagraph"/>
-        <w:numPr>
-          <w:ilvl w:val="1"/>
-          <w:numId w:val="1"/>
-        </w:numPr>
-      </w:pPr>
-      <w:r>
-        <w:t xml:space="preserve">(if Email or </w:t>
-      </w:r>
-      <w:proofErr w:type="spellStart"/>
-      <w:proofErr w:type="gramStart"/>
-      <w:r>
-        <w:t>No.HP</w:t>
-      </w:r>
-      <w:proofErr w:type="spellEnd"/>
-      <w:proofErr w:type="gramEnd"/>
-      <w:r>
-        <w:t xml:space="preserve"> Match then compare password from client with password</w:t>
-      </w:r>
-      <w:r>
-        <w:t xml:space="preserve"> </w:t>
-      </w:r>
-      <w:r>
-        <w:t xml:space="preserve"> stored on </w:t>
-      </w:r>
-      <w:r>
-        <w:t>Database</w:t>
-      </w:r>
-      <w:r>
-        <w:t xml:space="preserve"> (Encrypted -</w:t>
-      </w:r>
-      <w:r>
-        <w:t xml:space="preserve"> User Management Service table)</w:t>
-      </w:r>
-    </w:p>
-    <w:p>
-      <w:pPr>
-        <w:pStyle w:val="ListParagraph"/>
-        <w:numPr>
-          <w:ilvl w:val="2"/>
-          <w:numId w:val="1"/>
-        </w:numPr>
-      </w:pPr>
-      <w:r>
-        <w:t>If Password didn’t match – In Line error User Credential didn’t match</w:t>
-      </w:r>
-    </w:p>
-    <w:p>
-      <w:pPr>
-        <w:pStyle w:val="ListParagraph"/>
-        <w:numPr>
-          <w:ilvl w:val="2"/>
-          <w:numId w:val="1"/>
-        </w:numPr>
-      </w:pPr>
-      <w:r>
-        <w:t>If password match – Login success – Redirected to Landing Page</w:t>
-      </w:r>
-    </w:p>
-    <w:p>
-      <w:pPr>
-        <w:pStyle w:val="ListParagraph"/>
-        <w:numPr>
-          <w:ilvl w:val="0"/>
-          <w:numId w:val="1"/>
-        </w:numPr>
-      </w:pPr>
-      <w:r>
-        <w:t>If user choosing to login with biometric -&gt; System run Detection on Existing Biometric Login Configuration availability</w:t>
-      </w:r>
-    </w:p>
-    <w:p>
-      <w:pPr>
-        <w:pStyle w:val="ListParagraph"/>
-        <w:numPr>
-          <w:ilvl w:val="1"/>
-          <w:numId w:val="1"/>
-        </w:numPr>
-      </w:pPr>
-      <w:r>
-        <w:t xml:space="preserve">For first time login, there is information should login with </w:t>
-      </w:r>
-      <w:r>
-        <w:t>Password</w:t>
-      </w:r>
-      <w:r>
-        <w:t xml:space="preserve"> Method and enable Fingerprint Login and </w:t>
-      </w:r>
-      <w:r>
-        <w:t>completed the configuration</w:t>
-      </w:r>
-      <w:r>
-        <w:t xml:space="preserve"> (back to screen login)</w:t>
-      </w:r>
-    </w:p>
-    <w:p>
-      <w:pPr>
-        <w:pStyle w:val="ListParagraph"/>
-        <w:numPr>
-          <w:ilvl w:val="1"/>
-          <w:numId w:val="1"/>
-        </w:numPr>
-      </w:pPr>
-      <w:r>
-        <w:t xml:space="preserve">If </w:t>
-      </w:r>
-      <w:r>
-        <w:t xml:space="preserve">user already login with password but </w:t>
-      </w:r>
-      <w:r>
-        <w:t>not existed, Pop Up when user choosing login with biometric</w:t>
-      </w:r>
-      <w:r>
-        <w:t>,</w:t>
-      </w:r>
-      <w:r>
-        <w:t xml:space="preserve"> Suggestion to Set up the configuration to login with biometric)</w:t>
-      </w:r>
-    </w:p>
-    <w:p>
-      <w:pPr>
-        <w:pStyle w:val="ListParagraph"/>
-        <w:numPr>
-          <w:ilvl w:val="2"/>
-          <w:numId w:val="1"/>
-        </w:numPr>
-      </w:pPr>
-      <w:r>
-        <w:t>If User choose to Proceed, then</w:t>
-      </w:r>
-      <w:r>
-        <w:t xml:space="preserve"> set up, after finish configuring – Store Configuration to device – apps data</w:t>
-      </w:r>
-    </w:p>
-    <w:p>
-      <w:pPr>
-        <w:pStyle w:val="ListParagraph"/>
-        <w:numPr>
-          <w:ilvl w:val="2"/>
-          <w:numId w:val="1"/>
-        </w:numPr>
-      </w:pPr>
-      <w:r>
-        <w:t xml:space="preserve">If </w:t>
-      </w:r>
-      <w:proofErr w:type="gramStart"/>
-      <w:r>
-        <w:t>Cancel</w:t>
-      </w:r>
-      <w:proofErr w:type="gramEnd"/>
-      <w:r>
-        <w:t xml:space="preserve"> then back to screen login</w:t>
-      </w:r>
-    </w:p>
-    <w:p>
-      <w:pPr>
-        <w:pStyle w:val="ListParagraph"/>
-        <w:numPr>
-          <w:ilvl w:val="1"/>
-          <w:numId w:val="1"/>
-        </w:numPr>
-      </w:pPr>
-      <w:r>
-        <w:t xml:space="preserve">If </w:t>
-      </w:r>
-      <w:proofErr w:type="gramStart"/>
-      <w:r>
-        <w:t>Exist ,</w:t>
-      </w:r>
-      <w:proofErr w:type="gramEnd"/>
-      <w:r>
-        <w:t xml:space="preserve"> User required to run scan for the biometric such as fingerprint, face recognition, or any other (base on design)</w:t>
-      </w:r>
-    </w:p>
-    <w:p>
-      <w:pPr>
-        <w:pStyle w:val="ListParagraph"/>
-        <w:numPr>
-          <w:ilvl w:val="2"/>
-          <w:numId w:val="1"/>
-        </w:numPr>
-      </w:pPr>
-      <w:r>
-        <w:t xml:space="preserve">If </w:t>
-      </w:r>
-      <w:proofErr w:type="gramStart"/>
-      <w:r>
-        <w:t>Doesn’t</w:t>
-      </w:r>
-      <w:proofErr w:type="gramEnd"/>
-      <w:r>
-        <w:t xml:space="preserve"> match, Error – </w:t>
-      </w:r>
-      <w:r>
-        <w:t xml:space="preserve">Biometric </w:t>
-      </w:r>
-      <w:r>
-        <w:t>cant recognized, please try again</w:t>
-      </w:r>
-    </w:p>
-    <w:p>
-      <w:pPr>
-        <w:pStyle w:val="ListParagraph"/>
-        <w:numPr>
-          <w:ilvl w:val="2"/>
-          <w:numId w:val="1"/>
-        </w:numPr>
-      </w:pPr>
-      <w:r>
-        <w:t>If Match, Success Login</w:t>
-      </w:r>
-    </w:p>
-    <w:p>
-      <w:pPr>
-        <w:pStyle w:val="ListParagraph"/>
-        <w:numPr>
-          <w:ilvl w:val="0"/>
-          <w:numId w:val="1"/>
-        </w:numPr>
-      </w:pPr>
-      <w:r>
-        <w:t>*Additional milestone (Optional)</w:t>
-      </w:r>
-    </w:p>
-    <w:p>
-      <w:pPr>
-        <w:pStyle w:val="ListParagraph"/>
-      </w:pPr>
-      <w:r>
-        <w:t>If Password Settings are designed as OTP</w:t>
-      </w:r>
-      <w:r>
-        <w:t>,</w:t>
-      </w:r>
-      <w:r>
-        <w:t xml:space="preserve"> Sent the OTP to Inputted Email / </w:t>
-      </w:r>
-      <w:r>
-        <w:t>Phone Number</w:t>
-      </w:r>
-    </w:p>
-    <w:p/>
-    <w:p/>
-    <w:p>
-      <w:r>
-        <w:t>Landing Page after Login</w:t>
-      </w:r>
-      <w:r>
-        <w:t xml:space="preserve"> (Home)</w:t>
-      </w:r>
-    </w:p>
-    <w:p>
-      <w:r>
-        <w:t xml:space="preserve">Ada salutation di </w:t>
-      </w:r>
-      <w:proofErr w:type="spellStart"/>
-      <w:r>
-        <w:t>atas</w:t>
+        <w:t xml:space="preserve">Disbursed to </w:t>
+      </w:r>
+      <w:proofErr w:type="spellStart"/>
+      <w:r>
+        <w:t>Acc</w:t>
+      </w:r>
+      <w:proofErr w:type="spellEnd"/>
+      <w:r>
+        <w:t>… Amount, tenor, Installation Per Month, next billing Date, outstanding</w:t>
+      </w:r>
+      <w:r>
+        <w:t>, information how to pay</w:t>
+      </w:r>
+    </w:p>
+    <w:p>
+      <w:pPr>
+        <w:pStyle w:val="ListParagraph"/>
+        <w:ind w:left="1440"/>
+      </w:pPr>
+    </w:p>
+    <w:p/>
+    <w:p/>
+    <w:p/>
+    <w:p/>
+    <w:p/>
+    <w:p/>
+    <w:p/>
+    <w:p/>
+    <w:p/>
+    <w:p/>
+    <w:p/>
+    <w:p/>
+    <w:p>
+      <w:r>
+        <w:lastRenderedPageBreak/>
+        <w:t xml:space="preserve">Form </w:t>
+      </w:r>
+      <w:r>
+        <w:t xml:space="preserve">Loan Application </w:t>
+      </w:r>
+      <w:r>
+        <w:t>Page</w:t>
+      </w:r>
+    </w:p>
+    <w:p>
+      <w:r>
+        <w:t xml:space="preserve">1. </w:t>
+      </w:r>
+      <w:r>
+        <w:t xml:space="preserve">Field Nominal yang </w:t>
+      </w:r>
+      <w:proofErr w:type="spellStart"/>
+      <w:r>
+        <w:t>diajukan</w:t>
+      </w:r>
+      <w:proofErr w:type="spellEnd"/>
+      <w:r>
+        <w:t xml:space="preserve"> (Ketika di click, trigger keyboard Number), with </w:t>
+      </w:r>
+      <w:proofErr w:type="gramStart"/>
+      <w:r>
+        <w:t>validation :</w:t>
+      </w:r>
+      <w:proofErr w:type="gramEnd"/>
+    </w:p>
+    <w:p>
+      <w:pPr>
+        <w:pStyle w:val="ListParagraph"/>
+        <w:numPr>
+          <w:ilvl w:val="0"/>
+          <w:numId w:val="3"/>
+        </w:numPr>
+      </w:pPr>
+      <w:r>
+        <w:t xml:space="preserve">Minimum </w:t>
+      </w:r>
+      <w:proofErr w:type="spellStart"/>
+      <w:r>
+        <w:t>Pengajuan</w:t>
+      </w:r>
+      <w:proofErr w:type="spellEnd"/>
+      <w:r>
+        <w:t xml:space="preserve"> (Jika </w:t>
+      </w:r>
+      <w:proofErr w:type="spellStart"/>
+      <w:r>
+        <w:t>ada</w:t>
+      </w:r>
+      <w:proofErr w:type="spellEnd"/>
+      <w:r>
+        <w:t xml:space="preserve"> – if not fulfilled button submit disabled)</w:t>
+      </w:r>
+    </w:p>
+    <w:p>
+      <w:pPr>
+        <w:pStyle w:val="ListParagraph"/>
+        <w:numPr>
+          <w:ilvl w:val="0"/>
+          <w:numId w:val="3"/>
+        </w:numPr>
+      </w:pPr>
+      <w:r>
+        <w:t xml:space="preserve">Maximum </w:t>
+      </w:r>
+      <w:proofErr w:type="spellStart"/>
+      <w:r>
+        <w:t>Pengajuan</w:t>
+      </w:r>
+      <w:proofErr w:type="spellEnd"/>
+      <w:r>
+        <w:t xml:space="preserve"> (12juta) – Jika User Input 12.000.001 (</w:t>
+      </w:r>
+      <w:r>
+        <w:t>E</w:t>
+      </w:r>
+      <w:r>
+        <w:t xml:space="preserve">rror, Nominal </w:t>
+      </w:r>
+      <w:proofErr w:type="spellStart"/>
+      <w:r>
+        <w:t>Melebihi</w:t>
+      </w:r>
+      <w:proofErr w:type="spellEnd"/>
+      <w:r>
+        <w:t xml:space="preserve"> </w:t>
+      </w:r>
+      <w:proofErr w:type="spellStart"/>
+      <w:r>
+        <w:t>batas</w:t>
+      </w:r>
+      <w:proofErr w:type="spellEnd"/>
+      <w:r>
+        <w:t xml:space="preserve"> </w:t>
+      </w:r>
+      <w:proofErr w:type="spellStart"/>
+      <w:r>
+        <w:t>maksimum</w:t>
+      </w:r>
+      <w:proofErr w:type="spellEnd"/>
+      <w:r>
+        <w:t xml:space="preserve"> </w:t>
+      </w:r>
+      <w:proofErr w:type="spellStart"/>
+      <w:r>
+        <w:t>peminjaman</w:t>
+      </w:r>
+      <w:proofErr w:type="spellEnd"/>
+      <w:r>
+        <w:t xml:space="preserve"> – Button Submit Disabled)</w:t>
+      </w:r>
+    </w:p>
+    <w:p>
+      <w:pPr>
+        <w:pStyle w:val="ListParagraph"/>
+        <w:numPr>
+          <w:ilvl w:val="0"/>
+          <w:numId w:val="1"/>
+        </w:numPr>
+      </w:pPr>
+      <w:r>
+        <w:t>Rules Multiplication (</w:t>
+      </w:r>
+      <w:proofErr w:type="gramStart"/>
+      <w:r>
+        <w:t>ex :</w:t>
+      </w:r>
+      <w:proofErr w:type="gramEnd"/>
+      <w:r>
+        <w:t xml:space="preserve"> 100</w:t>
+      </w:r>
+      <w:r>
+        <w:t xml:space="preserve"> </w:t>
+      </w:r>
+      <w:proofErr w:type="spellStart"/>
+      <w:r>
+        <w:t>ribu</w:t>
       </w:r>
       <w:proofErr w:type="spellEnd"/>
       <w:r>
         <w:t xml:space="preserve">, </w:t>
       </w:r>
-      <w:r>
-        <w:t>$</w:t>
-      </w:r>
-      <w:proofErr w:type="spellStart"/>
-      <w:r>
-        <w:t>nama</w:t>
-      </w:r>
-      <w:proofErr w:type="spellEnd"/>
-    </w:p>
-    <w:p>
-      <w:pPr>
-        <w:pStyle w:val="ListParagraph"/>
-        <w:numPr>
-          <w:ilvl w:val="0"/>
-          <w:numId w:val="1"/>
-        </w:numPr>
-      </w:pPr>
-      <w:r>
-        <w:t>For First Time Login will be redirected to PIN Transaction Settings to Set PIN</w:t>
-      </w:r>
-    </w:p>
-    <w:p>
-      <w:pPr>
-        <w:pStyle w:val="ListParagraph"/>
-      </w:pPr>
-      <w:r>
-        <w:t xml:space="preserve">PIN should be 6 Digits Numeric (Masked) – there will be reconfirmation after Submit PIN (user need to reinput </w:t>
-      </w:r>
-      <w:proofErr w:type="gramStart"/>
-      <w:r>
-        <w:t>pin</w:t>
-      </w:r>
-      <w:r>
-        <w:t xml:space="preserve"> </w:t>
-      </w:r>
-      <w:r>
-        <w:t>)</w:t>
-      </w:r>
-      <w:proofErr w:type="gramEnd"/>
-      <w:r>
-        <w:t xml:space="preserve"> –</w:t>
-      </w:r>
-    </w:p>
-    <w:p>
-      <w:pPr>
-        <w:pStyle w:val="ListParagraph"/>
-        <w:numPr>
-          <w:ilvl w:val="1"/>
-          <w:numId w:val="1"/>
-        </w:numPr>
-      </w:pPr>
-      <w:r>
-        <w:t>If Doesn’t Match, back to step 1 – Set up Pin, then reconfirm again</w:t>
-      </w:r>
-    </w:p>
-    <w:p>
-      <w:pPr>
-        <w:pStyle w:val="ListParagraph"/>
-        <w:numPr>
-          <w:ilvl w:val="1"/>
-          <w:numId w:val="1"/>
-        </w:numPr>
-      </w:pPr>
-      <w:r>
-        <w:t xml:space="preserve">If Match – PIN Set up </w:t>
-      </w:r>
-      <w:proofErr w:type="gramStart"/>
-      <w:r>
-        <w:t xml:space="preserve">finished </w:t>
-      </w:r>
-      <w:r>
-        <w:t>,</w:t>
-      </w:r>
-      <w:proofErr w:type="gramEnd"/>
-      <w:r>
-        <w:t xml:space="preserve"> </w:t>
-      </w:r>
-      <w:r>
-        <w:t>redirected back to landing Page</w:t>
-      </w:r>
-    </w:p>
-    <w:p>
-      <w:pPr>
-        <w:pStyle w:val="ListParagraph"/>
-      </w:pPr>
-    </w:p>
-    <w:p>
-      <w:pPr>
-        <w:pStyle w:val="ListParagraph"/>
-        <w:numPr>
-          <w:ilvl w:val="0"/>
-          <w:numId w:val="1"/>
-        </w:numPr>
-      </w:pPr>
-      <w:r>
-        <w:t>Detail</w:t>
-      </w:r>
-      <w:r>
-        <w:t xml:space="preserve"> Status</w:t>
-      </w:r>
-      <w:r>
-        <w:t xml:space="preserve"> </w:t>
-      </w:r>
-      <w:proofErr w:type="spellStart"/>
-      <w:r>
-        <w:t>Pinjaman</w:t>
-      </w:r>
-      <w:proofErr w:type="spellEnd"/>
-      <w:r>
-        <w:t xml:space="preserve"> </w:t>
-      </w:r>
-    </w:p>
-    <w:p>
-      <w:pPr>
-        <w:pStyle w:val="ListParagraph"/>
-      </w:pPr>
-    </w:p>
-    <w:p>
-      <w:pPr>
-        <w:pStyle w:val="ListParagraph"/>
-        <w:numPr>
-          <w:ilvl w:val="1"/>
+      <w:proofErr w:type="spellStart"/>
+      <w:r>
+        <w:t>jika</w:t>
+      </w:r>
+      <w:proofErr w:type="spellEnd"/>
+      <w:r>
+        <w:t xml:space="preserve"> </w:t>
+      </w:r>
+      <w:proofErr w:type="spellStart"/>
+      <w:r>
+        <w:t>ada</w:t>
+      </w:r>
+      <w:proofErr w:type="spellEnd"/>
+      <w:r>
+        <w:t xml:space="preserve"> – Not fulfilled - Error – Button Disabled)</w:t>
+      </w:r>
+    </w:p>
+    <w:p>
+      <w:pPr>
+        <w:pStyle w:val="ListParagraph"/>
+        <w:numPr>
+          <w:ilvl w:val="0"/>
           <w:numId w:val="1"/>
         </w:numPr>
       </w:pPr>
@@ -1099,620 +1695,6 @@
       </w:r>
       <w:proofErr w:type="spellStart"/>
       <w:r>
-        <w:t>tidak</w:t>
-      </w:r>
-      <w:proofErr w:type="spellEnd"/>
-      <w:r>
-        <w:t xml:space="preserve"> </w:t>
-      </w:r>
-      <w:proofErr w:type="spellStart"/>
-      <w:r>
-        <w:t>ada</w:t>
-      </w:r>
-      <w:proofErr w:type="spellEnd"/>
-      <w:r>
-        <w:t xml:space="preserve"> </w:t>
-      </w:r>
-      <w:proofErr w:type="spellStart"/>
-      <w:r>
-        <w:t>Pinjaman</w:t>
-      </w:r>
-      <w:proofErr w:type="spellEnd"/>
-      <w:r>
-        <w:t xml:space="preserve"> Active </w:t>
-      </w:r>
-      <w:proofErr w:type="spellStart"/>
-      <w:r>
-        <w:t>atau</w:t>
-      </w:r>
-      <w:proofErr w:type="spellEnd"/>
-      <w:r>
-        <w:t xml:space="preserve"> </w:t>
-      </w:r>
-      <w:proofErr w:type="spellStart"/>
-      <w:r>
-        <w:t>dalam</w:t>
-      </w:r>
-      <w:proofErr w:type="spellEnd"/>
-      <w:r>
-        <w:t xml:space="preserve"> </w:t>
-      </w:r>
-      <w:proofErr w:type="spellStart"/>
-      <w:r>
-        <w:t>pemrosesan</w:t>
-      </w:r>
-      <w:proofErr w:type="spellEnd"/>
-      <w:r>
-        <w:t xml:space="preserve"> – Ada Button </w:t>
-      </w:r>
-      <w:proofErr w:type="spellStart"/>
-      <w:r>
-        <w:t>Ajukan</w:t>
-      </w:r>
-      <w:proofErr w:type="spellEnd"/>
-      <w:r>
-        <w:t xml:space="preserve"> </w:t>
-      </w:r>
-      <w:proofErr w:type="spellStart"/>
-      <w:r>
-        <w:t>Pinjaman</w:t>
-      </w:r>
-      <w:proofErr w:type="spellEnd"/>
-      <w:r>
-        <w:t xml:space="preserve"> (</w:t>
-      </w:r>
-      <w:r>
-        <w:t xml:space="preserve">Jika di </w:t>
-      </w:r>
-      <w:proofErr w:type="spellStart"/>
-      <w:r>
-        <w:t>Klik</w:t>
-      </w:r>
-      <w:proofErr w:type="spellEnd"/>
-      <w:r>
-        <w:t xml:space="preserve"> </w:t>
-      </w:r>
-      <w:proofErr w:type="spellStart"/>
-      <w:r>
-        <w:t>akan</w:t>
-      </w:r>
-      <w:proofErr w:type="spellEnd"/>
-      <w:r>
-        <w:t xml:space="preserve"> </w:t>
-      </w:r>
-      <w:r>
-        <w:t xml:space="preserve">Redirected to </w:t>
-      </w:r>
-      <w:r>
-        <w:t>Form – Apply Loan</w:t>
-      </w:r>
-      <w:r>
-        <w:t>)</w:t>
-      </w:r>
-    </w:p>
-    <w:p>
-      <w:pPr>
-        <w:pStyle w:val="ListParagraph"/>
-        <w:numPr>
-          <w:ilvl w:val="1"/>
-          <w:numId w:val="1"/>
-        </w:numPr>
-      </w:pPr>
-      <w:r>
-        <w:t xml:space="preserve">Jika </w:t>
-      </w:r>
-      <w:proofErr w:type="spellStart"/>
-      <w:r>
-        <w:t>ada</w:t>
-      </w:r>
-      <w:proofErr w:type="spellEnd"/>
-      <w:r>
-        <w:t xml:space="preserve"> </w:t>
-      </w:r>
-      <w:proofErr w:type="spellStart"/>
-      <w:r>
-        <w:t>Pinjaman</w:t>
-      </w:r>
-      <w:proofErr w:type="spellEnd"/>
-      <w:r>
-        <w:t xml:space="preserve"> yang </w:t>
-      </w:r>
-      <w:proofErr w:type="spellStart"/>
-      <w:r>
-        <w:t>dalam</w:t>
-      </w:r>
-      <w:proofErr w:type="spellEnd"/>
-      <w:r>
-        <w:t xml:space="preserve"> proses </w:t>
-      </w:r>
-      <w:proofErr w:type="gramStart"/>
-      <w:r>
-        <w:t>approval :</w:t>
-      </w:r>
-      <w:proofErr w:type="gramEnd"/>
-      <w:r>
-        <w:t xml:space="preserve"> Submitted – Application in Progress with Loan Detail </w:t>
-      </w:r>
-      <w:r>
-        <w:t>(</w:t>
-      </w:r>
-      <w:r>
-        <w:t xml:space="preserve">Button </w:t>
-      </w:r>
-      <w:proofErr w:type="spellStart"/>
-      <w:r>
-        <w:t>Ajukan</w:t>
-      </w:r>
-      <w:proofErr w:type="spellEnd"/>
-      <w:r>
-        <w:t xml:space="preserve"> </w:t>
-      </w:r>
-      <w:proofErr w:type="spellStart"/>
-      <w:r>
-        <w:t>Pinjaman</w:t>
-      </w:r>
-      <w:proofErr w:type="spellEnd"/>
-      <w:r>
-        <w:t xml:space="preserve"> </w:t>
-      </w:r>
-      <w:proofErr w:type="spellStart"/>
-      <w:r>
-        <w:t>akan</w:t>
-      </w:r>
-      <w:proofErr w:type="spellEnd"/>
-      <w:r>
-        <w:t xml:space="preserve"> </w:t>
-      </w:r>
-      <w:proofErr w:type="spellStart"/>
-      <w:r>
-        <w:t>hilang</w:t>
-      </w:r>
-      <w:proofErr w:type="spellEnd"/>
-      <w:r>
-        <w:t>)</w:t>
-      </w:r>
-    </w:p>
-    <w:p>
-      <w:pPr>
-        <w:pStyle w:val="ListParagraph"/>
-        <w:numPr>
-          <w:ilvl w:val="2"/>
-          <w:numId w:val="1"/>
-        </w:numPr>
-      </w:pPr>
-      <w:r>
-        <w:t>D</w:t>
-      </w:r>
-      <w:r>
-        <w:t>ate Submission, D</w:t>
-      </w:r>
-      <w:r>
-        <w:t>isbursement Acc</w:t>
-      </w:r>
-      <w:r>
-        <w:t>ount</w:t>
-      </w:r>
-      <w:r>
-        <w:t xml:space="preserve">, Amount, </w:t>
-      </w:r>
-      <w:r>
-        <w:t xml:space="preserve">and </w:t>
-      </w:r>
-      <w:r>
-        <w:t>Teno</w:t>
-      </w:r>
-      <w:r>
-        <w:t>r</w:t>
-      </w:r>
-    </w:p>
-    <w:p>
-      <w:pPr>
-        <w:pStyle w:val="ListParagraph"/>
-        <w:numPr>
-          <w:ilvl w:val="2"/>
-          <w:numId w:val="1"/>
-        </w:numPr>
-      </w:pPr>
-      <w:proofErr w:type="gramStart"/>
-      <w:r>
-        <w:t>Information ,</w:t>
-      </w:r>
-      <w:proofErr w:type="gramEnd"/>
-      <w:r>
-        <w:t xml:space="preserve"> there will be notification to registered Email/Phone Number when Status Updated</w:t>
-      </w:r>
-    </w:p>
-    <w:p>
-      <w:pPr>
-        <w:pStyle w:val="ListParagraph"/>
-        <w:numPr>
-          <w:ilvl w:val="1"/>
-          <w:numId w:val="1"/>
-        </w:numPr>
-      </w:pPr>
-      <w:r>
-        <w:t xml:space="preserve">Jika </w:t>
-      </w:r>
-      <w:proofErr w:type="spellStart"/>
-      <w:r>
-        <w:t>ada</w:t>
-      </w:r>
-      <w:proofErr w:type="spellEnd"/>
-      <w:r>
-        <w:t xml:space="preserve"> Submitted Application – </w:t>
-      </w:r>
-      <w:proofErr w:type="spellStart"/>
-      <w:r>
-        <w:t>Tetapi</w:t>
-      </w:r>
-      <w:proofErr w:type="spellEnd"/>
-      <w:r>
-        <w:t xml:space="preserve"> di </w:t>
-      </w:r>
-      <w:proofErr w:type="spellStart"/>
-      <w:r>
-        <w:t>tolak</w:t>
-      </w:r>
-      <w:proofErr w:type="spellEnd"/>
-      <w:r>
-        <w:t xml:space="preserve"> (Rejected) – </w:t>
-      </w:r>
-      <w:proofErr w:type="spellStart"/>
-      <w:r>
-        <w:t>akan</w:t>
-      </w:r>
-      <w:proofErr w:type="spellEnd"/>
-      <w:r>
-        <w:t xml:space="preserve"> </w:t>
-      </w:r>
-      <w:proofErr w:type="spellStart"/>
-      <w:r>
-        <w:t>ada</w:t>
-      </w:r>
-      <w:proofErr w:type="spellEnd"/>
-      <w:r>
-        <w:t xml:space="preserve"> Detail Loan yang di reject (Button </w:t>
-      </w:r>
-      <w:proofErr w:type="spellStart"/>
-      <w:r>
-        <w:t>Ajukan</w:t>
-      </w:r>
-      <w:proofErr w:type="spellEnd"/>
-      <w:r>
-        <w:t xml:space="preserve"> </w:t>
-      </w:r>
-      <w:proofErr w:type="spellStart"/>
-      <w:r>
-        <w:t>Pinjaman</w:t>
-      </w:r>
-      <w:proofErr w:type="spellEnd"/>
-      <w:r>
-        <w:t xml:space="preserve"> </w:t>
-      </w:r>
-      <w:proofErr w:type="spellStart"/>
-      <w:r>
-        <w:t>akan</w:t>
-      </w:r>
-      <w:proofErr w:type="spellEnd"/>
-      <w:r>
-        <w:t xml:space="preserve"> </w:t>
-      </w:r>
-      <w:proofErr w:type="spellStart"/>
-      <w:r>
-        <w:t>muncul</w:t>
-      </w:r>
-      <w:proofErr w:type="spellEnd"/>
-      <w:r>
-        <w:t xml:space="preserve"> Kembali)</w:t>
-      </w:r>
-    </w:p>
-    <w:p>
-      <w:pPr>
-        <w:pStyle w:val="ListParagraph"/>
-        <w:numPr>
-          <w:ilvl w:val="2"/>
-          <w:numId w:val="1"/>
-        </w:numPr>
-      </w:pPr>
-      <w:r>
-        <w:t>Date Rejected, Disbursement Account, Amount, and Tenor</w:t>
-      </w:r>
-    </w:p>
-    <w:p>
-      <w:pPr>
-        <w:pStyle w:val="ListParagraph"/>
-        <w:numPr>
-          <w:ilvl w:val="2"/>
-          <w:numId w:val="1"/>
-        </w:numPr>
-      </w:pPr>
-      <w:r>
-        <w:t xml:space="preserve">Information, </w:t>
-      </w:r>
-      <w:proofErr w:type="gramStart"/>
-      <w:r>
-        <w:t>Unfortunately</w:t>
-      </w:r>
-      <w:proofErr w:type="gramEnd"/>
-      <w:r>
-        <w:t xml:space="preserve"> your application not approved, You can try to Submit new Application or Contact Our Customer Service for further Information) – </w:t>
-      </w:r>
-      <w:proofErr w:type="spellStart"/>
-      <w:r>
-        <w:t>ada</w:t>
-      </w:r>
-      <w:proofErr w:type="spellEnd"/>
-      <w:r>
-        <w:t xml:space="preserve"> Button Contact Us under the Button </w:t>
-      </w:r>
-      <w:proofErr w:type="spellStart"/>
-      <w:r>
-        <w:t>Ajukan</w:t>
-      </w:r>
-      <w:proofErr w:type="spellEnd"/>
-      <w:r>
-        <w:t xml:space="preserve"> </w:t>
-      </w:r>
-      <w:proofErr w:type="spellStart"/>
-      <w:r>
-        <w:t>Pinjaman</w:t>
-      </w:r>
-      <w:proofErr w:type="spellEnd"/>
-    </w:p>
-    <w:p>
-      <w:pPr>
-        <w:pStyle w:val="ListParagraph"/>
-        <w:numPr>
-          <w:ilvl w:val="1"/>
-          <w:numId w:val="1"/>
-        </w:numPr>
-      </w:pPr>
-      <w:proofErr w:type="gramStart"/>
-      <w:r>
-        <w:t>Active :</w:t>
-      </w:r>
-      <w:proofErr w:type="gramEnd"/>
-      <w:r>
-        <w:t xml:space="preserve"> Approved – Congratulations your application already Processed with Loan Detail – Button </w:t>
-      </w:r>
-      <w:proofErr w:type="spellStart"/>
-      <w:r>
-        <w:t>Ajukan</w:t>
-      </w:r>
-      <w:proofErr w:type="spellEnd"/>
-      <w:r>
-        <w:t xml:space="preserve"> </w:t>
-      </w:r>
-      <w:proofErr w:type="spellStart"/>
-      <w:r>
-        <w:t>Pinjaman</w:t>
-      </w:r>
-      <w:proofErr w:type="spellEnd"/>
-      <w:r>
-        <w:t xml:space="preserve"> </w:t>
-      </w:r>
-      <w:proofErr w:type="spellStart"/>
-      <w:r>
-        <w:t>akan</w:t>
-      </w:r>
-      <w:proofErr w:type="spellEnd"/>
-      <w:r>
-        <w:t xml:space="preserve"> </w:t>
-      </w:r>
-      <w:proofErr w:type="spellStart"/>
-      <w:r>
-        <w:t>hilang</w:t>
-      </w:r>
-      <w:proofErr w:type="spellEnd"/>
-      <w:r>
-        <w:t>)</w:t>
-      </w:r>
-    </w:p>
-    <w:p>
-      <w:pPr>
-        <w:pStyle w:val="ListParagraph"/>
-        <w:numPr>
-          <w:ilvl w:val="2"/>
-          <w:numId w:val="1"/>
-        </w:numPr>
-      </w:pPr>
-      <w:r>
-        <w:t xml:space="preserve">Disbursed to </w:t>
-      </w:r>
-      <w:proofErr w:type="spellStart"/>
-      <w:r>
-        <w:t>Acc</w:t>
-      </w:r>
-      <w:proofErr w:type="spellEnd"/>
-      <w:r>
-        <w:t>… Amount, tenor, Installation Per Month, next billing Date, outstanding</w:t>
-      </w:r>
-      <w:r>
-        <w:t>, information how to pay</w:t>
-      </w:r>
-    </w:p>
-    <w:p>
-      <w:pPr>
-        <w:pStyle w:val="ListParagraph"/>
-        <w:ind w:left="1440"/>
-      </w:pPr>
-    </w:p>
-    <w:p/>
-    <w:p/>
-    <w:p/>
-    <w:p/>
-    <w:p>
-      <w:r>
-        <w:t>Form Page</w:t>
-      </w:r>
-    </w:p>
-    <w:p>
-      <w:r>
-        <w:t xml:space="preserve">1. </w:t>
-      </w:r>
-      <w:r>
-        <w:t xml:space="preserve">Field Nominal yang </w:t>
-      </w:r>
-      <w:proofErr w:type="spellStart"/>
-      <w:r>
-        <w:t>diajukan</w:t>
-      </w:r>
-      <w:proofErr w:type="spellEnd"/>
-      <w:r>
-        <w:t xml:space="preserve"> (Ketika di click, trigger keyboard Number), with </w:t>
-      </w:r>
-      <w:proofErr w:type="gramStart"/>
-      <w:r>
-        <w:t>validation :</w:t>
-      </w:r>
-      <w:proofErr w:type="gramEnd"/>
-    </w:p>
-    <w:p>
-      <w:pPr>
-        <w:pStyle w:val="ListParagraph"/>
-        <w:numPr>
-          <w:ilvl w:val="0"/>
-          <w:numId w:val="3"/>
-        </w:numPr>
-      </w:pPr>
-      <w:r>
-        <w:t xml:space="preserve">Minimum </w:t>
-      </w:r>
-      <w:proofErr w:type="spellStart"/>
-      <w:r>
-        <w:t>Pengajuan</w:t>
-      </w:r>
-      <w:proofErr w:type="spellEnd"/>
-      <w:r>
-        <w:t xml:space="preserve"> (Jika </w:t>
-      </w:r>
-      <w:proofErr w:type="spellStart"/>
-      <w:r>
-        <w:t>ada</w:t>
-      </w:r>
-      <w:proofErr w:type="spellEnd"/>
-      <w:r>
-        <w:t xml:space="preserve"> – if not fulfilled button submit disabled)</w:t>
-      </w:r>
-    </w:p>
-    <w:p>
-      <w:pPr>
-        <w:pStyle w:val="ListParagraph"/>
-        <w:numPr>
-          <w:ilvl w:val="0"/>
-          <w:numId w:val="3"/>
-        </w:numPr>
-      </w:pPr>
-      <w:r>
-        <w:t xml:space="preserve">Maximum </w:t>
-      </w:r>
-      <w:proofErr w:type="spellStart"/>
-      <w:r>
-        <w:t>Pengajuan</w:t>
-      </w:r>
-      <w:proofErr w:type="spellEnd"/>
-      <w:r>
-        <w:t xml:space="preserve"> (12juta) – Jika User Input 12.000.001 (</w:t>
-      </w:r>
-      <w:r>
-        <w:t>E</w:t>
-      </w:r>
-      <w:r>
-        <w:t xml:space="preserve">rror, Nominal </w:t>
-      </w:r>
-      <w:proofErr w:type="spellStart"/>
-      <w:r>
-        <w:t>Melebihi</w:t>
-      </w:r>
-      <w:proofErr w:type="spellEnd"/>
-      <w:r>
-        <w:t xml:space="preserve"> </w:t>
-      </w:r>
-      <w:proofErr w:type="spellStart"/>
-      <w:r>
-        <w:t>batas</w:t>
-      </w:r>
-      <w:proofErr w:type="spellEnd"/>
-      <w:r>
-        <w:t xml:space="preserve"> </w:t>
-      </w:r>
-      <w:proofErr w:type="spellStart"/>
-      <w:r>
-        <w:t>maksimum</w:t>
-      </w:r>
-      <w:proofErr w:type="spellEnd"/>
-      <w:r>
-        <w:t xml:space="preserve"> </w:t>
-      </w:r>
-      <w:proofErr w:type="spellStart"/>
-      <w:r>
-        <w:t>peminjaman</w:t>
-      </w:r>
-      <w:proofErr w:type="spellEnd"/>
-      <w:r>
-        <w:t xml:space="preserve"> – Button Submit Disabled)</w:t>
-      </w:r>
-    </w:p>
-    <w:p>
-      <w:pPr>
-        <w:pStyle w:val="ListParagraph"/>
-        <w:numPr>
-          <w:ilvl w:val="0"/>
-          <w:numId w:val="1"/>
-        </w:numPr>
-      </w:pPr>
-      <w:r>
-        <w:t>Rules Multiplication (</w:t>
-      </w:r>
-      <w:proofErr w:type="gramStart"/>
-      <w:r>
-        <w:t>ex :</w:t>
-      </w:r>
-      <w:proofErr w:type="gramEnd"/>
-      <w:r>
-        <w:t xml:space="preserve"> 100</w:t>
-      </w:r>
-      <w:r>
-        <w:t xml:space="preserve"> </w:t>
-      </w:r>
-      <w:proofErr w:type="spellStart"/>
-      <w:r>
-        <w:t>ribu</w:t>
-      </w:r>
-      <w:proofErr w:type="spellEnd"/>
-      <w:r>
-        <w:t xml:space="preserve">, </w:t>
-      </w:r>
-      <w:proofErr w:type="spellStart"/>
-      <w:r>
-        <w:t>jika</w:t>
-      </w:r>
-      <w:proofErr w:type="spellEnd"/>
-      <w:r>
-        <w:t xml:space="preserve"> </w:t>
-      </w:r>
-      <w:proofErr w:type="spellStart"/>
-      <w:r>
-        <w:t>ada</w:t>
-      </w:r>
-      <w:proofErr w:type="spellEnd"/>
-      <w:r>
-        <w:t xml:space="preserve"> – Not fulfilled - Error – Button Disabled)</w:t>
-      </w:r>
-    </w:p>
-    <w:p>
-      <w:pPr>
-        <w:pStyle w:val="ListParagraph"/>
-        <w:numPr>
-          <w:ilvl w:val="0"/>
-          <w:numId w:val="1"/>
-        </w:numPr>
-      </w:pPr>
-      <w:r>
-        <w:t xml:space="preserve">Jika </w:t>
-      </w:r>
-      <w:proofErr w:type="spellStart"/>
-      <w:r>
         <w:t>memakai</w:t>
       </w:r>
       <w:proofErr w:type="spellEnd"/>
@@ -1746,7 +1728,6 @@
     </w:p>
     <w:p>
       <w:r>
-        <w:lastRenderedPageBreak/>
         <w:t xml:space="preserve">2. Field </w:t>
       </w:r>
       <w:proofErr w:type="gramStart"/>
@@ -2214,6 +2195,7 @@
         <w:ind w:left="1440"/>
       </w:pPr>
       <w:r>
+        <w:lastRenderedPageBreak/>
         <w:t xml:space="preserve">- If Clicked </w:t>
       </w:r>
       <w:proofErr w:type="gramStart"/>
@@ -2288,238 +2270,1000 @@
     <w:p/>
     <w:p>
       <w:r>
+        <w:t>Receipt Page</w:t>
+      </w:r>
+    </w:p>
+    <w:p>
+      <w:pPr>
+        <w:pStyle w:val="ListParagraph"/>
+        <w:numPr>
+          <w:ilvl w:val="0"/>
+          <w:numId w:val="1"/>
+        </w:numPr>
+      </w:pPr>
+      <w:r>
+        <w:t xml:space="preserve">Status </w:t>
+      </w:r>
+      <w:proofErr w:type="spellStart"/>
+      <w:r>
+        <w:t>Submition</w:t>
+      </w:r>
+      <w:proofErr w:type="spellEnd"/>
+      <w:r>
+        <w:t xml:space="preserve"> (Success </w:t>
+      </w:r>
+      <w:proofErr w:type="gramStart"/>
+      <w:r>
+        <w:t>Submit ,</w:t>
+      </w:r>
+      <w:proofErr w:type="gramEnd"/>
+      <w:r>
+        <w:t xml:space="preserve"> In progress – if timeout, or Failed – if there is error from Server)</w:t>
+      </w:r>
+    </w:p>
+    <w:p>
+      <w:pPr>
+        <w:pStyle w:val="ListParagraph"/>
+        <w:numPr>
+          <w:ilvl w:val="0"/>
+          <w:numId w:val="1"/>
+        </w:numPr>
+      </w:pPr>
+      <w:r>
+        <w:t>Date and Time transaction executed (</w:t>
+      </w:r>
+      <w:proofErr w:type="gramStart"/>
+      <w:r>
+        <w:t>ex :</w:t>
+      </w:r>
+      <w:proofErr w:type="gramEnd"/>
+      <w:r>
+        <w:t xml:space="preserve"> 06 September 2022, 23:59)</w:t>
+      </w:r>
+    </w:p>
+    <w:p>
+      <w:pPr>
+        <w:pStyle w:val="ListParagraph"/>
+        <w:numPr>
+          <w:ilvl w:val="0"/>
+          <w:numId w:val="1"/>
+        </w:numPr>
+      </w:pPr>
+      <w:r>
+        <w:t>Reference Number (</w:t>
+      </w:r>
+      <w:proofErr w:type="gramStart"/>
+      <w:r>
+        <w:t>ex :</w:t>
+      </w:r>
+      <w:proofErr w:type="gramEnd"/>
+      <w:r>
+        <w:t xml:space="preserve"> MDR 123456)</w:t>
+      </w:r>
+    </w:p>
+    <w:p>
+      <w:pPr>
+        <w:pStyle w:val="ListParagraph"/>
+        <w:numPr>
+          <w:ilvl w:val="0"/>
+          <w:numId w:val="1"/>
+        </w:numPr>
+      </w:pPr>
+      <w:r>
+        <w:t xml:space="preserve">Disbursement </w:t>
+      </w:r>
+      <w:proofErr w:type="gramStart"/>
+      <w:r>
+        <w:t>Account :</w:t>
+      </w:r>
+      <w:proofErr w:type="gramEnd"/>
+      <w:r>
+        <w:t xml:space="preserve"> $</w:t>
+      </w:r>
+      <w:proofErr w:type="spellStart"/>
+      <w:r>
+        <w:t>bankName</w:t>
+      </w:r>
+      <w:proofErr w:type="spellEnd"/>
+      <w:r>
+        <w:t xml:space="preserve"> - $</w:t>
+      </w:r>
+      <w:proofErr w:type="spellStart"/>
+      <w:r>
+        <w:t>accountNumber</w:t>
+      </w:r>
+      <w:proofErr w:type="spellEnd"/>
+    </w:p>
+    <w:p>
+      <w:pPr>
+        <w:pStyle w:val="ListParagraph"/>
+        <w:numPr>
+          <w:ilvl w:val="0"/>
+          <w:numId w:val="1"/>
+        </w:numPr>
+      </w:pPr>
+      <w:r>
+        <w:t xml:space="preserve">Loan </w:t>
+      </w:r>
+      <w:proofErr w:type="gramStart"/>
+      <w:r>
+        <w:t>Nominal :</w:t>
+      </w:r>
+      <w:proofErr w:type="gramEnd"/>
+      <w:r>
+        <w:t xml:space="preserve"> $</w:t>
+      </w:r>
+      <w:proofErr w:type="spellStart"/>
+      <w:r>
+        <w:t>loanAmount</w:t>
+      </w:r>
+      <w:proofErr w:type="spellEnd"/>
+    </w:p>
+    <w:p>
+      <w:pPr>
+        <w:pStyle w:val="ListParagraph"/>
+        <w:numPr>
+          <w:ilvl w:val="0"/>
+          <w:numId w:val="1"/>
+        </w:numPr>
+      </w:pPr>
+      <w:proofErr w:type="gramStart"/>
+      <w:r>
+        <w:t>Tenor :</w:t>
+      </w:r>
+      <w:proofErr w:type="gramEnd"/>
+      <w:r>
+        <w:t xml:space="preserve"> (ex : 12 Months)</w:t>
+      </w:r>
+    </w:p>
+    <w:p>
+      <w:pPr>
+        <w:pStyle w:val="ListParagraph"/>
+        <w:numPr>
+          <w:ilvl w:val="0"/>
+          <w:numId w:val="1"/>
+        </w:numPr>
+      </w:pPr>
+      <w:r>
+        <w:t xml:space="preserve">Admin Fee (Jika </w:t>
+      </w:r>
+      <w:proofErr w:type="spellStart"/>
+      <w:r>
+        <w:t>ada</w:t>
+      </w:r>
+      <w:proofErr w:type="spellEnd"/>
+      <w:r>
+        <w:t xml:space="preserve"> – </w:t>
+      </w:r>
+      <w:proofErr w:type="spellStart"/>
+      <w:r>
+        <w:t>Mengurangi</w:t>
+      </w:r>
+      <w:proofErr w:type="spellEnd"/>
+      <w:r>
+        <w:t xml:space="preserve"> nominal disbursement)</w:t>
+      </w:r>
+      <w:r>
+        <w:t xml:space="preserve"> </w:t>
+      </w:r>
+    </w:p>
+    <w:p>
+      <w:pPr>
+        <w:pStyle w:val="ListParagraph"/>
+        <w:numPr>
+          <w:ilvl w:val="0"/>
+          <w:numId w:val="1"/>
+        </w:numPr>
+      </w:pPr>
+      <w:r>
+        <w:t xml:space="preserve">Information your application </w:t>
+      </w:r>
+      <w:r>
+        <w:t xml:space="preserve">has been submitted and will be Processed </w:t>
+      </w:r>
+      <w:proofErr w:type="gramStart"/>
+      <w:r>
+        <w:t>soon,</w:t>
+      </w:r>
+      <w:proofErr w:type="gramEnd"/>
+      <w:r>
+        <w:t xml:space="preserve"> Application Status will be updated to Registered Email / Phone Number</w:t>
+      </w:r>
+    </w:p>
+    <w:p>
+      <w:pPr>
+        <w:pStyle w:val="ListParagraph"/>
+        <w:numPr>
+          <w:ilvl w:val="0"/>
+          <w:numId w:val="1"/>
+        </w:numPr>
+      </w:pPr>
+      <w:r>
+        <w:t xml:space="preserve">Button Done (if Clicked – Redirected to Landing Page, </w:t>
+      </w:r>
+      <w:r>
+        <w:t xml:space="preserve">with Detail </w:t>
+      </w:r>
+      <w:proofErr w:type="spellStart"/>
+      <w:proofErr w:type="gramStart"/>
+      <w:r>
+        <w:t>Pinjaman</w:t>
+      </w:r>
+      <w:proofErr w:type="spellEnd"/>
+      <w:r>
+        <w:t xml:space="preserve"> :</w:t>
+      </w:r>
+      <w:proofErr w:type="gramEnd"/>
+      <w:r>
+        <w:t xml:space="preserve"> Submitted – On Progress Approval</w:t>
+      </w:r>
+      <w:r>
+        <w:t>)</w:t>
+      </w:r>
+    </w:p>
+    <w:p/>
+    <w:p>
+      <w:r>
+        <w:t>Reset PIN Flow – Accessible from PIN Transactions stages</w:t>
+      </w:r>
+    </w:p>
+    <w:p>
+      <w:pPr>
+        <w:pStyle w:val="ListParagraph"/>
+        <w:numPr>
+          <w:ilvl w:val="0"/>
+          <w:numId w:val="1"/>
+        </w:numPr>
+      </w:pPr>
+      <w:r>
+        <w:t>User required to input OTP (Sent to registered Email/Phone Number) to initiate Reset</w:t>
+      </w:r>
+    </w:p>
+    <w:p>
+      <w:pPr>
+        <w:pStyle w:val="ListParagraph"/>
+        <w:numPr>
+          <w:ilvl w:val="1"/>
+          <w:numId w:val="1"/>
+        </w:numPr>
+      </w:pPr>
+      <w:r>
+        <w:t>If OTP Invalid – Error – 3 Times Error – Account Locked</w:t>
+      </w:r>
+    </w:p>
+    <w:p>
+      <w:pPr>
+        <w:pStyle w:val="ListParagraph"/>
+        <w:numPr>
+          <w:ilvl w:val="1"/>
+          <w:numId w:val="1"/>
+        </w:numPr>
+      </w:pPr>
+      <w:r>
+        <w:t>If OTP Valid – Input new PIN – Reconfirm Input New PIN</w:t>
+      </w:r>
+    </w:p>
+    <w:p>
+      <w:r>
+        <w:t>Change Password Flow – Accessible from Profile Page</w:t>
+      </w:r>
+    </w:p>
+    <w:p>
+      <w:pPr>
+        <w:pStyle w:val="ListParagraph"/>
+        <w:numPr>
+          <w:ilvl w:val="0"/>
+          <w:numId w:val="1"/>
+        </w:numPr>
+      </w:pPr>
+      <w:r>
+        <w:t>User Required to input Old Password</w:t>
+      </w:r>
+    </w:p>
+    <w:p>
+      <w:pPr>
+        <w:pStyle w:val="ListParagraph"/>
+        <w:numPr>
+          <w:ilvl w:val="1"/>
+          <w:numId w:val="1"/>
+        </w:numPr>
+      </w:pPr>
+      <w:r>
+        <w:t>If Password Invalid – Error – 3 Times Invalid – Account locked</w:t>
+      </w:r>
+    </w:p>
+    <w:p>
+      <w:pPr>
+        <w:pStyle w:val="ListParagraph"/>
+        <w:numPr>
+          <w:ilvl w:val="1"/>
+          <w:numId w:val="1"/>
+        </w:numPr>
+      </w:pPr>
+      <w:r>
+        <w:t>If Password Valid – Input new Password – Reconfirm Input New Password (Following Application Security Requirement)</w:t>
+      </w:r>
+    </w:p>
+    <w:p>
+      <w:pPr>
+        <w:pStyle w:val="ListParagraph"/>
+        <w:numPr>
+          <w:ilvl w:val="1"/>
+          <w:numId w:val="1"/>
+        </w:numPr>
+      </w:pPr>
+      <w:r>
+        <w:t>Back to Profile Page</w:t>
+      </w:r>
+    </w:p>
+    <w:p>
+      <w:r>
+        <w:t>Change PIN Flow – Accessible from Profile Page</w:t>
+      </w:r>
+    </w:p>
+    <w:p>
+      <w:pPr>
+        <w:pStyle w:val="ListParagraph"/>
+        <w:numPr>
+          <w:ilvl w:val="0"/>
+          <w:numId w:val="1"/>
+        </w:numPr>
+      </w:pPr>
+      <w:r>
+        <w:t>User Required to Input Old PIN</w:t>
+      </w:r>
+    </w:p>
+    <w:p>
+      <w:pPr>
+        <w:pStyle w:val="ListParagraph"/>
+        <w:numPr>
+          <w:ilvl w:val="1"/>
+          <w:numId w:val="1"/>
+        </w:numPr>
+      </w:pPr>
+      <w:r>
+        <w:t>If PIN Invalid – Error – 3 Times Invalid – Account Locked</w:t>
+      </w:r>
+    </w:p>
+    <w:p>
+      <w:pPr>
+        <w:pStyle w:val="ListParagraph"/>
+        <w:numPr>
+          <w:ilvl w:val="1"/>
+          <w:numId w:val="1"/>
+        </w:numPr>
+      </w:pPr>
+      <w:r>
+        <w:t>If PIN Valid – Input New PIN – Reconfirm Input New PIN</w:t>
+      </w:r>
+    </w:p>
+    <w:p/>
+    <w:p/>
+    <w:p/>
+    <w:p>
+      <w:r>
         <w:lastRenderedPageBreak/>
-        <w:t>Receipt Page</w:t>
-      </w:r>
-    </w:p>
-    <w:p>
-      <w:pPr>
-        <w:pStyle w:val="ListParagraph"/>
-        <w:numPr>
-          <w:ilvl w:val="0"/>
-          <w:numId w:val="1"/>
-        </w:numPr>
-      </w:pPr>
-      <w:r>
-        <w:t xml:space="preserve">Status </w:t>
-      </w:r>
-      <w:proofErr w:type="spellStart"/>
-      <w:r>
-        <w:t>Submition</w:t>
-      </w:r>
-      <w:proofErr w:type="spellEnd"/>
-      <w:r>
-        <w:t xml:space="preserve"> (Success </w:t>
-      </w:r>
-      <w:proofErr w:type="gramStart"/>
-      <w:r>
-        <w:t>Submit ,</w:t>
-      </w:r>
-      <w:proofErr w:type="gramEnd"/>
-      <w:r>
-        <w:t xml:space="preserve"> In progress – if timeout, or Failed – if there is error from Server)</w:t>
-      </w:r>
-    </w:p>
-    <w:p>
-      <w:pPr>
-        <w:pStyle w:val="ListParagraph"/>
-        <w:numPr>
-          <w:ilvl w:val="0"/>
-          <w:numId w:val="1"/>
-        </w:numPr>
-      </w:pPr>
-      <w:r>
-        <w:t>Date and Time transaction executed (</w:t>
-      </w:r>
-      <w:proofErr w:type="gramStart"/>
-      <w:r>
-        <w:t>ex :</w:t>
-      </w:r>
-      <w:proofErr w:type="gramEnd"/>
-      <w:r>
-        <w:t xml:space="preserve"> 06 September 2022, 23:59)</w:t>
-      </w:r>
-    </w:p>
-    <w:p>
-      <w:pPr>
-        <w:pStyle w:val="ListParagraph"/>
-        <w:numPr>
-          <w:ilvl w:val="0"/>
-          <w:numId w:val="1"/>
-        </w:numPr>
-      </w:pPr>
-      <w:r>
-        <w:t>Reference Number (</w:t>
-      </w:r>
-      <w:proofErr w:type="gramStart"/>
-      <w:r>
-        <w:t>ex :</w:t>
-      </w:r>
-      <w:proofErr w:type="gramEnd"/>
-      <w:r>
-        <w:t xml:space="preserve"> MDR 123456)</w:t>
-      </w:r>
-    </w:p>
-    <w:p>
-      <w:pPr>
-        <w:pStyle w:val="ListParagraph"/>
-        <w:numPr>
-          <w:ilvl w:val="0"/>
-          <w:numId w:val="1"/>
-        </w:numPr>
-      </w:pPr>
-      <w:r>
-        <w:t xml:space="preserve">Disbursement </w:t>
-      </w:r>
-      <w:proofErr w:type="gramStart"/>
-      <w:r>
-        <w:t>Account :</w:t>
-      </w:r>
-      <w:proofErr w:type="gramEnd"/>
-      <w:r>
-        <w:t xml:space="preserve"> $</w:t>
-      </w:r>
-      <w:proofErr w:type="spellStart"/>
-      <w:r>
-        <w:t>bankName</w:t>
-      </w:r>
-      <w:proofErr w:type="spellEnd"/>
-      <w:r>
-        <w:t xml:space="preserve"> - $</w:t>
-      </w:r>
-      <w:proofErr w:type="spellStart"/>
-      <w:r>
-        <w:t>accountNumber</w:t>
-      </w:r>
-      <w:proofErr w:type="spellEnd"/>
-    </w:p>
-    <w:p>
-      <w:pPr>
-        <w:pStyle w:val="ListParagraph"/>
-        <w:numPr>
-          <w:ilvl w:val="0"/>
-          <w:numId w:val="1"/>
-        </w:numPr>
-      </w:pPr>
-      <w:r>
-        <w:t xml:space="preserve">Loan </w:t>
-      </w:r>
-      <w:proofErr w:type="gramStart"/>
-      <w:r>
-        <w:t>Nominal :</w:t>
-      </w:r>
-      <w:proofErr w:type="gramEnd"/>
-      <w:r>
-        <w:t xml:space="preserve"> $</w:t>
-      </w:r>
-      <w:proofErr w:type="spellStart"/>
-      <w:r>
-        <w:t>loanAmount</w:t>
-      </w:r>
-      <w:proofErr w:type="spellEnd"/>
-    </w:p>
-    <w:p>
-      <w:pPr>
-        <w:pStyle w:val="ListParagraph"/>
-        <w:numPr>
-          <w:ilvl w:val="0"/>
-          <w:numId w:val="1"/>
-        </w:numPr>
-      </w:pPr>
-      <w:proofErr w:type="gramStart"/>
-      <w:r>
-        <w:t>Tenor :</w:t>
-      </w:r>
-      <w:proofErr w:type="gramEnd"/>
-      <w:r>
-        <w:t xml:space="preserve"> (ex : 12 Months)</w:t>
-      </w:r>
-    </w:p>
-    <w:p>
-      <w:pPr>
-        <w:pStyle w:val="ListParagraph"/>
-        <w:numPr>
-          <w:ilvl w:val="0"/>
-          <w:numId w:val="1"/>
-        </w:numPr>
-      </w:pPr>
-      <w:r>
-        <w:t xml:space="preserve">Admin Fee (Jika </w:t>
-      </w:r>
-      <w:proofErr w:type="spellStart"/>
-      <w:r>
-        <w:t>ada</w:t>
-      </w:r>
-      <w:proofErr w:type="spellEnd"/>
-      <w:r>
-        <w:t xml:space="preserve"> – </w:t>
-      </w:r>
-      <w:proofErr w:type="spellStart"/>
-      <w:r>
-        <w:t>Mengurangi</w:t>
-      </w:r>
-      <w:proofErr w:type="spellEnd"/>
-      <w:r>
-        <w:t xml:space="preserve"> nominal disbursement)</w:t>
-      </w:r>
-      <w:r>
-        <w:t xml:space="preserve"> </w:t>
-      </w:r>
-    </w:p>
-    <w:p>
-      <w:pPr>
-        <w:pStyle w:val="ListParagraph"/>
-        <w:numPr>
-          <w:ilvl w:val="0"/>
-          <w:numId w:val="1"/>
-        </w:numPr>
-      </w:pPr>
-      <w:r>
-        <w:t xml:space="preserve">Information your application </w:t>
-      </w:r>
-      <w:r>
-        <w:t xml:space="preserve">has been submitted and will be Processed </w:t>
-      </w:r>
-      <w:proofErr w:type="gramStart"/>
-      <w:r>
-        <w:t>soon,</w:t>
-      </w:r>
-      <w:proofErr w:type="gramEnd"/>
-      <w:r>
-        <w:t xml:space="preserve"> Application Status will be updated to Registered Email / Phone Number</w:t>
-      </w:r>
-    </w:p>
-    <w:p>
-      <w:pPr>
-        <w:pStyle w:val="ListParagraph"/>
-        <w:numPr>
-          <w:ilvl w:val="0"/>
-          <w:numId w:val="1"/>
-        </w:numPr>
-      </w:pPr>
-      <w:r>
-        <w:t xml:space="preserve">Button Done (if Clicked – Redirected to Landing Page, </w:t>
-      </w:r>
-      <w:r>
-        <w:t xml:space="preserve">with Detail </w:t>
-      </w:r>
-      <w:proofErr w:type="spellStart"/>
-      <w:proofErr w:type="gramStart"/>
-      <w:r>
-        <w:t>Pinjaman</w:t>
-      </w:r>
-      <w:proofErr w:type="spellEnd"/>
-      <w:r>
-        <w:t xml:space="preserve"> :</w:t>
-      </w:r>
-      <w:proofErr w:type="gramEnd"/>
-      <w:r>
-        <w:t xml:space="preserve"> Submitted – On Progress Approval</w:t>
+        <w:t xml:space="preserve">Enable </w:t>
+      </w:r>
+      <w:proofErr w:type="spellStart"/>
+      <w:r>
+        <w:t>BioMetric</w:t>
+      </w:r>
+      <w:proofErr w:type="spellEnd"/>
+      <w:r>
+        <w:t xml:space="preserve"> Flow – Accessible from Profile Page</w:t>
+      </w:r>
+    </w:p>
+    <w:p>
+      <w:pPr>
+        <w:pStyle w:val="ListParagraph"/>
+        <w:numPr>
+          <w:ilvl w:val="0"/>
+          <w:numId w:val="1"/>
+        </w:numPr>
+      </w:pPr>
+      <w:r>
+        <w:t>User Required to Input Password to Initiate Biometric Login Activation</w:t>
+      </w:r>
+    </w:p>
+    <w:p>
+      <w:pPr>
+        <w:pStyle w:val="ListParagraph"/>
+        <w:numPr>
+          <w:ilvl w:val="1"/>
+          <w:numId w:val="1"/>
+        </w:numPr>
+      </w:pPr>
+      <w:r>
+        <w:t>If Password Invalid – Error – 3 Times Invalid – Account Locked</w:t>
+      </w:r>
+    </w:p>
+    <w:p>
+      <w:pPr>
+        <w:pStyle w:val="ListParagraph"/>
+        <w:numPr>
+          <w:ilvl w:val="1"/>
+          <w:numId w:val="1"/>
+        </w:numPr>
+      </w:pPr>
+      <w:r>
+        <w:t>If Password Valid – Disclaimer Information (User Acknowledge all biometric registered on this device will be able to access the application) – Required to Scan Biometric</w:t>
+      </w:r>
+    </w:p>
+    <w:p>
+      <w:pPr>
+        <w:pStyle w:val="ListParagraph"/>
+        <w:numPr>
+          <w:ilvl w:val="2"/>
+          <w:numId w:val="1"/>
+        </w:numPr>
+      </w:pPr>
+      <w:r>
+        <w:t>If Biometric Invalid – Error – Biometric Invalid, Please Try Again</w:t>
+      </w:r>
+    </w:p>
+    <w:p>
+      <w:pPr>
+        <w:pStyle w:val="ListParagraph"/>
+        <w:numPr>
+          <w:ilvl w:val="2"/>
+          <w:numId w:val="1"/>
+        </w:numPr>
+      </w:pPr>
+      <w:r>
+        <w:t>If Biometric valid – Login with Biometric Enabled</w:t>
+      </w:r>
+    </w:p>
+    <w:p/>
+    <w:p/>
+    <w:p/>
+    <w:p/>
+    <w:p/>
+    <w:p/>
+    <w:p/>
+    <w:p/>
+    <w:p/>
+    <w:p/>
+    <w:p/>
+    <w:p/>
+    <w:p/>
+    <w:p/>
+    <w:p/>
+    <w:p/>
+    <w:p/>
+    <w:p/>
+    <w:p/>
+    <w:p/>
+    <w:p/>
+    <w:p/>
+    <w:p/>
+    <w:p/>
+    <w:p/>
+    <w:p>
+      <w:pPr>
+        <w:rPr>
+          <w:sz w:val="28"/>
+          <w:szCs w:val="28"/>
+        </w:rPr>
+      </w:pPr>
+      <w:r>
+        <w:rPr>
+          <w:sz w:val="28"/>
+          <w:szCs w:val="28"/>
+        </w:rPr>
+        <w:lastRenderedPageBreak/>
+        <w:t>BackOffice Apps Design (Approval)</w:t>
+      </w:r>
+    </w:p>
+    <w:p/>
+    <w:p>
+      <w:r>
+        <w:t>System</w:t>
+      </w:r>
+      <w:r>
+        <w:t xml:space="preserve"> </w:t>
+      </w:r>
+      <w:proofErr w:type="gramStart"/>
+      <w:r>
+        <w:t>Approval :</w:t>
+      </w:r>
+      <w:proofErr w:type="gramEnd"/>
+    </w:p>
+    <w:p>
+      <w:pPr>
+        <w:pStyle w:val="ListParagraph"/>
+        <w:numPr>
+          <w:ilvl w:val="0"/>
+          <w:numId w:val="1"/>
+        </w:numPr>
+      </w:pPr>
+      <w:r>
+        <w:t>Auto Approval by System (using existing authentication and verification)</w:t>
+      </w:r>
+    </w:p>
+    <w:p>
+      <w:pPr>
+        <w:pStyle w:val="ListParagraph"/>
+        <w:numPr>
+          <w:ilvl w:val="0"/>
+          <w:numId w:val="1"/>
+        </w:numPr>
+      </w:pPr>
+      <w:r>
+        <w:t>Manual Approval by BackOffice Apps (for User that classified on Suspect Status required manual approval from Administrator)</w:t>
+      </w:r>
+    </w:p>
+    <w:p>
+      <w:r>
+        <w:t xml:space="preserve">Registration feature for </w:t>
+      </w:r>
+      <w:proofErr w:type="spellStart"/>
+      <w:r>
+        <w:t>backoffice</w:t>
+      </w:r>
+      <w:proofErr w:type="spellEnd"/>
+      <w:r>
+        <w:t xml:space="preserve"> </w:t>
+      </w:r>
+      <w:proofErr w:type="gramStart"/>
+      <w:r>
+        <w:t>application :</w:t>
+      </w:r>
+      <w:proofErr w:type="gramEnd"/>
+    </w:p>
+    <w:p>
+      <w:pPr>
+        <w:pStyle w:val="ListParagraph"/>
+        <w:numPr>
+          <w:ilvl w:val="0"/>
+          <w:numId w:val="1"/>
+        </w:numPr>
+      </w:pPr>
+      <w:r>
+        <w:t xml:space="preserve">Registration using </w:t>
+      </w:r>
+      <w:r>
+        <w:t>NIK or other unique credential related with company</w:t>
+      </w:r>
+    </w:p>
+    <w:p>
+      <w:pPr>
+        <w:pStyle w:val="ListParagraph"/>
+        <w:numPr>
+          <w:ilvl w:val="0"/>
+          <w:numId w:val="1"/>
+        </w:numPr>
+      </w:pPr>
+      <w:r>
+        <w:t xml:space="preserve">Set up </w:t>
+      </w:r>
+      <w:proofErr w:type="gramStart"/>
+      <w:r>
+        <w:t>Password ,</w:t>
+      </w:r>
+      <w:proofErr w:type="gramEnd"/>
+      <w:r>
+        <w:t xml:space="preserve"> with confirmation (2</w:t>
+      </w:r>
+      <w:r>
+        <w:rPr>
+          <w:vertAlign w:val="superscript"/>
+        </w:rPr>
+        <w:t>nd</w:t>
+      </w:r>
+      <w:r>
+        <w:t xml:space="preserve"> field)</w:t>
+      </w:r>
+    </w:p>
+    <w:p>
+      <w:pPr>
+        <w:pStyle w:val="ListParagraph"/>
+        <w:numPr>
+          <w:ilvl w:val="0"/>
+          <w:numId w:val="1"/>
+        </w:numPr>
+      </w:pPr>
+      <w:r>
+        <w:t>Verification OTP sent to company email base on NIK</w:t>
+      </w:r>
+    </w:p>
+    <w:p>
+      <w:pPr>
+        <w:pStyle w:val="ListParagraph"/>
+      </w:pPr>
+    </w:p>
+    <w:p>
+      <w:r>
+        <w:t xml:space="preserve">Login feature as </w:t>
+      </w:r>
+      <w:proofErr w:type="gramStart"/>
+      <w:r>
+        <w:t>admin :</w:t>
+      </w:r>
+      <w:proofErr w:type="gramEnd"/>
+    </w:p>
+    <w:p>
+      <w:pPr>
+        <w:pStyle w:val="ListParagraph"/>
+        <w:numPr>
+          <w:ilvl w:val="0"/>
+          <w:numId w:val="1"/>
+        </w:numPr>
+      </w:pPr>
+      <w:r>
+        <w:t>Username -&gt;</w:t>
+      </w:r>
+      <w:r>
+        <w:t xml:space="preserve"> </w:t>
+      </w:r>
+      <w:r>
+        <w:t>NIK or other unique credential related with company</w:t>
+      </w:r>
+    </w:p>
+    <w:p>
+      <w:pPr>
+        <w:pStyle w:val="ListParagraph"/>
+        <w:numPr>
+          <w:ilvl w:val="0"/>
+          <w:numId w:val="1"/>
+        </w:numPr>
+      </w:pPr>
+      <w:r>
+        <w:t xml:space="preserve">Password -&gt; Following Application Security Requirements (Min and Max Length, </w:t>
+      </w:r>
+      <w:proofErr w:type="spellStart"/>
+      <w:r>
+        <w:t>UpperCase</w:t>
+      </w:r>
+      <w:proofErr w:type="spellEnd"/>
+      <w:r>
+        <w:t xml:space="preserve"> </w:t>
+      </w:r>
+      <w:proofErr w:type="spellStart"/>
+      <w:r>
+        <w:t>LowerCase</w:t>
+      </w:r>
+      <w:proofErr w:type="spellEnd"/>
+      <w:r>
+        <w:t>, Special Character, Number)</w:t>
+      </w:r>
+    </w:p>
+    <w:p>
+      <w:pPr>
+        <w:pStyle w:val="ListParagraph"/>
+        <w:numPr>
+          <w:ilvl w:val="0"/>
+          <w:numId w:val="1"/>
+        </w:numPr>
+      </w:pPr>
+      <w:r>
+        <w:t>Forgot Password -&gt; link for reset password will be sent to registered company email related with the Username</w:t>
+      </w:r>
+    </w:p>
+    <w:p/>
+    <w:p>
+      <w:r>
+        <w:t xml:space="preserve">Landing </w:t>
+      </w:r>
+      <w:proofErr w:type="gramStart"/>
+      <w:r>
+        <w:t>Page :</w:t>
+      </w:r>
+      <w:proofErr w:type="gramEnd"/>
+    </w:p>
+    <w:p>
+      <w:pPr>
+        <w:pStyle w:val="ListParagraph"/>
+        <w:numPr>
+          <w:ilvl w:val="0"/>
+          <w:numId w:val="1"/>
+        </w:numPr>
+      </w:pPr>
+      <w:r>
+        <w:t>Pending Registration Approval</w:t>
+      </w:r>
+    </w:p>
+    <w:p>
+      <w:pPr>
+        <w:pStyle w:val="ListParagraph"/>
+        <w:numPr>
+          <w:ilvl w:val="0"/>
+          <w:numId w:val="1"/>
+        </w:numPr>
+      </w:pPr>
+      <w:r>
+        <w:t>Pending Loan Application Approval</w:t>
+      </w:r>
+    </w:p>
+    <w:p/>
+    <w:p>
+      <w:r>
+        <w:t xml:space="preserve">Pending Registration </w:t>
+      </w:r>
+      <w:proofErr w:type="gramStart"/>
+      <w:r>
+        <w:t>Approval :</w:t>
+      </w:r>
+      <w:proofErr w:type="gramEnd"/>
+    </w:p>
+    <w:p>
+      <w:pPr>
+        <w:pStyle w:val="ListParagraph"/>
+        <w:numPr>
+          <w:ilvl w:val="0"/>
+          <w:numId w:val="1"/>
+        </w:numPr>
+      </w:pPr>
+      <w:r>
+        <w:t xml:space="preserve">List of Registration Application classified as suspect with detailed data (Name, Place of Birth, Date of Birth, Uploaded </w:t>
+      </w:r>
+      <w:proofErr w:type="spellStart"/>
+      <w:r>
+        <w:t>Foto</w:t>
+      </w:r>
+      <w:proofErr w:type="spellEnd"/>
+      <w:r>
+        <w:t>, Uploaded KTP, Uploaded Selfie with KTP)</w:t>
+      </w:r>
+    </w:p>
+    <w:p>
+      <w:pPr>
+        <w:pStyle w:val="ListParagraph"/>
+        <w:numPr>
+          <w:ilvl w:val="0"/>
+          <w:numId w:val="1"/>
+        </w:numPr>
+      </w:pPr>
+      <w:r>
+        <w:t xml:space="preserve">Field Detail Reason for </w:t>
+      </w:r>
+      <w:proofErr w:type="spellStart"/>
+      <w:r>
+        <w:t>Decission</w:t>
+      </w:r>
+      <w:proofErr w:type="spellEnd"/>
+      <w:r>
+        <w:t xml:space="preserve"> – Approve or Reject (Ex: Reject – Selfie </w:t>
+      </w:r>
+      <w:proofErr w:type="spellStart"/>
+      <w:r>
+        <w:t>Foto</w:t>
+      </w:r>
+      <w:proofErr w:type="spellEnd"/>
+      <w:r>
+        <w:t xml:space="preserve"> doesn’t match with KTP) or (Approved – Data and </w:t>
+      </w:r>
+      <w:proofErr w:type="spellStart"/>
+      <w:r>
+        <w:t>Foto</w:t>
+      </w:r>
+      <w:proofErr w:type="spellEnd"/>
+      <w:r>
+        <w:t xml:space="preserve"> Match)</w:t>
+      </w:r>
+    </w:p>
+    <w:p>
+      <w:pPr>
+        <w:pStyle w:val="ListParagraph"/>
+        <w:numPr>
+          <w:ilvl w:val="0"/>
+          <w:numId w:val="1"/>
+        </w:numPr>
+      </w:pPr>
+      <w:r>
+        <w:t xml:space="preserve">Choice </w:t>
+      </w:r>
+      <w:r>
+        <w:t>for Approve and Reject</w:t>
+      </w:r>
+    </w:p>
+    <w:p>
+      <w:pPr>
+        <w:pStyle w:val="ListParagraph"/>
+        <w:numPr>
+          <w:ilvl w:val="1"/>
+          <w:numId w:val="1"/>
+        </w:numPr>
+      </w:pPr>
+      <w:r>
+        <w:t xml:space="preserve">If Approved – Customer Identification File Creation will be processed – Customer will </w:t>
+      </w:r>
+      <w:proofErr w:type="gramStart"/>
+      <w:r>
+        <w:t>got</w:t>
+      </w:r>
+      <w:proofErr w:type="gramEnd"/>
+      <w:r>
+        <w:t xml:space="preserve"> the notification on their registered Email / Phone number</w:t>
+      </w:r>
+    </w:p>
+    <w:p>
+      <w:pPr>
+        <w:pStyle w:val="ListParagraph"/>
+        <w:numPr>
+          <w:ilvl w:val="1"/>
+          <w:numId w:val="1"/>
+        </w:numPr>
+      </w:pPr>
+      <w:r>
+        <w:t xml:space="preserve">If Rejected – Customer will be flagged as Failed Register – Notification will </w:t>
+      </w:r>
+      <w:proofErr w:type="gramStart"/>
+      <w:r>
+        <w:t>sent</w:t>
+      </w:r>
+      <w:proofErr w:type="gramEnd"/>
+      <w:r>
+        <w:t xml:space="preserve"> to their Email/Phone Number</w:t>
+      </w:r>
+    </w:p>
+    <w:p/>
+    <w:p/>
+    <w:p/>
+    <w:p/>
+    <w:p/>
+    <w:p>
+      <w:r>
+        <w:lastRenderedPageBreak/>
+        <w:t>Pending Loan Application Approval (Optional)</w:t>
+      </w:r>
+    </w:p>
+    <w:p>
+      <w:pPr>
+        <w:pStyle w:val="ListParagraph"/>
+        <w:numPr>
+          <w:ilvl w:val="0"/>
+          <w:numId w:val="1"/>
+        </w:numPr>
+      </w:pPr>
+      <w:r>
+        <w:t xml:space="preserve">List of Loan Application classified as suspect with detailed data (CIF, </w:t>
+      </w:r>
+      <w:r>
+        <w:t xml:space="preserve">Loan Date </w:t>
+      </w:r>
+      <w:proofErr w:type="spellStart"/>
+      <w:r>
+        <w:t>Submittion</w:t>
+      </w:r>
+      <w:proofErr w:type="spellEnd"/>
+      <w:r>
+        <w:t xml:space="preserve">, </w:t>
+      </w:r>
+      <w:r>
+        <w:t xml:space="preserve">Loan Amount, </w:t>
+      </w:r>
+      <w:r>
+        <w:t>Tenor, Status</w:t>
       </w:r>
       <w:r>
         <w:t>)</w:t>
       </w:r>
     </w:p>
+    <w:p>
+      <w:pPr>
+        <w:pStyle w:val="ListParagraph"/>
+        <w:numPr>
+          <w:ilvl w:val="0"/>
+          <w:numId w:val="1"/>
+        </w:numPr>
+      </w:pPr>
+      <w:r>
+        <w:t xml:space="preserve">Field Detail Reason for </w:t>
+      </w:r>
+      <w:proofErr w:type="spellStart"/>
+      <w:r>
+        <w:t>Decission</w:t>
+      </w:r>
+      <w:proofErr w:type="spellEnd"/>
+      <w:r>
+        <w:t xml:space="preserve"> – Approve or Reject (Ex: Reject – Selfie </w:t>
+      </w:r>
+      <w:proofErr w:type="spellStart"/>
+      <w:r>
+        <w:t>Foto</w:t>
+      </w:r>
+      <w:proofErr w:type="spellEnd"/>
+      <w:r>
+        <w:t xml:space="preserve"> doesn’t match with KTP) or (Approved – Data and </w:t>
+      </w:r>
+      <w:proofErr w:type="spellStart"/>
+      <w:r>
+        <w:t>Foto</w:t>
+      </w:r>
+      <w:proofErr w:type="spellEnd"/>
+      <w:r>
+        <w:t xml:space="preserve"> Match)</w:t>
+      </w:r>
+    </w:p>
+    <w:p>
+      <w:pPr>
+        <w:pStyle w:val="ListParagraph"/>
+        <w:numPr>
+          <w:ilvl w:val="0"/>
+          <w:numId w:val="1"/>
+        </w:numPr>
+      </w:pPr>
+      <w:r>
+        <w:t>Choice for Approve and Reject</w:t>
+      </w:r>
+    </w:p>
+    <w:p>
+      <w:pPr>
+        <w:pStyle w:val="ListParagraph"/>
+        <w:numPr>
+          <w:ilvl w:val="1"/>
+          <w:numId w:val="1"/>
+        </w:numPr>
+      </w:pPr>
+      <w:r>
+        <w:t xml:space="preserve">If Approved – </w:t>
+      </w:r>
+      <w:r>
+        <w:t xml:space="preserve">Loan Disbursement will be Processed – Recorded </w:t>
+      </w:r>
+      <w:proofErr w:type="gramStart"/>
+      <w:r>
+        <w:t>As</w:t>
+      </w:r>
+      <w:proofErr w:type="gramEnd"/>
+      <w:r>
+        <w:t xml:space="preserve"> Active Loan</w:t>
+      </w:r>
+    </w:p>
+    <w:p>
+      <w:pPr>
+        <w:pStyle w:val="ListParagraph"/>
+        <w:numPr>
+          <w:ilvl w:val="1"/>
+          <w:numId w:val="1"/>
+        </w:numPr>
+      </w:pPr>
+      <w:r>
+        <w:t xml:space="preserve">If Rejected – Customer will be flagged as </w:t>
+      </w:r>
+      <w:r>
+        <w:t>Rejected</w:t>
+      </w:r>
+      <w:r>
+        <w:t xml:space="preserve"> – Notification will </w:t>
+      </w:r>
+      <w:proofErr w:type="gramStart"/>
+      <w:r>
+        <w:t>sent</w:t>
+      </w:r>
+      <w:proofErr w:type="gramEnd"/>
+      <w:r>
+        <w:t xml:space="preserve"> to their Email/Phone Number</w:t>
+      </w:r>
+      <w:r>
+        <w:t xml:space="preserve"> – Able to retry Apply Loan</w:t>
+      </w:r>
+    </w:p>
+    <w:p/>
+    <w:p>
+      <w:proofErr w:type="gramStart"/>
+      <w:r>
+        <w:t>Settings :</w:t>
+      </w:r>
+      <w:proofErr w:type="gramEnd"/>
+      <w:r>
+        <w:t xml:space="preserve"> Change Password</w:t>
+      </w:r>
+    </w:p>
+    <w:p>
+      <w:pPr>
+        <w:pStyle w:val="ListParagraph"/>
+        <w:numPr>
+          <w:ilvl w:val="0"/>
+          <w:numId w:val="1"/>
+        </w:numPr>
+      </w:pPr>
+      <w:r>
+        <w:t>Field Old Password, New Password, New Password confirmation</w:t>
+      </w:r>
+    </w:p>
+    <w:p/>
     <w:p/>
     <w:p/>
     <w:sectPr>

</xml_diff>

<commit_message>
revise doc and ERD v1.2
</commit_message>
<xml_diff>
--- a/Draft Design.docx
+++ b/Draft Design.docx
@@ -2975,6 +2975,18 @@
         <w:t>Pending Loan Application Approval</w:t>
       </w:r>
     </w:p>
+    <w:p>
+      <w:pPr>
+        <w:pStyle w:val="ListParagraph"/>
+        <w:numPr>
+          <w:ilvl w:val="0"/>
+          <w:numId w:val="1"/>
+        </w:numPr>
+      </w:pPr>
+      <w:r>
+        <w:t>Block – Unblock User</w:t>
+      </w:r>
+    </w:p>
     <w:p/>
     <w:p>
       <w:r>
@@ -3238,6 +3250,36 @@
       </w:r>
       <w:r>
         <w:t xml:space="preserve"> – Able to retry Apply Loan</w:t>
+      </w:r>
+    </w:p>
+    <w:p/>
+    <w:p>
+      <w:r>
+        <w:t>Block – Unblock User</w:t>
+      </w:r>
+    </w:p>
+    <w:p>
+      <w:pPr>
+        <w:pStyle w:val="ListParagraph"/>
+        <w:numPr>
+          <w:ilvl w:val="0"/>
+          <w:numId w:val="1"/>
+        </w:numPr>
+      </w:pPr>
+      <w:r>
+        <w:t>Inquiry User ID / CIF to get User Detail</w:t>
+      </w:r>
+    </w:p>
+    <w:p>
+      <w:pPr>
+        <w:pStyle w:val="ListParagraph"/>
+        <w:numPr>
+          <w:ilvl w:val="0"/>
+          <w:numId w:val="1"/>
+        </w:numPr>
+      </w:pPr>
+      <w:r>
+        <w:t>Feature to Change User Status (Block or Unblock)</w:t>
       </w:r>
     </w:p>
     <w:p/>

</xml_diff>

<commit_message>
Add API UML - Home and Apply Loan
</commit_message>
<xml_diff>
--- a/Draft Design.docx
+++ b/Draft Design.docx
@@ -32,6 +32,7 @@
         <w:t xml:space="preserve">Isi data </w:t>
       </w:r>
       <w:proofErr w:type="spellStart"/>
+      <w:proofErr w:type="gramStart"/>
       <w:r>
         <w:t>diri</w:t>
       </w:r>
@@ -39,6 +40,7 @@
       <w:r>
         <w:t xml:space="preserve"> :</w:t>
       </w:r>
+      <w:proofErr w:type="gramEnd"/>
     </w:p>
     <w:p>
       <w:pPr>
@@ -49,7 +51,15 @@
         </w:numPr>
       </w:pPr>
       <w:r>
-        <w:t>Field Name : Free Text (will be compared with data KTP)</w:t>
+        <w:t xml:space="preserve">Field </w:t>
+      </w:r>
+      <w:proofErr w:type="gramStart"/>
+      <w:r>
+        <w:t>Name :</w:t>
+      </w:r>
+      <w:proofErr w:type="gramEnd"/>
+      <w:r>
+        <w:t xml:space="preserve"> Free Text (will be compared with data KTP)</w:t>
       </w:r>
     </w:p>
     <w:p>
@@ -61,7 +71,15 @@
         </w:numPr>
       </w:pPr>
       <w:r>
-        <w:t>Place of Birth : Free Text</w:t>
+        <w:t xml:space="preserve">Place of </w:t>
+      </w:r>
+      <w:proofErr w:type="gramStart"/>
+      <w:r>
+        <w:t>Birth :</w:t>
+      </w:r>
+      <w:proofErr w:type="gramEnd"/>
+      <w:r>
+        <w:t xml:space="preserve"> Free Text</w:t>
       </w:r>
     </w:p>
     <w:p>
@@ -76,12 +94,17 @@
         <w:t xml:space="preserve">Date of </w:t>
       </w:r>
       <w:proofErr w:type="spellStart"/>
+      <w:proofErr w:type="gramStart"/>
       <w:r>
         <w:t>Birthh</w:t>
       </w:r>
       <w:proofErr w:type="spellEnd"/>
       <w:r>
-        <w:t xml:space="preserve"> : Calendar Box</w:t>
+        <w:t xml:space="preserve"> :</w:t>
+      </w:r>
+      <w:proofErr w:type="gramEnd"/>
+      <w:r>
+        <w:t xml:space="preserve"> Calendar Box</w:t>
       </w:r>
     </w:p>
     <w:p>
@@ -111,7 +134,15 @@
         </w:numPr>
       </w:pPr>
       <w:r>
-        <w:t xml:space="preserve">Input Email : Jika </w:t>
+        <w:t xml:space="preserve">Input </w:t>
+      </w:r>
+      <w:proofErr w:type="gramStart"/>
+      <w:r>
+        <w:t>Email :</w:t>
+      </w:r>
+      <w:proofErr w:type="gramEnd"/>
+      <w:r>
+        <w:t xml:space="preserve"> Jika </w:t>
       </w:r>
       <w:proofErr w:type="spellStart"/>
       <w:r>
@@ -156,7 +187,15 @@
         </w:numPr>
       </w:pPr>
       <w:r>
-        <w:t xml:space="preserve">Input No HP : Jika </w:t>
+        <w:t xml:space="preserve">Input No </w:t>
+      </w:r>
+      <w:proofErr w:type="gramStart"/>
+      <w:r>
+        <w:t>HP :</w:t>
+      </w:r>
+      <w:proofErr w:type="gramEnd"/>
+      <w:r>
+        <w:t xml:space="preserve"> Jika </w:t>
       </w:r>
       <w:proofErr w:type="spellStart"/>
       <w:r>
@@ -204,7 +243,15 @@
         </w:numPr>
       </w:pPr>
       <w:r>
-        <w:t xml:space="preserve">Upload KTP : </w:t>
+        <w:t xml:space="preserve">Upload </w:t>
+      </w:r>
+      <w:proofErr w:type="gramStart"/>
+      <w:r>
+        <w:t>KTP :</w:t>
+      </w:r>
+      <w:proofErr w:type="gramEnd"/>
+      <w:r>
+        <w:t xml:space="preserve"> </w:t>
       </w:r>
       <w:r>
         <w:t>when button clicked there will be pop up for choose upload from Camera (take photo) or Upload from gallery (Requesting for permission to access gallery) , Size should be limited</w:t>
@@ -237,16 +284,7 @@
       </w:r>
       <w:proofErr w:type="spellEnd"/>
       <w:r>
-        <w:t xml:space="preserve"> </w:t>
-      </w:r>
-      <w:r>
-        <w:t>Front</w:t>
-      </w:r>
-      <w:r>
-        <w:t xml:space="preserve"> End</w:t>
-      </w:r>
-      <w:r>
-        <w:t>)</w:t>
+        <w:t xml:space="preserve"> Front End)</w:t>
       </w:r>
     </w:p>
     <w:p>
@@ -261,12 +299,17 @@
         <w:t xml:space="preserve">Upload </w:t>
       </w:r>
       <w:proofErr w:type="spellStart"/>
+      <w:proofErr w:type="gramStart"/>
       <w:r>
         <w:t>Foto</w:t>
       </w:r>
       <w:proofErr w:type="spellEnd"/>
       <w:r>
-        <w:t xml:space="preserve"> : </w:t>
+        <w:t xml:space="preserve"> :</w:t>
+      </w:r>
+      <w:proofErr w:type="gramEnd"/>
+      <w:r>
+        <w:t xml:space="preserve"> </w:t>
       </w:r>
       <w:r>
         <w:t>when button clicked there will be pop up for choose upload from Camera (take photo) or Upload from gallery (Requesting for permission to access gallery) , Size should be limited (depends on the system requirement, usually maximum around 250kbs-500kbs) – if File Size larger than Maximum -&gt; Error , file size exceeded Maximum Limit, please upload file max $</w:t>
@@ -285,10 +328,7 @@
       </w:r>
       <w:proofErr w:type="spellEnd"/>
       <w:r>
-        <w:t xml:space="preserve"> </w:t>
-      </w:r>
-      <w:r>
-        <w:t>(</w:t>
+        <w:t xml:space="preserve"> (</w:t>
       </w:r>
       <w:proofErr w:type="spellStart"/>
       <w:r>
@@ -308,10 +348,18 @@
         </w:numPr>
       </w:pPr>
       <w:r>
-        <w:t xml:space="preserve">Upload Selfie with KTP (If necessary) </w:t>
-      </w:r>
-      <w:r>
-        <w:t>: when button clicked there will be pop up for choose upload from Camera (take photo) or Upload from gallery (Requesting for permission to access gallery) , Size should be limited (depends on the system requirement, usually maximum around 250kbs-500kbs) – if File Size larger than Maximum -&gt; Error , file size exceeded Maximum Limit, please upload file max $</w:t>
+        <w:t>Upload Selfie with KTP (If necessary</w:t>
+      </w:r>
+      <w:proofErr w:type="gramStart"/>
+      <w:r>
+        <w:t xml:space="preserve">) </w:t>
+      </w:r>
+      <w:r>
+        <w:t>:</w:t>
+      </w:r>
+      <w:proofErr w:type="gramEnd"/>
+      <w:r>
+        <w:t xml:space="preserve"> when button clicked there will be pop up for choose upload from Camera (take photo) or Upload from gallery (Requesting for permission to access gallery) , Size should be limited (depends on the system requirement, usually maximum around 250kbs-500kbs) – if File Size larger than Maximum -&gt; Error , file size exceeded Maximum Limit, please upload file max $</w:t>
       </w:r>
       <w:proofErr w:type="spellStart"/>
       <w:r>
@@ -327,10 +375,7 @@
       </w:r>
       <w:proofErr w:type="spellEnd"/>
       <w:r>
-        <w:t xml:space="preserve"> </w:t>
-      </w:r>
-      <w:r>
-        <w:t>(</w:t>
+        <w:t xml:space="preserve"> (</w:t>
       </w:r>
       <w:proofErr w:type="spellStart"/>
       <w:r>
@@ -409,7 +454,15 @@
         </w:numPr>
       </w:pPr>
       <w:r>
-        <w:t>Maximum Length (There is two choice for validation)</w:t>
+        <w:t xml:space="preserve">Maximum Length (There is two </w:t>
+      </w:r>
+      <w:proofErr w:type="gramStart"/>
+      <w:r>
+        <w:t>choice</w:t>
+      </w:r>
+      <w:proofErr w:type="gramEnd"/>
+      <w:r>
+        <w:t xml:space="preserve"> for validation)</w:t>
       </w:r>
     </w:p>
     <w:p>
@@ -433,7 +486,15 @@
         </w:numPr>
       </w:pPr>
       <w:r>
-        <w:t xml:space="preserve">Limit the field to maximum length (ex : if maximum password length is </w:t>
+        <w:t>Limit the field to maximum length (</w:t>
+      </w:r>
+      <w:proofErr w:type="gramStart"/>
+      <w:r>
+        <w:t>ex :</w:t>
+      </w:r>
+      <w:proofErr w:type="gramEnd"/>
+      <w:r>
+        <w:t xml:space="preserve"> if maximum password length is </w:t>
       </w:r>
       <w:r>
         <w:t>16 Characters, then user only able to type max 16 characters, any characters after that will not recorded on field) – For the Password type style – recommend last character on password will visible to user</w:t>
@@ -509,7 +570,15 @@
         <w:t>additional character</w:t>
       </w:r>
       <w:r>
-        <w:t xml:space="preserve"> after d , display will not </w:t>
+        <w:t xml:space="preserve"> after </w:t>
+      </w:r>
+      <w:proofErr w:type="gramStart"/>
+      <w:r>
+        <w:t>d ,</w:t>
+      </w:r>
+      <w:proofErr w:type="gramEnd"/>
+      <w:r>
+        <w:t xml:space="preserve"> display will not </w:t>
       </w:r>
       <w:proofErr w:type="spellStart"/>
       <w:r>
@@ -571,7 +640,15 @@
         </w:numPr>
       </w:pPr>
       <w:r>
-        <w:t>After submitted , user required to input OTP sent to Email or Phone Number (as additional verification)</w:t>
+        <w:t xml:space="preserve">After </w:t>
+      </w:r>
+      <w:proofErr w:type="gramStart"/>
+      <w:r>
+        <w:t>submitted ,</w:t>
+      </w:r>
+      <w:proofErr w:type="gramEnd"/>
+      <w:r>
+        <w:t xml:space="preserve"> user required to input OTP sent to Email or Phone Number (as additional verification)</w:t>
       </w:r>
     </w:p>
     <w:p>
@@ -649,6 +726,7 @@
       <w:r>
         <w:t xml:space="preserve">If User choose login with </w:t>
       </w:r>
+      <w:proofErr w:type="gramStart"/>
       <w:r>
         <w:t>Password</w:t>
       </w:r>
@@ -656,7 +734,11 @@
         <w:t xml:space="preserve"> </w:t>
       </w:r>
       <w:r>
-        <w:t xml:space="preserve">, </w:t>
+        <w:t>,</w:t>
+      </w:r>
+      <w:proofErr w:type="gramEnd"/>
+      <w:r>
+        <w:t xml:space="preserve"> </w:t>
       </w:r>
       <w:r>
         <w:t>can be</w:t>
@@ -710,10 +792,12 @@
         <w:t xml:space="preserve">(if Email or </w:t>
       </w:r>
       <w:proofErr w:type="spellStart"/>
+      <w:proofErr w:type="gramStart"/>
       <w:r>
         <w:t>No.HP</w:t>
       </w:r>
       <w:proofErr w:type="spellEnd"/>
+      <w:proofErr w:type="gramEnd"/>
       <w:r>
         <w:t xml:space="preserve"> Match then compare password from client with password</w:t>
       </w:r>
@@ -814,7 +898,15 @@
         </w:numPr>
       </w:pPr>
       <w:r>
-        <w:t>If Exist , User required to run scan for the biometric such as fingerprint, face recognition, or any other (base on design)</w:t>
+        <w:t xml:space="preserve">If </w:t>
+      </w:r>
+      <w:proofErr w:type="gramStart"/>
+      <w:r>
+        <w:t>Exist ,</w:t>
+      </w:r>
+      <w:proofErr w:type="gramEnd"/>
+      <w:r>
+        <w:t xml:space="preserve"> User required to run scan for the biometric such as fingerprint, face recognition, or any other (base on design)</w:t>
       </w:r>
     </w:p>
     <w:p>
@@ -826,7 +918,15 @@
         </w:numPr>
       </w:pPr>
       <w:r>
-        <w:t xml:space="preserve">If Doesn’t match, Error – </w:t>
+        <w:t xml:space="preserve">If </w:t>
+      </w:r>
+      <w:proofErr w:type="gramStart"/>
+      <w:r>
+        <w:t>Doesn’t</w:t>
+      </w:r>
+      <w:proofErr w:type="gramEnd"/>
+      <w:r>
+        <w:t xml:space="preserve"> match, Error – </w:t>
       </w:r>
       <w:r>
         <w:t xml:space="preserve">Biometric </w:t>
@@ -856,7 +956,15 @@
         </w:numPr>
       </w:pPr>
       <w:r>
-        <w:t>Forgot Password : Link Reset Password will be sent to Registered Email or Phone Number</w:t>
+        <w:t xml:space="preserve">Forgot </w:t>
+      </w:r>
+      <w:proofErr w:type="gramStart"/>
+      <w:r>
+        <w:t>Password :</w:t>
+      </w:r>
+      <w:proofErr w:type="gramEnd"/>
+      <w:r>
+        <w:t xml:space="preserve"> Link Reset Password will be sent to Registered Email or Phone Number</w:t>
       </w:r>
     </w:p>
     <w:p>
@@ -873,6 +981,18 @@
       </w:r>
     </w:p>
     <w:p>
+      <w:pPr>
+        <w:pStyle w:val="ListParagraph"/>
+        <w:numPr>
+          <w:ilvl w:val="0"/>
+          <w:numId w:val="1"/>
+        </w:numPr>
+      </w:pPr>
+      <w:r>
+        <w:t>If Account Blocked – Pop Up Account Blocked, please contact Customer Service</w:t>
+      </w:r>
+    </w:p>
+    <w:p>
       <w:r>
         <w:t>Landing Page after Login</w:t>
       </w:r>
@@ -918,13 +1038,21 @@
         <w:pStyle w:val="ListParagraph"/>
       </w:pPr>
       <w:r>
-        <w:t>PIN should be 6 Digits Numeric (Masked) – there will be reconfirmation after Submit PIN (user need to reinput pin</w:t>
-      </w:r>
-      <w:r>
-        <w:t xml:space="preserve"> </w:t>
-      </w:r>
-      <w:r>
-        <w:t>) –</w:t>
+        <w:t xml:space="preserve">PIN should be 6 Digits Numeric (Masked) – there will be reconfirmation after Submit PIN (user need to reinput </w:t>
+      </w:r>
+      <w:proofErr w:type="gramStart"/>
+      <w:r>
+        <w:t>pin</w:t>
+      </w:r>
+      <w:r>
+        <w:t xml:space="preserve"> </w:t>
+      </w:r>
+      <w:r>
+        <w:t>)</w:t>
+      </w:r>
+      <w:proofErr w:type="gramEnd"/>
+      <w:r>
+        <w:t xml:space="preserve"> –</w:t>
       </w:r>
     </w:p>
     <w:p>
@@ -950,57 +1078,749 @@
       <w:r>
         <w:t xml:space="preserve">If Match – PIN Set up </w:t>
       </w:r>
+      <w:proofErr w:type="gramStart"/>
       <w:r>
         <w:t xml:space="preserve">finished </w:t>
       </w:r>
       <w:r>
+        <w:t>,</w:t>
+      </w:r>
+      <w:proofErr w:type="gramEnd"/>
+      <w:r>
+        <w:t xml:space="preserve"> </w:t>
+      </w:r>
+      <w:r>
+        <w:t>redirected back to landing Page</w:t>
+      </w:r>
+    </w:p>
+    <w:p>
+      <w:pPr>
+        <w:pStyle w:val="ListParagraph"/>
+      </w:pPr>
+    </w:p>
+    <w:p>
+      <w:pPr>
+        <w:pStyle w:val="ListParagraph"/>
+        <w:numPr>
+          <w:ilvl w:val="0"/>
+          <w:numId w:val="1"/>
+        </w:numPr>
+      </w:pPr>
+      <w:r>
+        <w:t>Detail</w:t>
+      </w:r>
+      <w:r>
+        <w:t xml:space="preserve"> Status</w:t>
+      </w:r>
+      <w:r>
+        <w:t xml:space="preserve"> </w:t>
+      </w:r>
+      <w:proofErr w:type="spellStart"/>
+      <w:r>
+        <w:t>Pinjaman</w:t>
+      </w:r>
+      <w:proofErr w:type="spellEnd"/>
+      <w:r>
+        <w:t xml:space="preserve"> </w:t>
+      </w:r>
+    </w:p>
+    <w:p>
+      <w:pPr>
+        <w:pStyle w:val="ListParagraph"/>
+      </w:pPr>
+    </w:p>
+    <w:p>
+      <w:pPr>
+        <w:pStyle w:val="ListParagraph"/>
+        <w:numPr>
+          <w:ilvl w:val="1"/>
+          <w:numId w:val="1"/>
+        </w:numPr>
+      </w:pPr>
+      <w:r>
+        <w:t xml:space="preserve">Jika </w:t>
+      </w:r>
+      <w:proofErr w:type="spellStart"/>
+      <w:r>
+        <w:t>tidak</w:t>
+      </w:r>
+      <w:proofErr w:type="spellEnd"/>
+      <w:r>
+        <w:t xml:space="preserve"> </w:t>
+      </w:r>
+      <w:proofErr w:type="spellStart"/>
+      <w:r>
+        <w:t>ada</w:t>
+      </w:r>
+      <w:proofErr w:type="spellEnd"/>
+      <w:r>
+        <w:t xml:space="preserve"> </w:t>
+      </w:r>
+      <w:proofErr w:type="spellStart"/>
+      <w:r>
+        <w:t>Pinjaman</w:t>
+      </w:r>
+      <w:proofErr w:type="spellEnd"/>
+      <w:r>
+        <w:t xml:space="preserve"> Active </w:t>
+      </w:r>
+      <w:proofErr w:type="spellStart"/>
+      <w:r>
+        <w:t>atau</w:t>
+      </w:r>
+      <w:proofErr w:type="spellEnd"/>
+      <w:r>
+        <w:t xml:space="preserve"> </w:t>
+      </w:r>
+      <w:proofErr w:type="spellStart"/>
+      <w:r>
+        <w:t>dalam</w:t>
+      </w:r>
+      <w:proofErr w:type="spellEnd"/>
+      <w:r>
+        <w:t xml:space="preserve"> </w:t>
+      </w:r>
+      <w:proofErr w:type="spellStart"/>
+      <w:r>
+        <w:t>pemrosesan</w:t>
+      </w:r>
+      <w:proofErr w:type="spellEnd"/>
+      <w:r>
+        <w:t xml:space="preserve"> – Ada Button </w:t>
+      </w:r>
+      <w:proofErr w:type="spellStart"/>
+      <w:r>
+        <w:t>Ajukan</w:t>
+      </w:r>
+      <w:proofErr w:type="spellEnd"/>
+      <w:r>
+        <w:t xml:space="preserve"> </w:t>
+      </w:r>
+      <w:proofErr w:type="spellStart"/>
+      <w:r>
+        <w:t>Pinjaman</w:t>
+      </w:r>
+      <w:proofErr w:type="spellEnd"/>
+      <w:r>
+        <w:t xml:space="preserve"> (</w:t>
+      </w:r>
+      <w:r>
+        <w:t xml:space="preserve">Jika di </w:t>
+      </w:r>
+      <w:proofErr w:type="spellStart"/>
+      <w:r>
+        <w:t>Klik</w:t>
+      </w:r>
+      <w:proofErr w:type="spellEnd"/>
+      <w:r>
+        <w:t xml:space="preserve"> </w:t>
+      </w:r>
+      <w:proofErr w:type="spellStart"/>
+      <w:r>
+        <w:t>akan</w:t>
+      </w:r>
+      <w:proofErr w:type="spellEnd"/>
+      <w:r>
+        <w:t xml:space="preserve"> </w:t>
+      </w:r>
+      <w:r>
+        <w:t xml:space="preserve">Redirected to </w:t>
+      </w:r>
+      <w:r>
+        <w:t>Form – Apply Loan</w:t>
+      </w:r>
+      <w:r>
+        <w:t>)</w:t>
+      </w:r>
+    </w:p>
+    <w:p>
+      <w:pPr>
+        <w:pStyle w:val="ListParagraph"/>
+        <w:numPr>
+          <w:ilvl w:val="1"/>
+          <w:numId w:val="1"/>
+        </w:numPr>
+      </w:pPr>
+      <w:r>
+        <w:t xml:space="preserve">Jika </w:t>
+      </w:r>
+      <w:proofErr w:type="spellStart"/>
+      <w:r>
+        <w:t>ada</w:t>
+      </w:r>
+      <w:proofErr w:type="spellEnd"/>
+      <w:r>
+        <w:t xml:space="preserve"> </w:t>
+      </w:r>
+      <w:proofErr w:type="spellStart"/>
+      <w:r>
+        <w:t>Pinjaman</w:t>
+      </w:r>
+      <w:proofErr w:type="spellEnd"/>
+      <w:r>
+        <w:t xml:space="preserve"> yang </w:t>
+      </w:r>
+      <w:proofErr w:type="spellStart"/>
+      <w:r>
+        <w:t>dalam</w:t>
+      </w:r>
+      <w:proofErr w:type="spellEnd"/>
+      <w:r>
+        <w:t xml:space="preserve"> proses </w:t>
+      </w:r>
+      <w:proofErr w:type="gramStart"/>
+      <w:r>
+        <w:t>approval :</w:t>
+      </w:r>
+      <w:proofErr w:type="gramEnd"/>
+      <w:r>
+        <w:t xml:space="preserve"> Submitted – Application in Progress with Loan Detail </w:t>
+      </w:r>
+      <w:r>
+        <w:t>(</w:t>
+      </w:r>
+      <w:r>
+        <w:t xml:space="preserve">Button </w:t>
+      </w:r>
+      <w:proofErr w:type="spellStart"/>
+      <w:r>
+        <w:t>Ajukan</w:t>
+      </w:r>
+      <w:proofErr w:type="spellEnd"/>
+      <w:r>
+        <w:t xml:space="preserve"> </w:t>
+      </w:r>
+      <w:proofErr w:type="spellStart"/>
+      <w:r>
+        <w:t>Pinjaman</w:t>
+      </w:r>
+      <w:proofErr w:type="spellEnd"/>
+      <w:r>
+        <w:t xml:space="preserve"> </w:t>
+      </w:r>
+      <w:proofErr w:type="spellStart"/>
+      <w:r>
+        <w:t>akan</w:t>
+      </w:r>
+      <w:proofErr w:type="spellEnd"/>
+      <w:r>
+        <w:t xml:space="preserve"> </w:t>
+      </w:r>
+      <w:proofErr w:type="spellStart"/>
+      <w:r>
+        <w:t>hilang</w:t>
+      </w:r>
+      <w:proofErr w:type="spellEnd"/>
+      <w:r>
+        <w:t>)</w:t>
+      </w:r>
+    </w:p>
+    <w:p>
+      <w:pPr>
+        <w:pStyle w:val="ListParagraph"/>
+        <w:numPr>
+          <w:ilvl w:val="2"/>
+          <w:numId w:val="1"/>
+        </w:numPr>
+      </w:pPr>
+      <w:r>
+        <w:t>D</w:t>
+      </w:r>
+      <w:r>
+        <w:t>ate Submission, D</w:t>
+      </w:r>
+      <w:r>
+        <w:t>isbursement Acc</w:t>
+      </w:r>
+      <w:r>
+        <w:t>ount</w:t>
+      </w:r>
+      <w:r>
+        <w:t xml:space="preserve">, Amount, </w:t>
+      </w:r>
+      <w:r>
+        <w:t xml:space="preserve">and </w:t>
+      </w:r>
+      <w:r>
+        <w:t>Teno</w:t>
+      </w:r>
+      <w:r>
+        <w:t>r</w:t>
+      </w:r>
+    </w:p>
+    <w:p>
+      <w:pPr>
+        <w:pStyle w:val="ListParagraph"/>
+        <w:numPr>
+          <w:ilvl w:val="2"/>
+          <w:numId w:val="1"/>
+        </w:numPr>
+      </w:pPr>
+      <w:proofErr w:type="gramStart"/>
+      <w:r>
+        <w:t>Information ,</w:t>
+      </w:r>
+      <w:proofErr w:type="gramEnd"/>
+      <w:r>
+        <w:t xml:space="preserve"> there will be notification to registered Email/Phone Number when Status Updated</w:t>
+      </w:r>
+    </w:p>
+    <w:p>
+      <w:pPr>
+        <w:pStyle w:val="ListParagraph"/>
+        <w:numPr>
+          <w:ilvl w:val="1"/>
+          <w:numId w:val="1"/>
+        </w:numPr>
+      </w:pPr>
+      <w:r>
+        <w:t xml:space="preserve">Jika </w:t>
+      </w:r>
+      <w:proofErr w:type="spellStart"/>
+      <w:r>
+        <w:t>ada</w:t>
+      </w:r>
+      <w:proofErr w:type="spellEnd"/>
+      <w:r>
+        <w:t xml:space="preserve"> Submitted Application – </w:t>
+      </w:r>
+      <w:proofErr w:type="spellStart"/>
+      <w:r>
+        <w:t>Tetapi</w:t>
+      </w:r>
+      <w:proofErr w:type="spellEnd"/>
+      <w:r>
+        <w:t xml:space="preserve"> di </w:t>
+      </w:r>
+      <w:proofErr w:type="spellStart"/>
+      <w:r>
+        <w:t>tolak</w:t>
+      </w:r>
+      <w:proofErr w:type="spellEnd"/>
+      <w:r>
+        <w:t xml:space="preserve"> (Rejected) – </w:t>
+      </w:r>
+      <w:proofErr w:type="spellStart"/>
+      <w:r>
+        <w:t>akan</w:t>
+      </w:r>
+      <w:proofErr w:type="spellEnd"/>
+      <w:r>
+        <w:t xml:space="preserve"> </w:t>
+      </w:r>
+      <w:proofErr w:type="spellStart"/>
+      <w:r>
+        <w:t>ada</w:t>
+      </w:r>
+      <w:proofErr w:type="spellEnd"/>
+      <w:r>
+        <w:t xml:space="preserve"> Detail Loan yang di reject (Button </w:t>
+      </w:r>
+      <w:proofErr w:type="spellStart"/>
+      <w:r>
+        <w:t>Ajukan</w:t>
+      </w:r>
+      <w:proofErr w:type="spellEnd"/>
+      <w:r>
+        <w:t xml:space="preserve"> </w:t>
+      </w:r>
+      <w:proofErr w:type="spellStart"/>
+      <w:r>
+        <w:t>Pinjaman</w:t>
+      </w:r>
+      <w:proofErr w:type="spellEnd"/>
+      <w:r>
+        <w:t xml:space="preserve"> </w:t>
+      </w:r>
+      <w:proofErr w:type="spellStart"/>
+      <w:r>
+        <w:t>akan</w:t>
+      </w:r>
+      <w:proofErr w:type="spellEnd"/>
+      <w:r>
+        <w:t xml:space="preserve"> </w:t>
+      </w:r>
+      <w:proofErr w:type="spellStart"/>
+      <w:r>
+        <w:t>muncul</w:t>
+      </w:r>
+      <w:proofErr w:type="spellEnd"/>
+      <w:r>
+        <w:t xml:space="preserve"> Kembali)</w:t>
+      </w:r>
+    </w:p>
+    <w:p>
+      <w:pPr>
+        <w:pStyle w:val="ListParagraph"/>
+        <w:numPr>
+          <w:ilvl w:val="2"/>
+          <w:numId w:val="1"/>
+        </w:numPr>
+      </w:pPr>
+      <w:r>
+        <w:t>Date Rejected, Disbursement Account, Amount, and Tenor</w:t>
+      </w:r>
+    </w:p>
+    <w:p>
+      <w:pPr>
+        <w:pStyle w:val="ListParagraph"/>
+        <w:numPr>
+          <w:ilvl w:val="2"/>
+          <w:numId w:val="1"/>
+        </w:numPr>
+      </w:pPr>
+      <w:r>
+        <w:t xml:space="preserve">Information, </w:t>
+      </w:r>
+      <w:proofErr w:type="gramStart"/>
+      <w:r>
+        <w:t>Unfortunately</w:t>
+      </w:r>
+      <w:proofErr w:type="gramEnd"/>
+      <w:r>
+        <w:t xml:space="preserve"> your application not approved, You can try to Submit new Application or Contact Our Customer Service for further Information</w:t>
+      </w:r>
+      <w:r>
+        <w:t>)</w:t>
+      </w:r>
+    </w:p>
+    <w:p>
+      <w:pPr>
+        <w:pStyle w:val="ListParagraph"/>
+        <w:numPr>
+          <w:ilvl w:val="1"/>
+          <w:numId w:val="1"/>
+        </w:numPr>
+      </w:pPr>
+      <w:r>
+        <w:t xml:space="preserve">Jika </w:t>
+      </w:r>
+      <w:proofErr w:type="spellStart"/>
+      <w:r>
+        <w:t>ada</w:t>
+      </w:r>
+      <w:proofErr w:type="spellEnd"/>
+      <w:r>
+        <w:t xml:space="preserve"> Approved Loan – Completed Status (Outstanding Amount = 0) – Detail Loan (Button </w:t>
+      </w:r>
+      <w:proofErr w:type="spellStart"/>
+      <w:r>
+        <w:t>Ajukan</w:t>
+      </w:r>
+      <w:proofErr w:type="spellEnd"/>
+      <w:r>
+        <w:t xml:space="preserve"> </w:t>
+      </w:r>
+      <w:proofErr w:type="spellStart"/>
+      <w:r>
+        <w:t>Pinjaman</w:t>
+      </w:r>
+      <w:proofErr w:type="spellEnd"/>
+      <w:r>
+        <w:t xml:space="preserve"> </w:t>
+      </w:r>
+      <w:proofErr w:type="spellStart"/>
+      <w:r>
+        <w:t>akan</w:t>
+      </w:r>
+      <w:proofErr w:type="spellEnd"/>
+      <w:r>
+        <w:t xml:space="preserve"> </w:t>
+      </w:r>
+      <w:proofErr w:type="spellStart"/>
+      <w:r>
+        <w:t>tersedia</w:t>
+      </w:r>
+      <w:proofErr w:type="spellEnd"/>
+      <w:r>
+        <w:t>)</w:t>
+      </w:r>
+    </w:p>
+    <w:p>
+      <w:pPr>
+        <w:pStyle w:val="ListParagraph"/>
+        <w:numPr>
+          <w:ilvl w:val="2"/>
+          <w:numId w:val="1"/>
+        </w:numPr>
+      </w:pPr>
+      <w:r>
+        <w:t xml:space="preserve">Date Loan Approved, </w:t>
+      </w:r>
+      <w:r>
+        <w:t>Amount</w:t>
+      </w:r>
+      <w:r>
+        <w:t>,</w:t>
+      </w:r>
+      <w:r>
+        <w:t xml:space="preserve"> and Tenor</w:t>
+      </w:r>
+    </w:p>
+    <w:p>
+      <w:pPr>
+        <w:pStyle w:val="ListParagraph"/>
+        <w:numPr>
+          <w:ilvl w:val="1"/>
+          <w:numId w:val="1"/>
+        </w:numPr>
+      </w:pPr>
+      <w:proofErr w:type="gramStart"/>
+      <w:r>
+        <w:t>Active :</w:t>
+      </w:r>
+      <w:proofErr w:type="gramEnd"/>
+      <w:r>
+        <w:t xml:space="preserve"> Approved – Congratulations your application already Processed with Loan Detail – Button </w:t>
+      </w:r>
+      <w:proofErr w:type="spellStart"/>
+      <w:r>
+        <w:t>Ajukan</w:t>
+      </w:r>
+      <w:proofErr w:type="spellEnd"/>
+      <w:r>
+        <w:t xml:space="preserve"> </w:t>
+      </w:r>
+      <w:proofErr w:type="spellStart"/>
+      <w:r>
+        <w:t>Pinjaman</w:t>
+      </w:r>
+      <w:proofErr w:type="spellEnd"/>
+      <w:r>
+        <w:t xml:space="preserve"> </w:t>
+      </w:r>
+      <w:proofErr w:type="spellStart"/>
+      <w:r>
+        <w:t>akan</w:t>
+      </w:r>
+      <w:proofErr w:type="spellEnd"/>
+      <w:r>
+        <w:t xml:space="preserve"> </w:t>
+      </w:r>
+      <w:proofErr w:type="spellStart"/>
+      <w:r>
+        <w:t>hilang</w:t>
+      </w:r>
+      <w:proofErr w:type="spellEnd"/>
+      <w:r>
+        <w:t>)</w:t>
+      </w:r>
+    </w:p>
+    <w:p>
+      <w:pPr>
+        <w:pStyle w:val="ListParagraph"/>
+        <w:numPr>
+          <w:ilvl w:val="2"/>
+          <w:numId w:val="1"/>
+        </w:numPr>
+      </w:pPr>
+      <w:r>
+        <w:t>D</w:t>
+      </w:r>
+      <w:r>
+        <w:t>ate Loan Approved, D</w:t>
+      </w:r>
+      <w:r>
+        <w:t>isbursed to Acc</w:t>
+      </w:r>
+      <w:r>
+        <w:t>ount,</w:t>
+      </w:r>
+      <w:r>
+        <w:t xml:space="preserve"> Amount, tenor, Installation Per Month, next billing Date, outstanding</w:t>
+      </w:r>
+      <w:r>
+        <w:t>, information how to pay</w:t>
+      </w:r>
+    </w:p>
+    <w:p>
+      <w:pPr>
+        <w:pStyle w:val="ListParagraph"/>
+        <w:ind w:left="1440"/>
+      </w:pPr>
+    </w:p>
+    <w:p/>
+    <w:p/>
+    <w:p/>
+    <w:p/>
+    <w:p/>
+    <w:p/>
+    <w:p/>
+    <w:p/>
+    <w:p/>
+    <w:p/>
+    <w:p/>
+    <w:p/>
+    <w:p>
+      <w:r>
+        <w:t xml:space="preserve">Form </w:t>
+      </w:r>
+      <w:r>
+        <w:t xml:space="preserve">Loan Application </w:t>
+      </w:r>
+      <w:r>
+        <w:t>Page</w:t>
+      </w:r>
+    </w:p>
+    <w:p>
+      <w:r>
+        <w:t xml:space="preserve">1. </w:t>
+      </w:r>
+      <w:r>
+        <w:t xml:space="preserve">Field Nominal yang </w:t>
+      </w:r>
+      <w:proofErr w:type="spellStart"/>
+      <w:r>
+        <w:t>diajukan</w:t>
+      </w:r>
+      <w:proofErr w:type="spellEnd"/>
+      <w:r>
+        <w:t xml:space="preserve"> (Ketika di click, trigger keyboard Number), with </w:t>
+      </w:r>
+      <w:proofErr w:type="gramStart"/>
+      <w:r>
+        <w:t>validation :</w:t>
+      </w:r>
+      <w:proofErr w:type="gramEnd"/>
+    </w:p>
+    <w:p>
+      <w:pPr>
+        <w:pStyle w:val="ListParagraph"/>
+        <w:numPr>
+          <w:ilvl w:val="0"/>
+          <w:numId w:val="3"/>
+        </w:numPr>
+      </w:pPr>
+      <w:r>
+        <w:t xml:space="preserve">Minimum </w:t>
+      </w:r>
+      <w:proofErr w:type="spellStart"/>
+      <w:r>
+        <w:t>Pengajuan</w:t>
+      </w:r>
+      <w:proofErr w:type="spellEnd"/>
+      <w:r>
+        <w:t xml:space="preserve"> (Jika </w:t>
+      </w:r>
+      <w:proofErr w:type="spellStart"/>
+      <w:r>
+        <w:t>ada</w:t>
+      </w:r>
+      <w:proofErr w:type="spellEnd"/>
+      <w:r>
+        <w:t xml:space="preserve"> – if not fulfilled button submit disabled)</w:t>
+      </w:r>
+    </w:p>
+    <w:p>
+      <w:pPr>
+        <w:pStyle w:val="ListParagraph"/>
+        <w:numPr>
+          <w:ilvl w:val="0"/>
+          <w:numId w:val="3"/>
+        </w:numPr>
+      </w:pPr>
+      <w:r>
+        <w:t xml:space="preserve">Maximum </w:t>
+      </w:r>
+      <w:proofErr w:type="spellStart"/>
+      <w:r>
+        <w:t>Pengajuan</w:t>
+      </w:r>
+      <w:proofErr w:type="spellEnd"/>
+      <w:r>
+        <w:t xml:space="preserve"> (12juta) – Jika User Input 12.000.001 (</w:t>
+      </w:r>
+      <w:r>
+        <w:t>E</w:t>
+      </w:r>
+      <w:r>
+        <w:t xml:space="preserve">rror, Nominal </w:t>
+      </w:r>
+      <w:proofErr w:type="spellStart"/>
+      <w:r>
+        <w:t>Melebihi</w:t>
+      </w:r>
+      <w:proofErr w:type="spellEnd"/>
+      <w:r>
+        <w:t xml:space="preserve"> </w:t>
+      </w:r>
+      <w:proofErr w:type="spellStart"/>
+      <w:r>
+        <w:t>batas</w:t>
+      </w:r>
+      <w:proofErr w:type="spellEnd"/>
+      <w:r>
+        <w:t xml:space="preserve"> </w:t>
+      </w:r>
+      <w:proofErr w:type="spellStart"/>
+      <w:r>
+        <w:t>maksimum</w:t>
+      </w:r>
+      <w:proofErr w:type="spellEnd"/>
+      <w:r>
+        <w:t xml:space="preserve"> </w:t>
+      </w:r>
+      <w:proofErr w:type="spellStart"/>
+      <w:r>
+        <w:t>peminjaman</w:t>
+      </w:r>
+      <w:proofErr w:type="spellEnd"/>
+      <w:r>
+        <w:t xml:space="preserve"> – Button Submit Disabled)</w:t>
+      </w:r>
+    </w:p>
+    <w:p>
+      <w:pPr>
+        <w:pStyle w:val="ListParagraph"/>
+        <w:numPr>
+          <w:ilvl w:val="0"/>
+          <w:numId w:val="1"/>
+        </w:numPr>
+      </w:pPr>
+      <w:r>
+        <w:t>Rules Multiplication (</w:t>
+      </w:r>
+      <w:proofErr w:type="gramStart"/>
+      <w:r>
+        <w:t>ex :</w:t>
+      </w:r>
+      <w:proofErr w:type="gramEnd"/>
+      <w:r>
+        <w:t xml:space="preserve"> 100</w:t>
+      </w:r>
+      <w:r>
+        <w:t xml:space="preserve"> </w:t>
+      </w:r>
+      <w:proofErr w:type="spellStart"/>
+      <w:r>
+        <w:t>ribu</w:t>
+      </w:r>
+      <w:proofErr w:type="spellEnd"/>
+      <w:r>
         <w:t xml:space="preserve">, </w:t>
       </w:r>
-      <w:r>
-        <w:t>redirected back to landing Page</w:t>
-      </w:r>
-    </w:p>
-    <w:p>
-      <w:pPr>
-        <w:pStyle w:val="ListParagraph"/>
-      </w:pPr>
-    </w:p>
-    <w:p>
-      <w:pPr>
-        <w:pStyle w:val="ListParagraph"/>
-        <w:numPr>
-          <w:ilvl w:val="0"/>
-          <w:numId w:val="1"/>
-        </w:numPr>
-      </w:pPr>
-      <w:r>
-        <w:t>Detail</w:t>
-      </w:r>
-      <w:r>
-        <w:t xml:space="preserve"> Status</w:t>
-      </w:r>
-      <w:r>
-        <w:t xml:space="preserve"> </w:t>
-      </w:r>
-      <w:proofErr w:type="spellStart"/>
-      <w:r>
-        <w:t>Pinjaman</w:t>
-      </w:r>
-      <w:proofErr w:type="spellEnd"/>
-      <w:r>
-        <w:t xml:space="preserve"> </w:t>
-      </w:r>
-    </w:p>
-    <w:p>
-      <w:pPr>
-        <w:pStyle w:val="ListParagraph"/>
-      </w:pPr>
-    </w:p>
-    <w:p>
-      <w:pPr>
-        <w:pStyle w:val="ListParagraph"/>
-        <w:numPr>
-          <w:ilvl w:val="1"/>
+      <w:proofErr w:type="spellStart"/>
+      <w:r>
+        <w:t>jika</w:t>
+      </w:r>
+      <w:proofErr w:type="spellEnd"/>
+      <w:r>
+        <w:t xml:space="preserve"> </w:t>
+      </w:r>
+      <w:proofErr w:type="spellStart"/>
+      <w:r>
+        <w:t>ada</w:t>
+      </w:r>
+      <w:proofErr w:type="spellEnd"/>
+      <w:r>
+        <w:t xml:space="preserve"> – Not fulfilled - Error – Button Disabled)</w:t>
+      </w:r>
+    </w:p>
+    <w:p>
+      <w:pPr>
+        <w:pStyle w:val="ListParagraph"/>
+        <w:numPr>
+          <w:ilvl w:val="0"/>
           <w:numId w:val="1"/>
         </w:numPr>
       </w:pPr>
@@ -1009,93 +1829,131 @@
       </w:r>
       <w:proofErr w:type="spellStart"/>
       <w:r>
-        <w:t>tidak</w:t>
-      </w:r>
-      <w:proofErr w:type="spellEnd"/>
-      <w:r>
-        <w:t xml:space="preserve"> </w:t>
-      </w:r>
-      <w:proofErr w:type="spellStart"/>
-      <w:r>
-        <w:t>ada</w:t>
-      </w:r>
-      <w:proofErr w:type="spellEnd"/>
-      <w:r>
-        <w:t xml:space="preserve"> </w:t>
-      </w:r>
-      <w:proofErr w:type="spellStart"/>
-      <w:r>
-        <w:t>Pinjaman</w:t>
-      </w:r>
-      <w:proofErr w:type="spellEnd"/>
-      <w:r>
-        <w:t xml:space="preserve"> Active </w:t>
-      </w:r>
-      <w:proofErr w:type="spellStart"/>
-      <w:r>
-        <w:t>atau</w:t>
-      </w:r>
-      <w:proofErr w:type="spellEnd"/>
-      <w:r>
-        <w:t xml:space="preserve"> </w:t>
-      </w:r>
-      <w:proofErr w:type="spellStart"/>
-      <w:r>
-        <w:t>dalam</w:t>
-      </w:r>
-      <w:proofErr w:type="spellEnd"/>
-      <w:r>
-        <w:t xml:space="preserve"> </w:t>
-      </w:r>
-      <w:proofErr w:type="spellStart"/>
-      <w:r>
-        <w:t>pemrosesan</w:t>
-      </w:r>
-      <w:proofErr w:type="spellEnd"/>
-      <w:r>
-        <w:t xml:space="preserve"> – Ada Button </w:t>
-      </w:r>
-      <w:proofErr w:type="spellStart"/>
-      <w:r>
-        <w:t>Ajukan</w:t>
-      </w:r>
-      <w:proofErr w:type="spellEnd"/>
-      <w:r>
-        <w:t xml:space="preserve"> </w:t>
-      </w:r>
-      <w:proofErr w:type="spellStart"/>
-      <w:r>
-        <w:t>Pinjaman</w:t>
-      </w:r>
-      <w:proofErr w:type="spellEnd"/>
-      <w:r>
-        <w:t xml:space="preserve"> (</w:t>
-      </w:r>
-      <w:r>
-        <w:t xml:space="preserve">Jika di </w:t>
-      </w:r>
-      <w:proofErr w:type="spellStart"/>
-      <w:r>
-        <w:t>Klik</w:t>
-      </w:r>
-      <w:proofErr w:type="spellEnd"/>
-      <w:r>
-        <w:t xml:space="preserve"> </w:t>
-      </w:r>
-      <w:proofErr w:type="spellStart"/>
-      <w:r>
-        <w:t>akan</w:t>
-      </w:r>
-      <w:proofErr w:type="spellEnd"/>
-      <w:r>
-        <w:t xml:space="preserve"> </w:t>
-      </w:r>
-      <w:r>
-        <w:t xml:space="preserve">Redirected to </w:t>
-      </w:r>
-      <w:r>
-        <w:t>Form – Apply Loan</w:t>
-      </w:r>
+        <w:t>memakai</w:t>
+      </w:r>
+      <w:proofErr w:type="spellEnd"/>
+      <w:r>
+        <w:t xml:space="preserve"> system </w:t>
+      </w:r>
+      <w:proofErr w:type="spellStart"/>
+      <w:r>
+        <w:t>sisa</w:t>
+      </w:r>
+      <w:proofErr w:type="spellEnd"/>
+      <w:r>
+        <w:t xml:space="preserve"> limit (</w:t>
+      </w:r>
+      <w:proofErr w:type="spellStart"/>
+      <w:r>
+        <w:t>maka</w:t>
+      </w:r>
+      <w:proofErr w:type="spellEnd"/>
+      <w:r>
+        <w:t xml:space="preserve"> </w:t>
+      </w:r>
+      <w:proofErr w:type="spellStart"/>
+      <w:r>
+        <w:t>bisa</w:t>
+      </w:r>
+      <w:proofErr w:type="spellEnd"/>
+      <w:r>
+        <w:t xml:space="preserve"> di check maximum Amount base on limit available – Optional)</w:t>
+      </w:r>
+    </w:p>
+    <w:p>
+      <w:r>
+        <w:t xml:space="preserve">2. Field </w:t>
+      </w:r>
+      <w:proofErr w:type="gramStart"/>
+      <w:r>
+        <w:t>Tenor :</w:t>
+      </w:r>
+      <w:proofErr w:type="gramEnd"/>
+      <w:r>
+        <w:t xml:space="preserve"> Choice (1 Months, 3 Months, 6 Months, 12 Months) with information interest rate per Months</w:t>
+      </w:r>
+    </w:p>
+    <w:p>
+      <w:r>
+        <w:t xml:space="preserve">After Tenor </w:t>
+      </w:r>
+      <w:r>
+        <w:t>Selected</w:t>
+      </w:r>
+      <w:r>
+        <w:t>, there will be information about Estimation Installation Per Months</w:t>
+      </w:r>
+      <w:r>
+        <w:t xml:space="preserve"> base on Tenor Calculation (Amount / Tenor + Interest per Months)</w:t>
+      </w:r>
+    </w:p>
+    <w:p>
+      <w:r>
+        <w:t xml:space="preserve">3. Field </w:t>
+      </w:r>
+      <w:proofErr w:type="spellStart"/>
+      <w:r>
+        <w:t>Tujuan</w:t>
+      </w:r>
+      <w:proofErr w:type="spellEnd"/>
+      <w:r>
+        <w:t xml:space="preserve"> </w:t>
+      </w:r>
+      <w:proofErr w:type="spellStart"/>
+      <w:proofErr w:type="gramStart"/>
+      <w:r>
+        <w:t>Pencairan</w:t>
+      </w:r>
+      <w:proofErr w:type="spellEnd"/>
+      <w:r>
+        <w:t xml:space="preserve"> </w:t>
+      </w:r>
+      <w:r>
+        <w:t>,</w:t>
+      </w:r>
+      <w:proofErr w:type="gramEnd"/>
+      <w:r>
+        <w:t xml:space="preserve"> </w:t>
+      </w:r>
+      <w:proofErr w:type="spellStart"/>
+      <w:r>
+        <w:t>k</w:t>
+      </w:r>
+      <w:r>
+        <w:t>etika</w:t>
+      </w:r>
+      <w:proofErr w:type="spellEnd"/>
+      <w:r>
+        <w:t xml:space="preserve"> di Click</w:t>
+      </w:r>
+      <w:r>
+        <w:t xml:space="preserve"> :</w:t>
+      </w:r>
+    </w:p>
+    <w:p>
+      <w:pPr>
+        <w:pStyle w:val="ListParagraph"/>
+        <w:numPr>
+          <w:ilvl w:val="0"/>
+          <w:numId w:val="4"/>
+        </w:numPr>
+      </w:pPr>
+      <w:r>
+        <w:t xml:space="preserve">Displayed List </w:t>
+      </w:r>
+      <w:r>
+        <w:t>Bank – Recommendation</w:t>
+      </w:r>
+      <w:r>
+        <w:t xml:space="preserve"> (commonly used ex: Bank </w:t>
+      </w:r>
+      <w:proofErr w:type="spellStart"/>
+      <w:proofErr w:type="gramStart"/>
+      <w:r>
+        <w:t>Mandiri,etc</w:t>
+      </w:r>
+      <w:proofErr w:type="spellEnd"/>
+      <w:proofErr w:type="gramEnd"/>
       <w:r>
         <w:t>)</w:t>
       </w:r>
@@ -1104,739 +1962,140 @@
       <w:pPr>
         <w:pStyle w:val="ListParagraph"/>
         <w:numPr>
-          <w:ilvl w:val="1"/>
-          <w:numId w:val="1"/>
-        </w:numPr>
-      </w:pPr>
-      <w:r>
-        <w:t xml:space="preserve">Jika </w:t>
-      </w:r>
-      <w:proofErr w:type="spellStart"/>
-      <w:r>
-        <w:t>ada</w:t>
-      </w:r>
-      <w:proofErr w:type="spellEnd"/>
-      <w:r>
-        <w:t xml:space="preserve"> </w:t>
-      </w:r>
-      <w:proofErr w:type="spellStart"/>
-      <w:r>
-        <w:t>Pinjaman</w:t>
-      </w:r>
-      <w:proofErr w:type="spellEnd"/>
-      <w:r>
-        <w:t xml:space="preserve"> yang </w:t>
-      </w:r>
-      <w:proofErr w:type="spellStart"/>
-      <w:r>
-        <w:t>dalam</w:t>
-      </w:r>
-      <w:proofErr w:type="spellEnd"/>
-      <w:r>
-        <w:t xml:space="preserve"> proses approval : Submitted – Application in Progress with Loan Detail </w:t>
-      </w:r>
-      <w:r>
-        <w:t>(</w:t>
-      </w:r>
+          <w:ilvl w:val="0"/>
+          <w:numId w:val="4"/>
+        </w:numPr>
+      </w:pPr>
+      <w:r>
+        <w:t>field Search Bank</w:t>
+      </w:r>
+      <w:r>
+        <w:t xml:space="preserve"> – Filter Result base on keywords from User (Search Function can be referred from filtered - List of Value (Login </w:t>
+      </w:r>
+      <w:proofErr w:type="spellStart"/>
+      <w:r>
+        <w:t>KeyMatch</w:t>
+      </w:r>
+      <w:proofErr w:type="spellEnd"/>
+      <w:r>
+        <w:t xml:space="preserve">) </w:t>
+      </w:r>
+      <w:proofErr w:type="gramStart"/>
+      <w:r>
+        <w:t>or  Search</w:t>
+      </w:r>
+      <w:proofErr w:type="gramEnd"/>
+      <w:r>
+        <w:t xml:space="preserve"> Engine Service if available</w:t>
+      </w:r>
+    </w:p>
+    <w:p>
+      <w:pPr>
+        <w:pStyle w:val="ListParagraph"/>
+        <w:numPr>
+          <w:ilvl w:val="0"/>
+          <w:numId w:val="4"/>
+        </w:numPr>
+      </w:pPr>
       <w:r>
         <w:t xml:space="preserve">Button </w:t>
       </w:r>
-      <w:proofErr w:type="spellStart"/>
-      <w:r>
-        <w:t>Ajukan</w:t>
-      </w:r>
-      <w:proofErr w:type="spellEnd"/>
-      <w:r>
-        <w:t xml:space="preserve"> </w:t>
-      </w:r>
-      <w:proofErr w:type="spellStart"/>
-      <w:r>
-        <w:t>Pinjaman</w:t>
-      </w:r>
-      <w:proofErr w:type="spellEnd"/>
-      <w:r>
-        <w:t xml:space="preserve"> </w:t>
-      </w:r>
-      <w:proofErr w:type="spellStart"/>
-      <w:r>
-        <w:t>akan</w:t>
-      </w:r>
-      <w:proofErr w:type="spellEnd"/>
-      <w:r>
-        <w:t xml:space="preserve"> </w:t>
-      </w:r>
-      <w:proofErr w:type="spellStart"/>
-      <w:r>
-        <w:t>hilang</w:t>
-      </w:r>
-      <w:proofErr w:type="spellEnd"/>
+      <w:r>
+        <w:t>X for cancel</w:t>
+      </w:r>
+    </w:p>
+    <w:p>
+      <w:pPr>
+        <w:ind w:left="720"/>
+      </w:pPr>
+      <w:r>
+        <w:t xml:space="preserve">- If </w:t>
+      </w:r>
+      <w:r>
+        <w:t xml:space="preserve">User </w:t>
+      </w:r>
+      <w:r>
+        <w:t>Click</w:t>
+      </w:r>
+      <w:r>
+        <w:t xml:space="preserve"> any of </w:t>
+      </w:r>
+      <w:proofErr w:type="gramStart"/>
+      <w:r>
+        <w:t>Bank</w:t>
+      </w:r>
+      <w:r>
+        <w:t xml:space="preserve"> ,</w:t>
+      </w:r>
+      <w:proofErr w:type="gramEnd"/>
+      <w:r>
+        <w:t xml:space="preserve"> Continue to </w:t>
+      </w:r>
+      <w:proofErr w:type="spellStart"/>
+      <w:r>
+        <w:t>Rekening</w:t>
+      </w:r>
+      <w:proofErr w:type="spellEnd"/>
+      <w:r>
+        <w:t xml:space="preserve"> Inquiry , Input No </w:t>
+      </w:r>
+      <w:proofErr w:type="spellStart"/>
+      <w:r>
+        <w:t>Tujuan</w:t>
+      </w:r>
+      <w:proofErr w:type="spellEnd"/>
+      <w:r>
+        <w:t xml:space="preserve"> </w:t>
+      </w:r>
+      <w:proofErr w:type="spellStart"/>
+      <w:r>
+        <w:t>Rekening</w:t>
+      </w:r>
+      <w:proofErr w:type="spellEnd"/>
+      <w:r>
+        <w:t xml:space="preserve">, and click to Check Destination Account </w:t>
+      </w:r>
+    </w:p>
+    <w:p>
+      <w:pPr>
+        <w:ind w:left="1440"/>
+      </w:pPr>
+      <w:r>
+        <w:t xml:space="preserve">- </w:t>
+      </w:r>
+      <w:r>
+        <w:t>If no Destination Match – In Line error</w:t>
+      </w:r>
+      <w:r>
+        <w:t xml:space="preserve"> – Destination Number is Invalid, please Input the Correct Account Number</w:t>
+      </w:r>
+    </w:p>
+    <w:p>
+      <w:pPr>
+        <w:ind w:left="1440"/>
+      </w:pPr>
+      <w:r>
+        <w:t xml:space="preserve">- If Match – </w:t>
+      </w:r>
+      <w:r>
+        <w:t xml:space="preserve">Displayed Name of </w:t>
+      </w:r>
+      <w:proofErr w:type="spellStart"/>
+      <w:r>
+        <w:t>Recepient</w:t>
+      </w:r>
+      <w:proofErr w:type="spellEnd"/>
+      <w:r>
+        <w:t xml:space="preserve">, Button Submit enabled (if clicked - </w:t>
+      </w:r>
+      <w:r>
+        <w:t>Back to Loan Application Form page with Disbursement Account filled with Name – Bank – No Account</w:t>
+      </w:r>
       <w:r>
         <w:t>)</w:t>
       </w:r>
     </w:p>
     <w:p>
-      <w:pPr>
-        <w:pStyle w:val="ListParagraph"/>
-        <w:numPr>
-          <w:ilvl w:val="2"/>
-          <w:numId w:val="1"/>
-        </w:numPr>
-      </w:pPr>
-      <w:r>
-        <w:t>D</w:t>
-      </w:r>
-      <w:r>
-        <w:t>ate Submission, D</w:t>
-      </w:r>
-      <w:r>
-        <w:t>isbursement Acc</w:t>
-      </w:r>
-      <w:r>
-        <w:t>ount</w:t>
-      </w:r>
-      <w:r>
-        <w:t xml:space="preserve">, Amount, </w:t>
-      </w:r>
-      <w:r>
-        <w:t xml:space="preserve">and </w:t>
-      </w:r>
-      <w:r>
-        <w:t>Teno</w:t>
-      </w:r>
-      <w:r>
-        <w:t>r</w:t>
-      </w:r>
-    </w:p>
-    <w:p>
-      <w:pPr>
-        <w:pStyle w:val="ListParagraph"/>
-        <w:numPr>
-          <w:ilvl w:val="2"/>
-          <w:numId w:val="1"/>
-        </w:numPr>
-      </w:pPr>
-      <w:r>
-        <w:t>Information , there will be notification to registered Email/Phone Number when Status Updated</w:t>
-      </w:r>
-    </w:p>
-    <w:p>
-      <w:pPr>
-        <w:pStyle w:val="ListParagraph"/>
-        <w:numPr>
-          <w:ilvl w:val="1"/>
-          <w:numId w:val="1"/>
-        </w:numPr>
-      </w:pPr>
-      <w:r>
-        <w:t xml:space="preserve">Jika </w:t>
-      </w:r>
-      <w:proofErr w:type="spellStart"/>
-      <w:r>
-        <w:t>ada</w:t>
-      </w:r>
-      <w:proofErr w:type="spellEnd"/>
-      <w:r>
-        <w:t xml:space="preserve"> Submitted Application – </w:t>
-      </w:r>
-      <w:proofErr w:type="spellStart"/>
-      <w:r>
-        <w:t>Tetapi</w:t>
-      </w:r>
-      <w:proofErr w:type="spellEnd"/>
-      <w:r>
-        <w:t xml:space="preserve"> di </w:t>
-      </w:r>
-      <w:proofErr w:type="spellStart"/>
-      <w:r>
-        <w:t>tolak</w:t>
-      </w:r>
-      <w:proofErr w:type="spellEnd"/>
-      <w:r>
-        <w:t xml:space="preserve"> (Rejected) – </w:t>
-      </w:r>
-      <w:proofErr w:type="spellStart"/>
-      <w:r>
-        <w:t>akan</w:t>
-      </w:r>
-      <w:proofErr w:type="spellEnd"/>
-      <w:r>
-        <w:t xml:space="preserve"> </w:t>
-      </w:r>
-      <w:proofErr w:type="spellStart"/>
-      <w:r>
-        <w:t>ada</w:t>
-      </w:r>
-      <w:proofErr w:type="spellEnd"/>
-      <w:r>
-        <w:t xml:space="preserve"> Detail Loan yang di reject (Button </w:t>
-      </w:r>
-      <w:proofErr w:type="spellStart"/>
-      <w:r>
-        <w:t>Ajukan</w:t>
-      </w:r>
-      <w:proofErr w:type="spellEnd"/>
-      <w:r>
-        <w:t xml:space="preserve"> </w:t>
-      </w:r>
-      <w:proofErr w:type="spellStart"/>
-      <w:r>
-        <w:t>Pinjaman</w:t>
-      </w:r>
-      <w:proofErr w:type="spellEnd"/>
-      <w:r>
-        <w:t xml:space="preserve"> </w:t>
-      </w:r>
-      <w:proofErr w:type="spellStart"/>
-      <w:r>
-        <w:t>akan</w:t>
-      </w:r>
-      <w:proofErr w:type="spellEnd"/>
-      <w:r>
-        <w:t xml:space="preserve"> </w:t>
-      </w:r>
-      <w:proofErr w:type="spellStart"/>
-      <w:r>
-        <w:t>muncul</w:t>
-      </w:r>
-      <w:proofErr w:type="spellEnd"/>
-      <w:r>
-        <w:t xml:space="preserve"> Kembali)</w:t>
-      </w:r>
-    </w:p>
-    <w:p>
-      <w:pPr>
-        <w:pStyle w:val="ListParagraph"/>
-        <w:numPr>
-          <w:ilvl w:val="2"/>
-          <w:numId w:val="1"/>
-        </w:numPr>
-      </w:pPr>
-      <w:r>
-        <w:t>Date Rejected, Disbursement Account, Amount, and Tenor</w:t>
-      </w:r>
-    </w:p>
-    <w:p>
-      <w:pPr>
-        <w:pStyle w:val="ListParagraph"/>
-        <w:numPr>
-          <w:ilvl w:val="2"/>
-          <w:numId w:val="1"/>
-        </w:numPr>
-      </w:pPr>
-      <w:r>
-        <w:t xml:space="preserve">Information, Unfortunately your application not approved, You can try to Submit new Application or Contact Our Customer Service for further Information) – </w:t>
-      </w:r>
-      <w:proofErr w:type="spellStart"/>
-      <w:r>
-        <w:t>ada</w:t>
-      </w:r>
-      <w:proofErr w:type="spellEnd"/>
-      <w:r>
-        <w:t xml:space="preserve"> Button Contact Us under the Button </w:t>
-      </w:r>
-      <w:proofErr w:type="spellStart"/>
-      <w:r>
-        <w:t>Ajukan</w:t>
-      </w:r>
-      <w:proofErr w:type="spellEnd"/>
-      <w:r>
-        <w:t xml:space="preserve"> </w:t>
-      </w:r>
-      <w:proofErr w:type="spellStart"/>
-      <w:r>
-        <w:t>Pinjaman</w:t>
-      </w:r>
-      <w:proofErr w:type="spellEnd"/>
-    </w:p>
-    <w:p>
-      <w:pPr>
-        <w:pStyle w:val="ListParagraph"/>
-        <w:numPr>
-          <w:ilvl w:val="1"/>
-          <w:numId w:val="1"/>
-        </w:numPr>
-      </w:pPr>
-      <w:r>
-        <w:t xml:space="preserve">Active : Approved – Congratulations your application already Processed with Loan Detail – Button </w:t>
-      </w:r>
-      <w:proofErr w:type="spellStart"/>
-      <w:r>
-        <w:t>Ajukan</w:t>
-      </w:r>
-      <w:proofErr w:type="spellEnd"/>
-      <w:r>
-        <w:t xml:space="preserve"> </w:t>
-      </w:r>
-      <w:proofErr w:type="spellStart"/>
-      <w:r>
-        <w:t>Pinjaman</w:t>
-      </w:r>
-      <w:proofErr w:type="spellEnd"/>
-      <w:r>
-        <w:t xml:space="preserve"> </w:t>
-      </w:r>
-      <w:proofErr w:type="spellStart"/>
-      <w:r>
-        <w:t>akan</w:t>
-      </w:r>
-      <w:proofErr w:type="spellEnd"/>
-      <w:r>
-        <w:t xml:space="preserve"> </w:t>
-      </w:r>
-      <w:proofErr w:type="spellStart"/>
-      <w:r>
-        <w:t>hilang</w:t>
-      </w:r>
-      <w:proofErr w:type="spellEnd"/>
-      <w:r>
-        <w:t>)</w:t>
-      </w:r>
-    </w:p>
-    <w:p>
-      <w:pPr>
-        <w:pStyle w:val="ListParagraph"/>
-        <w:numPr>
-          <w:ilvl w:val="2"/>
-          <w:numId w:val="1"/>
-        </w:numPr>
-      </w:pPr>
-      <w:r>
-        <w:t xml:space="preserve">Disbursed to </w:t>
-      </w:r>
-      <w:proofErr w:type="spellStart"/>
-      <w:r>
-        <w:t>Acc</w:t>
-      </w:r>
-      <w:proofErr w:type="spellEnd"/>
-      <w:r>
-        <w:t>… Amount, tenor, Installation Per Month, next billing Date, outstanding</w:t>
-      </w:r>
-      <w:r>
-        <w:t>, information how to pay</w:t>
-      </w:r>
-    </w:p>
-    <w:p>
-      <w:pPr>
-        <w:pStyle w:val="ListParagraph"/>
-        <w:ind w:left="1440"/>
-      </w:pPr>
-    </w:p>
-    <w:p/>
-    <w:p/>
-    <w:p/>
-    <w:p/>
-    <w:p/>
-    <w:p/>
-    <w:p/>
-    <w:p/>
-    <w:p/>
-    <w:p/>
-    <w:p/>
-    <w:p/>
-    <w:p>
-      <w:r>
-        <w:t xml:space="preserve">Form </w:t>
-      </w:r>
-      <w:r>
-        <w:t xml:space="preserve">Loan Application </w:t>
-      </w:r>
-      <w:r>
-        <w:t>Page</w:t>
-      </w:r>
-    </w:p>
-    <w:p>
-      <w:r>
-        <w:t xml:space="preserve">1. </w:t>
-      </w:r>
-      <w:r>
-        <w:t xml:space="preserve">Field Nominal yang </w:t>
-      </w:r>
-      <w:proofErr w:type="spellStart"/>
-      <w:r>
-        <w:t>diajukan</w:t>
-      </w:r>
-      <w:proofErr w:type="spellEnd"/>
-      <w:r>
-        <w:t xml:space="preserve"> (Ketika di click, trigger keyboard Number), with validation :</w:t>
-      </w:r>
-    </w:p>
-    <w:p>
-      <w:pPr>
-        <w:pStyle w:val="ListParagraph"/>
-        <w:numPr>
-          <w:ilvl w:val="0"/>
-          <w:numId w:val="3"/>
-        </w:numPr>
-      </w:pPr>
-      <w:r>
-        <w:t xml:space="preserve">Minimum </w:t>
-      </w:r>
-      <w:proofErr w:type="spellStart"/>
-      <w:r>
-        <w:t>Pengajuan</w:t>
-      </w:r>
-      <w:proofErr w:type="spellEnd"/>
-      <w:r>
-        <w:t xml:space="preserve"> (Jika </w:t>
-      </w:r>
-      <w:proofErr w:type="spellStart"/>
-      <w:r>
-        <w:t>ada</w:t>
-      </w:r>
-      <w:proofErr w:type="spellEnd"/>
-      <w:r>
-        <w:t xml:space="preserve"> – if not fulfilled button submit disabled)</w:t>
-      </w:r>
-    </w:p>
-    <w:p>
-      <w:pPr>
-        <w:pStyle w:val="ListParagraph"/>
-        <w:numPr>
-          <w:ilvl w:val="0"/>
-          <w:numId w:val="3"/>
-        </w:numPr>
-      </w:pPr>
-      <w:r>
-        <w:t xml:space="preserve">Maximum </w:t>
-      </w:r>
-      <w:proofErr w:type="spellStart"/>
-      <w:r>
-        <w:t>Pengajuan</w:t>
-      </w:r>
-      <w:proofErr w:type="spellEnd"/>
-      <w:r>
-        <w:t xml:space="preserve"> (12juta) – Jika User Input 12.000.001 (</w:t>
-      </w:r>
-      <w:r>
-        <w:t>E</w:t>
-      </w:r>
-      <w:r>
-        <w:t xml:space="preserve">rror, Nominal </w:t>
-      </w:r>
-      <w:proofErr w:type="spellStart"/>
-      <w:r>
-        <w:t>Melebihi</w:t>
-      </w:r>
-      <w:proofErr w:type="spellEnd"/>
-      <w:r>
-        <w:t xml:space="preserve"> </w:t>
-      </w:r>
-      <w:proofErr w:type="spellStart"/>
-      <w:r>
-        <w:t>batas</w:t>
-      </w:r>
-      <w:proofErr w:type="spellEnd"/>
-      <w:r>
-        <w:t xml:space="preserve"> </w:t>
-      </w:r>
-      <w:proofErr w:type="spellStart"/>
-      <w:r>
-        <w:t>maksimum</w:t>
-      </w:r>
-      <w:proofErr w:type="spellEnd"/>
-      <w:r>
-        <w:t xml:space="preserve"> </w:t>
-      </w:r>
-      <w:proofErr w:type="spellStart"/>
-      <w:r>
-        <w:t>peminjaman</w:t>
-      </w:r>
-      <w:proofErr w:type="spellEnd"/>
-      <w:r>
-        <w:t xml:space="preserve"> – Button Submit Disabled)</w:t>
-      </w:r>
-    </w:p>
-    <w:p>
-      <w:pPr>
-        <w:pStyle w:val="ListParagraph"/>
-        <w:numPr>
-          <w:ilvl w:val="0"/>
-          <w:numId w:val="1"/>
-        </w:numPr>
-      </w:pPr>
-      <w:r>
-        <w:t>Rules Multiplication (ex : 100</w:t>
-      </w:r>
-      <w:r>
-        <w:t xml:space="preserve"> </w:t>
-      </w:r>
-      <w:proofErr w:type="spellStart"/>
-      <w:r>
-        <w:t>ribu</w:t>
-      </w:r>
-      <w:proofErr w:type="spellEnd"/>
-      <w:r>
-        <w:t xml:space="preserve">, </w:t>
-      </w:r>
-      <w:proofErr w:type="spellStart"/>
-      <w:r>
-        <w:t>jika</w:t>
-      </w:r>
-      <w:proofErr w:type="spellEnd"/>
-      <w:r>
-        <w:t xml:space="preserve"> </w:t>
-      </w:r>
-      <w:proofErr w:type="spellStart"/>
-      <w:r>
-        <w:t>ada</w:t>
-      </w:r>
-      <w:proofErr w:type="spellEnd"/>
-      <w:r>
-        <w:t xml:space="preserve"> – Not fulfilled - Error – Button Disabled)</w:t>
-      </w:r>
-    </w:p>
-    <w:p>
-      <w:pPr>
-        <w:pStyle w:val="ListParagraph"/>
-        <w:numPr>
-          <w:ilvl w:val="0"/>
-          <w:numId w:val="1"/>
-        </w:numPr>
-      </w:pPr>
-      <w:r>
-        <w:t xml:space="preserve">Jika </w:t>
-      </w:r>
-      <w:proofErr w:type="spellStart"/>
-      <w:r>
-        <w:t>memakai</w:t>
-      </w:r>
-      <w:proofErr w:type="spellEnd"/>
-      <w:r>
-        <w:t xml:space="preserve"> system </w:t>
-      </w:r>
-      <w:proofErr w:type="spellStart"/>
-      <w:r>
-        <w:t>sisa</w:t>
-      </w:r>
-      <w:proofErr w:type="spellEnd"/>
-      <w:r>
-        <w:t xml:space="preserve"> limit (</w:t>
-      </w:r>
-      <w:proofErr w:type="spellStart"/>
-      <w:r>
-        <w:t>maka</w:t>
-      </w:r>
-      <w:proofErr w:type="spellEnd"/>
-      <w:r>
-        <w:t xml:space="preserve"> </w:t>
-      </w:r>
-      <w:proofErr w:type="spellStart"/>
-      <w:r>
-        <w:t>bisa</w:t>
-      </w:r>
-      <w:proofErr w:type="spellEnd"/>
-      <w:r>
-        <w:t xml:space="preserve"> di check maximum Amount base on limit available – Optional)</w:t>
-      </w:r>
-    </w:p>
-    <w:p>
-      <w:r>
-        <w:t>2. Field Tenor : Choice (1 Months, 3 Months, 6 Months, 12 Months) with information interest rate per Months</w:t>
-      </w:r>
-    </w:p>
-    <w:p>
-      <w:r>
-        <w:t xml:space="preserve">After Tenor </w:t>
-      </w:r>
-      <w:r>
-        <w:t>Selected</w:t>
-      </w:r>
-      <w:r>
-        <w:t>, there will be information about Estimation Installation Per Months</w:t>
-      </w:r>
-      <w:r>
-        <w:t xml:space="preserve"> base on Tenor Calculation (Amount / Tenor + Interest per Months)</w:t>
-      </w:r>
-    </w:p>
-    <w:p>
-      <w:r>
-        <w:t xml:space="preserve">3. Field </w:t>
-      </w:r>
-      <w:proofErr w:type="spellStart"/>
-      <w:r>
-        <w:t>Tujuan</w:t>
-      </w:r>
-      <w:proofErr w:type="spellEnd"/>
-      <w:r>
-        <w:t xml:space="preserve"> </w:t>
-      </w:r>
-      <w:proofErr w:type="spellStart"/>
-      <w:r>
-        <w:t>Pencairan</w:t>
-      </w:r>
-      <w:proofErr w:type="spellEnd"/>
-      <w:r>
-        <w:t xml:space="preserve"> </w:t>
-      </w:r>
-      <w:r>
-        <w:t xml:space="preserve">, </w:t>
-      </w:r>
-      <w:proofErr w:type="spellStart"/>
-      <w:r>
-        <w:t>k</w:t>
-      </w:r>
-      <w:r>
-        <w:t>etika</w:t>
-      </w:r>
-      <w:proofErr w:type="spellEnd"/>
-      <w:r>
-        <w:t xml:space="preserve"> di Click</w:t>
-      </w:r>
-      <w:r>
-        <w:t xml:space="preserve"> :</w:t>
-      </w:r>
-    </w:p>
-    <w:p>
-      <w:pPr>
-        <w:pStyle w:val="ListParagraph"/>
-        <w:numPr>
-          <w:ilvl w:val="0"/>
-          <w:numId w:val="4"/>
-        </w:numPr>
-      </w:pPr>
-      <w:r>
-        <w:t xml:space="preserve">Displayed List </w:t>
-      </w:r>
-      <w:r>
-        <w:t>Bank – Recommendation</w:t>
-      </w:r>
-      <w:r>
-        <w:t xml:space="preserve"> (commonly used ex: Bank </w:t>
-      </w:r>
-      <w:proofErr w:type="spellStart"/>
-      <w:r>
-        <w:t>Mandiri,etc</w:t>
-      </w:r>
-      <w:proofErr w:type="spellEnd"/>
-      <w:r>
-        <w:t>)</w:t>
-      </w:r>
-    </w:p>
-    <w:p>
-      <w:pPr>
-        <w:pStyle w:val="ListParagraph"/>
-        <w:numPr>
-          <w:ilvl w:val="0"/>
-          <w:numId w:val="4"/>
-        </w:numPr>
-      </w:pPr>
-      <w:r>
-        <w:t>field Search Bank</w:t>
-      </w:r>
-      <w:r>
-        <w:t xml:space="preserve"> – Filter Result base on keywords from User (Search Function can be referred from filtered - List of Value (Login </w:t>
-      </w:r>
-      <w:proofErr w:type="spellStart"/>
-      <w:r>
-        <w:t>KeyMatch</w:t>
-      </w:r>
-      <w:proofErr w:type="spellEnd"/>
-      <w:r>
-        <w:t xml:space="preserve">) </w:t>
-      </w:r>
-      <w:r>
-        <w:t>or  Search Engine Service if available</w:t>
-      </w:r>
-    </w:p>
-    <w:p>
-      <w:pPr>
-        <w:pStyle w:val="ListParagraph"/>
-        <w:numPr>
-          <w:ilvl w:val="0"/>
-          <w:numId w:val="4"/>
-        </w:numPr>
-      </w:pPr>
-      <w:r>
-        <w:t xml:space="preserve">Button </w:t>
-      </w:r>
-      <w:r>
-        <w:t>X for cancel</w:t>
-      </w:r>
-    </w:p>
-    <w:p>
-      <w:pPr>
-        <w:ind w:left="720"/>
-      </w:pPr>
-      <w:r>
-        <w:t xml:space="preserve">- If </w:t>
-      </w:r>
-      <w:r>
-        <w:t xml:space="preserve">User </w:t>
-      </w:r>
-      <w:r>
-        <w:t>Click</w:t>
-      </w:r>
-      <w:r>
-        <w:t xml:space="preserve"> any of Bank</w:t>
-      </w:r>
-      <w:r>
-        <w:t xml:space="preserve"> , Continue to </w:t>
-      </w:r>
-      <w:proofErr w:type="spellStart"/>
-      <w:r>
-        <w:t>Rekening</w:t>
-      </w:r>
-      <w:proofErr w:type="spellEnd"/>
-      <w:r>
-        <w:t xml:space="preserve"> Inquiry , Input No </w:t>
-      </w:r>
-      <w:proofErr w:type="spellStart"/>
-      <w:r>
-        <w:t>Tujuan</w:t>
-      </w:r>
-      <w:proofErr w:type="spellEnd"/>
-      <w:r>
-        <w:t xml:space="preserve"> </w:t>
-      </w:r>
-      <w:proofErr w:type="spellStart"/>
-      <w:r>
-        <w:t>Rekening</w:t>
-      </w:r>
-      <w:proofErr w:type="spellEnd"/>
-      <w:r>
-        <w:t xml:space="preserve">, and click to Check Destination Account </w:t>
-      </w:r>
-    </w:p>
-    <w:p>
-      <w:pPr>
-        <w:ind w:left="1440"/>
-      </w:pPr>
-      <w:r>
-        <w:t xml:space="preserve">- </w:t>
-      </w:r>
-      <w:r>
-        <w:t>If no Destination Match – In Line error</w:t>
-      </w:r>
-      <w:r>
-        <w:t xml:space="preserve"> – Destination Number is Invalid, please Input the Correct Account Number</w:t>
-      </w:r>
-    </w:p>
-    <w:p>
-      <w:pPr>
-        <w:ind w:left="1440"/>
-      </w:pPr>
-      <w:r>
-        <w:t xml:space="preserve">- If Match – </w:t>
-      </w:r>
-      <w:r>
-        <w:t xml:space="preserve">Displayed Name of </w:t>
-      </w:r>
-      <w:proofErr w:type="spellStart"/>
-      <w:r>
-        <w:t>Recepient</w:t>
-      </w:r>
-      <w:proofErr w:type="spellEnd"/>
-      <w:r>
-        <w:t xml:space="preserve">, Button Submit enabled (if clicked - </w:t>
-      </w:r>
-      <w:r>
-        <w:t>Back to Loan Application Form page with Disbursement Account filled with Name – Bank – No Account</w:t>
-      </w:r>
-      <w:r>
-        <w:t>)</w:t>
-      </w:r>
-    </w:p>
-    <w:p>
       <w:r>
         <w:t>4</w:t>
       </w:r>
@@ -1858,7 +2117,15 @@
         <w:t xml:space="preserve">/ </w:t>
       </w:r>
       <w:r>
-        <w:t>Next (If Clicked will be redirected to confirmation Page)</w:t>
+        <w:t xml:space="preserve">Next (If </w:t>
+      </w:r>
+      <w:proofErr w:type="gramStart"/>
+      <w:r>
+        <w:t>Clicked</w:t>
+      </w:r>
+      <w:proofErr w:type="gramEnd"/>
+      <w:r>
+        <w:t xml:space="preserve"> will be redirected to confirmation Page)</w:t>
       </w:r>
     </w:p>
     <w:p/>
@@ -1888,12 +2155,17 @@
         <w:t xml:space="preserve"> </w:t>
       </w:r>
       <w:proofErr w:type="spellStart"/>
+      <w:proofErr w:type="gramStart"/>
       <w:r>
         <w:t>pinjaman</w:t>
       </w:r>
       <w:proofErr w:type="spellEnd"/>
       <w:r>
-        <w:t xml:space="preserve"> , </w:t>
+        <w:t xml:space="preserve"> ,</w:t>
+      </w:r>
+      <w:proofErr w:type="gramEnd"/>
+      <w:r>
+        <w:t xml:space="preserve"> </w:t>
       </w:r>
       <w:proofErr w:type="spellStart"/>
       <w:r>
@@ -1965,6 +2237,7 @@
     </w:p>
     <w:p>
       <w:r>
+        <w:lastRenderedPageBreak/>
         <w:tab/>
         <w:t xml:space="preserve">- </w:t>
       </w:r>
@@ -1977,6 +2250,7 @@
         <w:t xml:space="preserve"> </w:t>
       </w:r>
       <w:proofErr w:type="spellStart"/>
+      <w:proofErr w:type="gramStart"/>
       <w:r>
         <w:rPr>
           <w:b/>
@@ -1990,7 +2264,15 @@
           <w:b/>
           <w:bCs/>
         </w:rPr>
-        <w:t>(**)</w:t>
+        <w:t>(</w:t>
+      </w:r>
+      <w:proofErr w:type="gramEnd"/>
+      <w:r>
+        <w:rPr>
+          <w:b/>
+          <w:bCs/>
+        </w:rPr>
+        <w:t>**)</w:t>
       </w:r>
       <w:r>
         <w:t xml:space="preserve"> </w:t>
@@ -2039,7 +2321,6 @@
     </w:p>
     <w:p>
       <w:r>
-        <w:lastRenderedPageBreak/>
         <w:tab/>
         <w:t>- Button Submit</w:t>
       </w:r>
@@ -2049,7 +2330,15 @@
         <w:ind w:left="1440"/>
       </w:pPr>
       <w:r>
-        <w:t>- If Clicked Submit , User Required to Input PIN Transactions</w:t>
+        <w:t xml:space="preserve">- If Clicked </w:t>
+      </w:r>
+      <w:proofErr w:type="gramStart"/>
+      <w:r>
+        <w:t>Submit ,</w:t>
+      </w:r>
+      <w:proofErr w:type="gramEnd"/>
+      <w:r>
+        <w:t xml:space="preserve"> User Required to Input PIN Transactions</w:t>
       </w:r>
       <w:r>
         <w:t xml:space="preserve"> (with option to reset PIN – to Reset PIN Flow)</w:t>
@@ -2098,7 +2387,19 @@
         <w:ind w:left="2160"/>
       </w:pPr>
       <w:r>
-        <w:t>- If PIN Invalid more than 3 times, Pop Up Account Locked, redirected back to login page</w:t>
+        <w:t xml:space="preserve">- If PIN Invalid more than 3 times, Pop Up Account </w:t>
+      </w:r>
+      <w:r>
+        <w:t>Bl</w:t>
+      </w:r>
+      <w:r>
+        <w:t xml:space="preserve">ocked, </w:t>
+      </w:r>
+      <w:r>
+        <w:t xml:space="preserve">force logout, </w:t>
+      </w:r>
+      <w:r>
+        <w:t>redirected back to login page</w:t>
       </w:r>
     </w:p>
     <w:p>
@@ -2135,43 +2436,75 @@
       </w:r>
       <w:proofErr w:type="spellEnd"/>
       <w:r>
-        <w:t xml:space="preserve"> (Success Submit , In progress – if timeout, or Failed – if there is error from Server)</w:t>
-      </w:r>
-    </w:p>
-    <w:p>
-      <w:pPr>
-        <w:pStyle w:val="ListParagraph"/>
-        <w:numPr>
-          <w:ilvl w:val="0"/>
-          <w:numId w:val="1"/>
-        </w:numPr>
-      </w:pPr>
-      <w:r>
-        <w:t>Date and Time transaction executed (ex : 06 September 2022, 23:59)</w:t>
-      </w:r>
-    </w:p>
-    <w:p>
-      <w:pPr>
-        <w:pStyle w:val="ListParagraph"/>
-        <w:numPr>
-          <w:ilvl w:val="0"/>
-          <w:numId w:val="1"/>
-        </w:numPr>
-      </w:pPr>
-      <w:r>
-        <w:t>Reference Number (ex : MDR 123456)</w:t>
-      </w:r>
-    </w:p>
-    <w:p>
-      <w:pPr>
-        <w:pStyle w:val="ListParagraph"/>
-        <w:numPr>
-          <w:ilvl w:val="0"/>
-          <w:numId w:val="1"/>
-        </w:numPr>
-      </w:pPr>
-      <w:r>
-        <w:t>Disbursement Account : $</w:t>
+        <w:t xml:space="preserve"> (Success </w:t>
+      </w:r>
+      <w:proofErr w:type="gramStart"/>
+      <w:r>
+        <w:t>Submit ,</w:t>
+      </w:r>
+      <w:proofErr w:type="gramEnd"/>
+      <w:r>
+        <w:t xml:space="preserve"> In progress – if timeout, or Failed – if there is error from Server)</w:t>
+      </w:r>
+    </w:p>
+    <w:p>
+      <w:pPr>
+        <w:pStyle w:val="ListParagraph"/>
+        <w:numPr>
+          <w:ilvl w:val="0"/>
+          <w:numId w:val="1"/>
+        </w:numPr>
+      </w:pPr>
+      <w:r>
+        <w:t>Date and Time transaction executed (</w:t>
+      </w:r>
+      <w:proofErr w:type="gramStart"/>
+      <w:r>
+        <w:t>ex :</w:t>
+      </w:r>
+      <w:proofErr w:type="gramEnd"/>
+      <w:r>
+        <w:t xml:space="preserve"> 06 September 2022, 23:59)</w:t>
+      </w:r>
+    </w:p>
+    <w:p>
+      <w:pPr>
+        <w:pStyle w:val="ListParagraph"/>
+        <w:numPr>
+          <w:ilvl w:val="0"/>
+          <w:numId w:val="1"/>
+        </w:numPr>
+      </w:pPr>
+      <w:r>
+        <w:t>Reference Number (</w:t>
+      </w:r>
+      <w:proofErr w:type="gramStart"/>
+      <w:r>
+        <w:t>ex :</w:t>
+      </w:r>
+      <w:proofErr w:type="gramEnd"/>
+      <w:r>
+        <w:t xml:space="preserve"> MDR 123456)</w:t>
+      </w:r>
+    </w:p>
+    <w:p>
+      <w:pPr>
+        <w:pStyle w:val="ListParagraph"/>
+        <w:numPr>
+          <w:ilvl w:val="0"/>
+          <w:numId w:val="1"/>
+        </w:numPr>
+      </w:pPr>
+      <w:r>
+        <w:t xml:space="preserve">Disbursement </w:t>
+      </w:r>
+      <w:proofErr w:type="gramStart"/>
+      <w:r>
+        <w:t>Account :</w:t>
+      </w:r>
+      <w:proofErr w:type="gramEnd"/>
+      <w:r>
+        <w:t xml:space="preserve"> $</w:t>
       </w:r>
       <w:proofErr w:type="spellStart"/>
       <w:r>
@@ -2196,7 +2529,15 @@
         </w:numPr>
       </w:pPr>
       <w:r>
-        <w:t>Loan Nominal : $</w:t>
+        <w:t xml:space="preserve">Loan </w:t>
+      </w:r>
+      <w:proofErr w:type="gramStart"/>
+      <w:r>
+        <w:t>Nominal :</w:t>
+      </w:r>
+      <w:proofErr w:type="gramEnd"/>
+      <w:r>
+        <w:t xml:space="preserve"> $</w:t>
       </w:r>
       <w:proofErr w:type="spellStart"/>
       <w:r>
@@ -2212,8 +2553,13 @@
           <w:numId w:val="1"/>
         </w:numPr>
       </w:pPr>
-      <w:r>
-        <w:t>Tenor : (ex : 12 Months)</w:t>
+      <w:proofErr w:type="gramStart"/>
+      <w:r>
+        <w:t>Tenor :</w:t>
+      </w:r>
+      <w:proofErr w:type="gramEnd"/>
+      <w:r>
+        <w:t xml:space="preserve"> (ex : 12 Months)</w:t>
       </w:r>
     </w:p>
     <w:p>
@@ -2259,7 +2605,15 @@
         <w:t xml:space="preserve">Information your application </w:t>
       </w:r>
       <w:r>
-        <w:t>has been submitted and will be Processed soon, Application Status will be updated to Registered Email / Phone Number</w:t>
+        <w:t xml:space="preserve">has been submitted and will be Processed </w:t>
+      </w:r>
+      <w:proofErr w:type="gramStart"/>
+      <w:r>
+        <w:t>soon,</w:t>
+      </w:r>
+      <w:proofErr w:type="gramEnd"/>
+      <w:r>
+        <w:t xml:space="preserve"> Application Status will be updated to Registered Email / Phone Number</w:t>
       </w:r>
     </w:p>
     <w:p>
@@ -2277,12 +2631,17 @@
         <w:t xml:space="preserve">with Detail </w:t>
       </w:r>
       <w:proofErr w:type="spellStart"/>
+      <w:proofErr w:type="gramStart"/>
       <w:r>
         <w:t>Pinjaman</w:t>
       </w:r>
       <w:proofErr w:type="spellEnd"/>
       <w:r>
-        <w:t xml:space="preserve"> : Submitted – On Progress Approval</w:t>
+        <w:t xml:space="preserve"> :</w:t>
+      </w:r>
+      <w:proofErr w:type="gramEnd"/>
+      <w:r>
+        <w:t xml:space="preserve"> Submitted – On Progress Approval</w:t>
       </w:r>
       <w:r>
         <w:t>)</w:t>
@@ -2315,7 +2674,13 @@
         </w:numPr>
       </w:pPr>
       <w:r>
-        <w:t>If OTP Invalid – Error – 3 Times Error – Account Locked</w:t>
+        <w:t xml:space="preserve">If OTP Invalid – Error – 3 Times Error – Account </w:t>
+      </w:r>
+      <w:r>
+        <w:t>Bl</w:t>
+      </w:r>
+      <w:r>
+        <w:t>ocked</w:t>
       </w:r>
     </w:p>
     <w:p>
@@ -2356,7 +2721,13 @@
         </w:numPr>
       </w:pPr>
       <w:r>
-        <w:t>If Password Invalid – Error – 3 Times Invalid – Account locked</w:t>
+        <w:t xml:space="preserve">If Password Invalid – Error – 3 Times Invalid – Account </w:t>
+      </w:r>
+      <w:r>
+        <w:t>Bl</w:t>
+      </w:r>
+      <w:r>
+        <w:t>ocked</w:t>
       </w:r>
     </w:p>
     <w:p>
@@ -2409,7 +2780,13 @@
         </w:numPr>
       </w:pPr>
       <w:r>
-        <w:t>If PIN Invalid – Error – 3 Times Invalid – Account Locked</w:t>
+        <w:t xml:space="preserve">If PIN Invalid – Error – 3 Times Invalid – Account </w:t>
+      </w:r>
+      <w:r>
+        <w:t>Bl</w:t>
+      </w:r>
+      <w:r>
+        <w:t>ocked</w:t>
       </w:r>
     </w:p>
     <w:p>
@@ -2461,7 +2838,13 @@
         </w:numPr>
       </w:pPr>
       <w:r>
-        <w:t>If Password Invalid – Error – 3 Times Invalid – Account Locked</w:t>
+        <w:t xml:space="preserve">If Password Invalid – Error – 3 Times Invalid – Account </w:t>
+      </w:r>
+      <w:r>
+        <w:t>Bl</w:t>
+      </w:r>
+      <w:r>
+        <w:t>ocked</w:t>
       </w:r>
     </w:p>
     <w:p>
@@ -2546,8 +2929,13 @@
         <w:t>System</w:t>
       </w:r>
       <w:r>
-        <w:t xml:space="preserve"> Approval :</w:t>
-      </w:r>
+        <w:t xml:space="preserve"> </w:t>
+      </w:r>
+      <w:proofErr w:type="gramStart"/>
+      <w:r>
+        <w:t>Approval :</w:t>
+      </w:r>
+      <w:proofErr w:type="gramEnd"/>
     </w:p>
     <w:p>
       <w:pPr>
@@ -2583,8 +2971,13 @@
       </w:r>
       <w:proofErr w:type="spellEnd"/>
       <w:r>
-        <w:t xml:space="preserve"> application :</w:t>
-      </w:r>
+        <w:t xml:space="preserve"> </w:t>
+      </w:r>
+      <w:proofErr w:type="gramStart"/>
+      <w:r>
+        <w:t>application :</w:t>
+      </w:r>
+      <w:proofErr w:type="gramEnd"/>
     </w:p>
     <w:p>
       <w:pPr>
@@ -2610,7 +3003,15 @@
         </w:numPr>
       </w:pPr>
       <w:r>
-        <w:t>Set up Password , with confirmation (2</w:t>
+        <w:t xml:space="preserve">Set up </w:t>
+      </w:r>
+      <w:proofErr w:type="gramStart"/>
+      <w:r>
+        <w:t>Password ,</w:t>
+      </w:r>
+      <w:proofErr w:type="gramEnd"/>
+      <w:r>
+        <w:t xml:space="preserve"> with confirmation (2</w:t>
       </w:r>
       <w:r>
         <w:rPr>
@@ -2641,8 +3042,13 @@
     </w:p>
     <w:p>
       <w:r>
-        <w:t>Login feature as admin :</w:t>
-      </w:r>
+        <w:t xml:space="preserve">Login feature as </w:t>
+      </w:r>
+      <w:proofErr w:type="gramStart"/>
+      <w:r>
+        <w:t>admin :</w:t>
+      </w:r>
+      <w:proofErr w:type="gramEnd"/>
     </w:p>
     <w:p>
       <w:pPr>
@@ -2705,8 +3111,13 @@
     <w:p/>
     <w:p>
       <w:r>
-        <w:t>Landing Page :</w:t>
-      </w:r>
+        <w:t xml:space="preserve">Landing </w:t>
+      </w:r>
+      <w:proofErr w:type="gramStart"/>
+      <w:r>
+        <w:t>Page :</w:t>
+      </w:r>
+      <w:proofErr w:type="gramEnd"/>
     </w:p>
     <w:p>
       <w:pPr>
@@ -2747,8 +3158,13 @@
     <w:p/>
     <w:p>
       <w:r>
-        <w:t>Pending Registration Approval :</w:t>
-      </w:r>
+        <w:t xml:space="preserve">Pending Registration </w:t>
+      </w:r>
+      <w:proofErr w:type="gramStart"/>
+      <w:r>
+        <w:t>Approval :</w:t>
+      </w:r>
+      <w:proofErr w:type="gramEnd"/>
     </w:p>
     <w:p>
       <w:pPr>
@@ -2830,7 +3246,15 @@
         </w:numPr>
       </w:pPr>
       <w:r>
-        <w:t>If Approved – Customer Identification File Creation will be processed – Customer will got the notification on their registered Email / Phone number</w:t>
+        <w:t xml:space="preserve">If Approved – Customer Identification File Creation will be processed – Customer will </w:t>
+      </w:r>
+      <w:proofErr w:type="gramStart"/>
+      <w:r>
+        <w:t>got</w:t>
+      </w:r>
+      <w:proofErr w:type="gramEnd"/>
+      <w:r>
+        <w:t xml:space="preserve"> the notification on their registered Email / Phone number</w:t>
       </w:r>
     </w:p>
     <w:p>
@@ -2842,7 +3266,15 @@
         </w:numPr>
       </w:pPr>
       <w:r>
-        <w:t>If Rejected – Customer will be flagged as Failed Register – Notification will sent to their Email/Phone Number</w:t>
+        <w:t xml:space="preserve">If Rejected – Customer will be flagged as Failed Register – Notification will </w:t>
+      </w:r>
+      <w:proofErr w:type="gramStart"/>
+      <w:r>
+        <w:t>sent</w:t>
+      </w:r>
+      <w:proofErr w:type="gramEnd"/>
+      <w:r>
+        <w:t xml:space="preserve"> to their Email/Phone Number</w:t>
       </w:r>
     </w:p>
     <w:p/>
@@ -2947,7 +3379,15 @@
         <w:t xml:space="preserve">If Approved – </w:t>
       </w:r>
       <w:r>
-        <w:t>Loan Disbursement will be Processed – Recorded As Active Loan</w:t>
+        <w:t xml:space="preserve">Loan Disbursement will be Processed – Recorded </w:t>
+      </w:r>
+      <w:proofErr w:type="gramStart"/>
+      <w:r>
+        <w:t>As</w:t>
+      </w:r>
+      <w:proofErr w:type="gramEnd"/>
+      <w:r>
+        <w:t xml:space="preserve"> Active Loan</w:t>
       </w:r>
     </w:p>
     <w:p>
@@ -2965,7 +3405,15 @@
         <w:t>Rejected</w:t>
       </w:r>
       <w:r>
-        <w:t xml:space="preserve"> – Notification will sent to their Email/Phone Number</w:t>
+        <w:t xml:space="preserve"> – Notification will </w:t>
+      </w:r>
+      <w:proofErr w:type="gramStart"/>
+      <w:r>
+        <w:t>sent</w:t>
+      </w:r>
+      <w:proofErr w:type="gramEnd"/>
+      <w:r>
+        <w:t xml:space="preserve"> to their Email/Phone Number</w:t>
       </w:r>
       <w:r>
         <w:t xml:space="preserve"> – Able to retry Apply Loan</w:t>
@@ -3003,8 +3451,13 @@
     </w:p>
     <w:p/>
     <w:p>
-      <w:r>
-        <w:t>Settings : Change Password</w:t>
+      <w:proofErr w:type="gramStart"/>
+      <w:r>
+        <w:t>Settings :</w:t>
+      </w:r>
+      <w:proofErr w:type="gramEnd"/>
+      <w:r>
+        <w:t xml:space="preserve"> Change Password</w:t>
       </w:r>
     </w:p>
     <w:p>

</xml_diff>

<commit_message>
Update API Documentation List, add Additional Milestone
</commit_message>
<xml_diff>
--- a/Draft Design.docx
+++ b/Draft Design.docx
@@ -2749,25 +2749,13 @@
         </w:numPr>
       </w:pPr>
       <w:r>
-        <w:t xml:space="preserve">Information : You can Change your </w:t>
-      </w:r>
-      <w:r>
-        <w:t>PIN</w:t>
-      </w:r>
-      <w:r>
-        <w:t xml:space="preserve"> here,</w:t>
+        <w:t>Information : You can Change your PIN here,</w:t>
       </w:r>
       <w:r>
         <w:t xml:space="preserve"> you will be logged out when finished, </w:t>
       </w:r>
       <w:r>
-        <w:t xml:space="preserve"> please note account will be blocked if you are Input Wrong </w:t>
-      </w:r>
-      <w:r>
-        <w:t>PIN</w:t>
-      </w:r>
-      <w:r>
-        <w:t xml:space="preserve"> 3 Times</w:t>
+        <w:t xml:space="preserve"> please note account will be blocked if you are Input Wrong PIN 3 Times</w:t>
       </w:r>
     </w:p>
     <w:p>
@@ -2840,13 +2828,7 @@
         </w:numPr>
       </w:pPr>
       <w:r>
-        <w:t xml:space="preserve">Information : You can </w:t>
-      </w:r>
-      <w:r>
-        <w:t>Enable Login with Biometric</w:t>
-      </w:r>
-      <w:r>
-        <w:t xml:space="preserve"> here,</w:t>
+        <w:t>Information : You can Enable Login with Biometric here,</w:t>
       </w:r>
       <w:r>
         <w:t xml:space="preserve"> you will be logged out when finished,</w:t>
@@ -2959,6 +2941,13 @@
         <w:lastRenderedPageBreak/>
         <w:t>BackOffice Apps Design (Approval)</w:t>
       </w:r>
+      <w:r>
+        <w:rPr>
+          <w:sz w:val="28"/>
+          <w:szCs w:val="28"/>
+        </w:rPr>
+        <w:t xml:space="preserve"> – Additional Milestone</w:t>
+      </w:r>
     </w:p>
     <w:p/>
     <w:p>
@@ -2991,6 +2980,9 @@
       </w:pPr>
       <w:r>
         <w:t>Manual Approval by BackOffice Apps (for User that classified on Suspect Status required manual approval from Administrator)</w:t>
+      </w:r>
+      <w:r>
+        <w:t xml:space="preserve"> – Can be extended to system Checker – Maker if necessary</w:t>
       </w:r>
     </w:p>
     <w:p>
@@ -3176,10 +3168,7 @@
         </w:numPr>
       </w:pPr>
       <w:r>
-        <w:t xml:space="preserve">Logout : Administrator </w:t>
-      </w:r>
-      <w:r>
-        <w:t>can Logout from Home / Landing Page (Clear Token and Session)</w:t>
+        <w:t>Logout : Administrator can Logout from Home / Landing Page (Clear Token and Session)</w:t>
       </w:r>
     </w:p>
     <w:p/>

</xml_diff>

<commit_message>
Revise some doc, Add Link to Detailed Design on readme - Prototype simulator
</commit_message>
<xml_diff>
--- a/Draft Design.docx
+++ b/Draft Design.docx
@@ -42,16 +42,87 @@
         </w:numPr>
       </w:pPr>
       <w:r>
-        <w:t xml:space="preserve">Isi data </w:t>
+        <w:t>Fill</w:t>
+      </w:r>
+      <w:r>
+        <w:t xml:space="preserve"> </w:t>
+      </w:r>
+      <w:r>
+        <w:t xml:space="preserve">Registration </w:t>
+      </w:r>
+      <w:proofErr w:type="gramStart"/>
+      <w:r>
+        <w:t>Data</w:t>
+      </w:r>
+      <w:r>
+        <w:t xml:space="preserve"> :</w:t>
+      </w:r>
+      <w:proofErr w:type="gramEnd"/>
+    </w:p>
+    <w:p>
+      <w:pPr>
+        <w:pStyle w:val="ListParagraph"/>
+        <w:numPr>
+          <w:ilvl w:val="1"/>
+          <w:numId w:val="1"/>
+        </w:numPr>
+      </w:pPr>
+      <w:r>
+        <w:t xml:space="preserve">Field </w:t>
+      </w:r>
+      <w:proofErr w:type="gramStart"/>
+      <w:r>
+        <w:t>Name :</w:t>
+      </w:r>
+      <w:proofErr w:type="gramEnd"/>
+      <w:r>
+        <w:t xml:space="preserve"> Free Text (will be compared with data KTP)</w:t>
+      </w:r>
+    </w:p>
+    <w:p>
+      <w:pPr>
+        <w:pStyle w:val="ListParagraph"/>
+        <w:numPr>
+          <w:ilvl w:val="1"/>
+          <w:numId w:val="1"/>
+        </w:numPr>
+      </w:pPr>
+      <w:r>
+        <w:t xml:space="preserve">Place of </w:t>
+      </w:r>
+      <w:proofErr w:type="gramStart"/>
+      <w:r>
+        <w:t>Birth :</w:t>
+      </w:r>
+      <w:proofErr w:type="gramEnd"/>
+      <w:r>
+        <w:t xml:space="preserve"> Free Text</w:t>
+      </w:r>
+    </w:p>
+    <w:p>
+      <w:pPr>
+        <w:pStyle w:val="ListParagraph"/>
+        <w:numPr>
+          <w:ilvl w:val="1"/>
+          <w:numId w:val="1"/>
+        </w:numPr>
+      </w:pPr>
+      <w:r>
+        <w:t xml:space="preserve">Date of </w:t>
       </w:r>
       <w:proofErr w:type="spellStart"/>
-      <w:r>
-        <w:t>diri</w:t>
+      <w:proofErr w:type="gramStart"/>
+      <w:r>
+        <w:t>Birthh</w:t>
       </w:r>
       <w:proofErr w:type="spellEnd"/>
       <w:r>
         <w:t xml:space="preserve"> :</w:t>
       </w:r>
+      <w:proofErr w:type="gramEnd"/>
+      <w:r>
+        <w:t xml:space="preserve"> Calendar Box</w:t>
+      </w:r>
     </w:p>
     <w:p>
       <w:pPr>
@@ -62,7 +133,304 @@
         </w:numPr>
       </w:pPr>
       <w:r>
-        <w:t>Field Name : Free Text (will be compared with data KTP)</w:t>
+        <w:t xml:space="preserve">Any other data that need to collected base on </w:t>
+      </w:r>
+      <w:r>
+        <w:t xml:space="preserve">business and technical </w:t>
+      </w:r>
+      <w:r>
+        <w:t>requirements</w:t>
+      </w:r>
+    </w:p>
+    <w:p>
+      <w:pPr>
+        <w:pStyle w:val="ListParagraph"/>
+        <w:numPr>
+          <w:ilvl w:val="0"/>
+          <w:numId w:val="1"/>
+        </w:numPr>
+      </w:pPr>
+      <w:r>
+        <w:t xml:space="preserve">Input </w:t>
+      </w:r>
+      <w:proofErr w:type="gramStart"/>
+      <w:r>
+        <w:t>Email :</w:t>
+      </w:r>
+      <w:proofErr w:type="gramEnd"/>
+      <w:r>
+        <w:t xml:space="preserve"> </w:t>
+      </w:r>
+      <w:r>
+        <w:t>If Already Registered</w:t>
+      </w:r>
+      <w:r>
+        <w:t xml:space="preserve"> -&gt; Your email already registered , please use other email or login with your existing email (Unique</w:t>
+      </w:r>
+      <w:r>
+        <w:t xml:space="preserve"> – </w:t>
+      </w:r>
+      <w:proofErr w:type="spellStart"/>
+      <w:r>
+        <w:t>penjagaan</w:t>
+      </w:r>
+      <w:proofErr w:type="spellEnd"/>
+      <w:r>
+        <w:t xml:space="preserve"> Back End</w:t>
+      </w:r>
+      <w:r>
+        <w:t>)</w:t>
+      </w:r>
+      <w:r>
+        <w:t xml:space="preserve"> – With Validation email format (Regex)</w:t>
+      </w:r>
+    </w:p>
+    <w:p>
+      <w:pPr>
+        <w:pStyle w:val="ListParagraph"/>
+        <w:numPr>
+          <w:ilvl w:val="0"/>
+          <w:numId w:val="1"/>
+        </w:numPr>
+      </w:pPr>
+      <w:r>
+        <w:t xml:space="preserve">Input No </w:t>
+      </w:r>
+      <w:proofErr w:type="gramStart"/>
+      <w:r>
+        <w:t>HP :</w:t>
+      </w:r>
+      <w:proofErr w:type="gramEnd"/>
+      <w:r>
+        <w:t xml:space="preserve"> </w:t>
+      </w:r>
+      <w:r>
+        <w:t xml:space="preserve">If Already Registered </w:t>
+      </w:r>
+      <w:r>
+        <w:t>-&gt; Your Phone Number already registered, please use other phone number or login with your existing Phone Number (Unique</w:t>
+      </w:r>
+      <w:r>
+        <w:t xml:space="preserve"> - </w:t>
+      </w:r>
+      <w:proofErr w:type="spellStart"/>
+      <w:r>
+        <w:t>penjagaan</w:t>
+      </w:r>
+      <w:proofErr w:type="spellEnd"/>
+      <w:r>
+        <w:t xml:space="preserve"> Back End</w:t>
+      </w:r>
+      <w:r>
+        <w:t>)</w:t>
+      </w:r>
+      <w:r>
+        <w:t xml:space="preserve"> – Provided dropdown country code with default value +62 and field</w:t>
+      </w:r>
+      <w:r>
+        <w:t xml:space="preserve"> (trigger Numeric Keyboard)</w:t>
+      </w:r>
+    </w:p>
+    <w:p>
+      <w:pPr>
+        <w:pStyle w:val="ListParagraph"/>
+        <w:numPr>
+          <w:ilvl w:val="0"/>
+          <w:numId w:val="1"/>
+        </w:numPr>
+      </w:pPr>
+      <w:r>
+        <w:t xml:space="preserve">Upload </w:t>
+      </w:r>
+      <w:proofErr w:type="gramStart"/>
+      <w:r>
+        <w:t>KTP :</w:t>
+      </w:r>
+      <w:proofErr w:type="gramEnd"/>
+      <w:r>
+        <w:t xml:space="preserve"> </w:t>
+      </w:r>
+      <w:r>
+        <w:t>when button clicked there will be pop up for choose upload from Camera (take photo) or Upload from gallery (Requesting for permission to access gallery) , Size should be limited</w:t>
+      </w:r>
+      <w:r>
+        <w:t xml:space="preserve"> (depends on the system requirement, usually maximum around 250kbs-500kbs</w:t>
+      </w:r>
+      <w:r>
+        <w:t>) – if File Size larger than Maximum -&gt; Error , file size exceeded Maximum Limit, please upload file max $</w:t>
+      </w:r>
+      <w:proofErr w:type="spellStart"/>
+      <w:r>
+        <w:t>maxSize</w:t>
+      </w:r>
+      <w:proofErr w:type="spellEnd"/>
+      <w:r>
+        <w:t xml:space="preserve"> </w:t>
+      </w:r>
+      <w:proofErr w:type="spellStart"/>
+      <w:r>
+        <w:t>kbs</w:t>
+      </w:r>
+      <w:proofErr w:type="spellEnd"/>
+      <w:r>
+        <w:t>, validation for format (Invalid Format can’t Uploaded) -</w:t>
+      </w:r>
+      <w:r>
+        <w:t xml:space="preserve"> (Front End</w:t>
+      </w:r>
+      <w:r>
+        <w:t xml:space="preserve"> Validation</w:t>
+      </w:r>
+      <w:r>
+        <w:t>)</w:t>
+      </w:r>
+    </w:p>
+    <w:p>
+      <w:pPr>
+        <w:pStyle w:val="ListParagraph"/>
+        <w:numPr>
+          <w:ilvl w:val="0"/>
+          <w:numId w:val="1"/>
+        </w:numPr>
+      </w:pPr>
+      <w:r>
+        <w:t xml:space="preserve">Upload </w:t>
+      </w:r>
+      <w:proofErr w:type="spellStart"/>
+      <w:proofErr w:type="gramStart"/>
+      <w:r>
+        <w:t>Foto</w:t>
+      </w:r>
+      <w:proofErr w:type="spellEnd"/>
+      <w:r>
+        <w:t xml:space="preserve"> :</w:t>
+      </w:r>
+      <w:proofErr w:type="gramEnd"/>
+      <w:r>
+        <w:t xml:space="preserve"> </w:t>
+      </w:r>
+      <w:r>
+        <w:t>when button clicked there will be pop up for choose upload from Camera (take photo) or Upload from gallery (Requesting for permission to access gallery) , Size should be limited (depends on the system requirement, usually maximum around 250kbs-500kbs) – if File Size larger than Maximum -&gt; Error , file size exceeded Maximum Limit, please upload file max $</w:t>
+      </w:r>
+      <w:proofErr w:type="spellStart"/>
+      <w:r>
+        <w:t>maxSize</w:t>
+      </w:r>
+      <w:proofErr w:type="spellEnd"/>
+      <w:r>
+        <w:t xml:space="preserve"> </w:t>
+      </w:r>
+      <w:proofErr w:type="spellStart"/>
+      <w:r>
+        <w:t>kbs</w:t>
+      </w:r>
+      <w:proofErr w:type="spellEnd"/>
+      <w:r>
+        <w:t>, validation for format (Invalid Format can’t Uploaded) -</w:t>
+      </w:r>
+      <w:r>
+        <w:t xml:space="preserve"> (Front End</w:t>
+      </w:r>
+      <w:r>
+        <w:t xml:space="preserve"> Validation</w:t>
+      </w:r>
+      <w:r>
+        <w:t>)</w:t>
+      </w:r>
+    </w:p>
+    <w:p>
+      <w:pPr>
+        <w:pStyle w:val="ListParagraph"/>
+        <w:numPr>
+          <w:ilvl w:val="0"/>
+          <w:numId w:val="1"/>
+        </w:numPr>
+      </w:pPr>
+      <w:r>
+        <w:t>Upload Selfie with KTP (If necessary</w:t>
+      </w:r>
+      <w:proofErr w:type="gramStart"/>
+      <w:r>
+        <w:t xml:space="preserve">) </w:t>
+      </w:r>
+      <w:r>
+        <w:t>:</w:t>
+      </w:r>
+      <w:proofErr w:type="gramEnd"/>
+      <w:r>
+        <w:t xml:space="preserve"> when button clicked there will be pop up for choose upload from Camera (take photo) or Upload from gallery (Requesting for permission to access gallery) , Size should be limited (depends on the system requirement, usually maximum around 250kbs-500kbs) – if File Size larger than Maximum -&gt; Error , file size exceeded Maximum Limit, please upload file max $</w:t>
+      </w:r>
+      <w:proofErr w:type="spellStart"/>
+      <w:r>
+        <w:t>maxSize</w:t>
+      </w:r>
+      <w:proofErr w:type="spellEnd"/>
+      <w:r>
+        <w:t xml:space="preserve"> </w:t>
+      </w:r>
+      <w:proofErr w:type="spellStart"/>
+      <w:r>
+        <w:t>kbs</w:t>
+      </w:r>
+      <w:proofErr w:type="spellEnd"/>
+      <w:r>
+        <w:t>, validation for format (Invalid Format can’t Uploaded) -</w:t>
+      </w:r>
+      <w:r>
+        <w:t xml:space="preserve"> (Front End</w:t>
+      </w:r>
+      <w:r>
+        <w:t xml:space="preserve"> Validation</w:t>
+      </w:r>
+      <w:r>
+        <w:t>)</w:t>
+      </w:r>
+    </w:p>
+    <w:p>
+      <w:pPr>
+        <w:pStyle w:val="ListParagraph"/>
+        <w:numPr>
+          <w:ilvl w:val="0"/>
+          <w:numId w:val="1"/>
+        </w:numPr>
+      </w:pPr>
+      <w:r>
+        <w:t>Button Continue (</w:t>
+      </w:r>
+      <w:r>
+        <w:t xml:space="preserve">Enabled </w:t>
+      </w:r>
+      <w:r>
+        <w:t>If all requirement filled</w:t>
+      </w:r>
+      <w:r>
+        <w:t xml:space="preserve">) </w:t>
+      </w:r>
+      <w:r>
+        <w:t>– Click -</w:t>
+      </w:r>
+      <w:r>
+        <w:t xml:space="preserve"> redirected to</w:t>
+      </w:r>
+      <w:r>
+        <w:t xml:space="preserve"> screen </w:t>
+      </w:r>
+      <w:r>
+        <w:t>Password Configuration</w:t>
+      </w:r>
+      <w:r>
+        <w:br/>
+      </w:r>
+    </w:p>
+    <w:p>
+      <w:pPr>
+        <w:pStyle w:val="ListParagraph"/>
+      </w:pPr>
+      <w:r>
+        <w:t xml:space="preserve">Password Configuration </w:t>
+      </w:r>
+      <w:r>
+        <w:t>– User required to input password for the Email/No Hp User with some validation</w:t>
       </w:r>
     </w:p>
     <w:p>
@@ -74,7 +442,7 @@
         </w:numPr>
       </w:pPr>
       <w:r>
-        <w:t>Place of Birth : Free Text</w:t>
+        <w:t>Minimum Length (In Line Error when Length &lt; Minimum, button submit disabled)</w:t>
       </w:r>
     </w:p>
     <w:p>
@@ -86,15 +454,184 @@
         </w:numPr>
       </w:pPr>
       <w:r>
-        <w:t xml:space="preserve">Date of </w:t>
+        <w:t xml:space="preserve">Maximum Length (There is two </w:t>
+      </w:r>
+      <w:proofErr w:type="gramStart"/>
+      <w:r>
+        <w:t>choice</w:t>
+      </w:r>
+      <w:proofErr w:type="gramEnd"/>
+      <w:r>
+        <w:t xml:space="preserve"> for validation)</w:t>
+      </w:r>
+    </w:p>
+    <w:p>
+      <w:pPr>
+        <w:pStyle w:val="ListParagraph"/>
+        <w:numPr>
+          <w:ilvl w:val="2"/>
+          <w:numId w:val="1"/>
+        </w:numPr>
+      </w:pPr>
+      <w:r>
+        <w:t>In Line Error when Length &gt; Maximum, Button Submit Disabled</w:t>
+      </w:r>
+    </w:p>
+    <w:p>
+      <w:pPr>
+        <w:pStyle w:val="ListParagraph"/>
+        <w:numPr>
+          <w:ilvl w:val="2"/>
+          <w:numId w:val="1"/>
+        </w:numPr>
+      </w:pPr>
+      <w:r>
+        <w:t>Limit the field to maximum length (</w:t>
+      </w:r>
+      <w:proofErr w:type="gramStart"/>
+      <w:r>
+        <w:t>ex :</w:t>
+      </w:r>
+      <w:proofErr w:type="gramEnd"/>
+      <w:r>
+        <w:t xml:space="preserve"> if maximum password length is </w:t>
+      </w:r>
+      <w:r>
+        <w:t>16 Characters, then user only able to type max 16 characters, any characters after that will not recorded on field) – For the Password type style – recommend last character on password will visible to user</w:t>
+      </w:r>
+      <w:r>
+        <w:t xml:space="preserve"> while the rest </w:t>
+      </w:r>
+      <w:r>
+        <w:lastRenderedPageBreak/>
+        <w:t>typed password will be masked</w:t>
+      </w:r>
+      <w:r>
+        <w:t xml:space="preserve"> (ex : maximum length is 4 and user type ”Word”, then will be appeared as </w:t>
+      </w:r>
+    </w:p>
+    <w:p>
+      <w:pPr>
+        <w:pStyle w:val="ListParagraph"/>
+        <w:numPr>
+          <w:ilvl w:val="3"/>
+          <w:numId w:val="1"/>
+        </w:numPr>
+      </w:pPr>
+      <w:r>
+        <w:t>W</w:t>
+      </w:r>
+    </w:p>
+    <w:p>
+      <w:pPr>
+        <w:pStyle w:val="ListParagraph"/>
+        <w:numPr>
+          <w:ilvl w:val="3"/>
+          <w:numId w:val="1"/>
+        </w:numPr>
+      </w:pPr>
+      <w:r>
+        <w:t>*o</w:t>
+      </w:r>
+    </w:p>
+    <w:p>
+      <w:pPr>
+        <w:pStyle w:val="ListParagraph"/>
+        <w:numPr>
+          <w:ilvl w:val="3"/>
+          <w:numId w:val="1"/>
+        </w:numPr>
+      </w:pPr>
+      <w:r>
+        <w:t>**r</w:t>
+      </w:r>
+    </w:p>
+    <w:p>
+      <w:pPr>
+        <w:pStyle w:val="ListParagraph"/>
+        <w:numPr>
+          <w:ilvl w:val="3"/>
+          <w:numId w:val="1"/>
+        </w:numPr>
+      </w:pPr>
+      <w:r>
+        <w:t>***d</w:t>
+      </w:r>
+    </w:p>
+    <w:p>
+      <w:pPr>
+        <w:pStyle w:val="ListParagraph"/>
+        <w:numPr>
+          <w:ilvl w:val="3"/>
+          <w:numId w:val="1"/>
+        </w:numPr>
+      </w:pPr>
+      <w:r>
+        <w:t xml:space="preserve">When user try to input </w:t>
+      </w:r>
+      <w:r>
+        <w:t>additional character</w:t>
+      </w:r>
+      <w:r>
+        <w:t xml:space="preserve"> after </w:t>
+      </w:r>
+      <w:proofErr w:type="gramStart"/>
+      <w:r>
+        <w:t>d ,</w:t>
+      </w:r>
+      <w:proofErr w:type="gramEnd"/>
+      <w:r>
+        <w:t xml:space="preserve"> display will not </w:t>
       </w:r>
       <w:proofErr w:type="spellStart"/>
       <w:r>
-        <w:t>Birthh</w:t>
+        <w:t>changed</w:t>
       </w:r>
       <w:proofErr w:type="spellEnd"/>
       <w:r>
-        <w:t xml:space="preserve"> : Calendar Box</w:t>
+        <w:t xml:space="preserve"> (if there is information about maximum length – can be highlighted red for 2-3s then back to normal) so user can notice there is rules for maximum length to improve user experience and reduce human error</w:t>
+      </w:r>
+    </w:p>
+    <w:p>
+      <w:pPr>
+        <w:pStyle w:val="ListParagraph"/>
+        <w:numPr>
+          <w:ilvl w:val="2"/>
+          <w:numId w:val="1"/>
+        </w:numPr>
+      </w:pPr>
+      <w:r>
+        <w:t>Rules for Uppercase and Lowercase (checklist box rules) O Capital Letter O Small Letter</w:t>
+      </w:r>
+    </w:p>
+    <w:p>
+      <w:pPr>
+        <w:pStyle w:val="ListParagraph"/>
+        <w:numPr>
+          <w:ilvl w:val="2"/>
+          <w:numId w:val="1"/>
+        </w:numPr>
+      </w:pPr>
+      <w:r>
+        <w:t>Rules for minimum 1 Special Character (Checklist bo</w:t>
+      </w:r>
+      <w:r>
+        <w:t>x</w:t>
+      </w:r>
+      <w:r>
+        <w:t xml:space="preserve"> rules)</w:t>
+      </w:r>
+    </w:p>
+    <w:p>
+      <w:pPr>
+        <w:pStyle w:val="ListParagraph"/>
+        <w:numPr>
+          <w:ilvl w:val="2"/>
+          <w:numId w:val="1"/>
+        </w:numPr>
+      </w:pPr>
+      <w:r>
+        <w:t>Then additional field for confirm password (retype – if not match with password on field1, button submit disabled, checklist box beside additional field not checked)</w:t>
       </w:r>
     </w:p>
     <w:p>
@@ -106,284 +643,57 @@
         </w:numPr>
       </w:pPr>
       <w:r>
-        <w:t xml:space="preserve">Any other data that need to collected base on </w:t>
-      </w:r>
-      <w:r>
-        <w:t xml:space="preserve">business and technical </w:t>
-      </w:r>
-      <w:r>
-        <w:t>requirements</w:t>
-      </w:r>
-    </w:p>
-    <w:p>
-      <w:pPr>
-        <w:pStyle w:val="ListParagraph"/>
-        <w:numPr>
-          <w:ilvl w:val="0"/>
-          <w:numId w:val="1"/>
-        </w:numPr>
-      </w:pPr>
-      <w:r>
-        <w:t xml:space="preserve">Input Email : Jika </w:t>
-      </w:r>
-      <w:proofErr w:type="spellStart"/>
-      <w:r>
-        <w:t>sudah</w:t>
-      </w:r>
-      <w:proofErr w:type="spellEnd"/>
-      <w:r>
-        <w:t xml:space="preserve"> </w:t>
-      </w:r>
-      <w:proofErr w:type="spellStart"/>
-      <w:r>
-        <w:t>terdaftar</w:t>
-      </w:r>
-      <w:proofErr w:type="spellEnd"/>
-      <w:r>
-        <w:t xml:space="preserve"> -&gt; Your email already registered , please use other email or login with your existing email (Unique</w:t>
-      </w:r>
-      <w:r>
-        <w:t xml:space="preserve"> – </w:t>
-      </w:r>
-      <w:proofErr w:type="spellStart"/>
-      <w:r>
-        <w:t>penjagaan</w:t>
-      </w:r>
-      <w:proofErr w:type="spellEnd"/>
-      <w:r>
-        <w:t xml:space="preserve"> Back End</w:t>
-      </w:r>
-      <w:r>
-        <w:t>)</w:t>
-      </w:r>
-      <w:r>
-        <w:t xml:space="preserve"> – With Validation email format (Regex)</w:t>
-      </w:r>
-    </w:p>
-    <w:p>
-      <w:pPr>
-        <w:pStyle w:val="ListParagraph"/>
-        <w:numPr>
-          <w:ilvl w:val="0"/>
-          <w:numId w:val="1"/>
-        </w:numPr>
-      </w:pPr>
-      <w:r>
-        <w:t xml:space="preserve">Input No HP : Jika </w:t>
-      </w:r>
-      <w:proofErr w:type="spellStart"/>
-      <w:r>
-        <w:t>sudah</w:t>
-      </w:r>
-      <w:proofErr w:type="spellEnd"/>
-      <w:r>
-        <w:t xml:space="preserve"> </w:t>
-      </w:r>
-      <w:proofErr w:type="spellStart"/>
-      <w:r>
-        <w:t>terdaftar</w:t>
-      </w:r>
-      <w:proofErr w:type="spellEnd"/>
-      <w:r>
-        <w:t xml:space="preserve"> -&gt; Your Phone Number already registered, please use other phone number or login with your existing Phone Number (Unique</w:t>
-      </w:r>
-      <w:r>
-        <w:t xml:space="preserve"> - </w:t>
-      </w:r>
-      <w:proofErr w:type="spellStart"/>
-      <w:r>
-        <w:t>penjagaan</w:t>
-      </w:r>
-      <w:proofErr w:type="spellEnd"/>
-      <w:r>
-        <w:t xml:space="preserve"> Back End</w:t>
-      </w:r>
-      <w:r>
-        <w:t>)</w:t>
-      </w:r>
-      <w:r>
-        <w:t xml:space="preserve"> – Provided dropdown country code with default value +62 and field</w:t>
-      </w:r>
-      <w:r>
-        <w:t xml:space="preserve"> (trigger Numeric Keyboard)</w:t>
-      </w:r>
-    </w:p>
-    <w:p>
-      <w:pPr>
-        <w:pStyle w:val="ListParagraph"/>
-        <w:numPr>
-          <w:ilvl w:val="0"/>
-          <w:numId w:val="1"/>
-        </w:numPr>
-      </w:pPr>
-      <w:r>
-        <w:t xml:space="preserve">Upload KTP : </w:t>
-      </w:r>
-      <w:r>
-        <w:t>when button clicked there will be pop up for choose upload from Camera (take photo) or Upload from gallery (Requesting for permission to access gallery) , Size should be limited</w:t>
-      </w:r>
-      <w:r>
-        <w:t xml:space="preserve"> (depends on the system requirement, usually maximum around 250kbs-500kbs</w:t>
-      </w:r>
-      <w:r>
-        <w:t>) – if File Size larger than Maximum -&gt; Error , file size exceeded Maximum Limit, please upload file max $</w:t>
-      </w:r>
-      <w:proofErr w:type="spellStart"/>
-      <w:r>
-        <w:t>maxSize</w:t>
-      </w:r>
-      <w:proofErr w:type="spellEnd"/>
-      <w:r>
-        <w:t xml:space="preserve"> </w:t>
-      </w:r>
-      <w:proofErr w:type="spellStart"/>
-      <w:r>
-        <w:t>kbs</w:t>
-      </w:r>
-      <w:proofErr w:type="spellEnd"/>
-      <w:r>
-        <w:t xml:space="preserve"> (</w:t>
-      </w:r>
-      <w:proofErr w:type="spellStart"/>
-      <w:r>
-        <w:t>penjagaan</w:t>
-      </w:r>
-      <w:proofErr w:type="spellEnd"/>
-      <w:r>
-        <w:t xml:space="preserve"> Front End)</w:t>
-      </w:r>
-    </w:p>
-    <w:p>
-      <w:pPr>
-        <w:pStyle w:val="ListParagraph"/>
-        <w:numPr>
-          <w:ilvl w:val="0"/>
-          <w:numId w:val="1"/>
-        </w:numPr>
-      </w:pPr>
-      <w:r>
-        <w:t xml:space="preserve">Upload </w:t>
-      </w:r>
-      <w:proofErr w:type="spellStart"/>
-      <w:r>
-        <w:t>Foto</w:t>
-      </w:r>
-      <w:proofErr w:type="spellEnd"/>
-      <w:r>
-        <w:t xml:space="preserve"> : </w:t>
-      </w:r>
-      <w:r>
-        <w:t>when button clicked there will be pop up for choose upload from Camera (take photo) or Upload from gallery (Requesting for permission to access gallery) , Size should be limited (depends on the system requirement, usually maximum around 250kbs-500kbs) – if File Size larger than Maximum -&gt; Error , file size exceeded Maximum Limit, please upload file max $</w:t>
-      </w:r>
-      <w:proofErr w:type="spellStart"/>
-      <w:r>
-        <w:t>maxSize</w:t>
-      </w:r>
-      <w:proofErr w:type="spellEnd"/>
-      <w:r>
-        <w:t xml:space="preserve"> </w:t>
-      </w:r>
-      <w:proofErr w:type="spellStart"/>
-      <w:r>
-        <w:t>kbs</w:t>
-      </w:r>
-      <w:proofErr w:type="spellEnd"/>
-      <w:r>
-        <w:t xml:space="preserve"> (</w:t>
-      </w:r>
-      <w:proofErr w:type="spellStart"/>
-      <w:r>
-        <w:t>penjagaan</w:t>
-      </w:r>
-      <w:proofErr w:type="spellEnd"/>
-      <w:r>
-        <w:t xml:space="preserve"> Front End)</w:t>
-      </w:r>
-    </w:p>
-    <w:p>
-      <w:pPr>
-        <w:pStyle w:val="ListParagraph"/>
-        <w:numPr>
-          <w:ilvl w:val="0"/>
-          <w:numId w:val="1"/>
-        </w:numPr>
-      </w:pPr>
-      <w:r>
-        <w:t xml:space="preserve">Upload Selfie with KTP (If necessary) </w:t>
-      </w:r>
-      <w:r>
-        <w:t>: when button clicked there will be pop up for choose upload from Camera (take photo) or Upload from gallery (Requesting for permission to access gallery) , Size should be limited (depends on the system requirement, usually maximum around 250kbs-500kbs) – if File Size larger than Maximum -&gt; Error , file size exceeded Maximum Limit, please upload file max $</w:t>
-      </w:r>
-      <w:proofErr w:type="spellStart"/>
-      <w:r>
-        <w:t>maxSize</w:t>
-      </w:r>
-      <w:proofErr w:type="spellEnd"/>
-      <w:r>
-        <w:t xml:space="preserve"> </w:t>
-      </w:r>
-      <w:proofErr w:type="spellStart"/>
-      <w:r>
-        <w:t>kbs</w:t>
-      </w:r>
-      <w:proofErr w:type="spellEnd"/>
-      <w:r>
-        <w:t xml:space="preserve"> (</w:t>
-      </w:r>
-      <w:proofErr w:type="spellStart"/>
-      <w:r>
-        <w:t>penjagaan</w:t>
-      </w:r>
-      <w:proofErr w:type="spellEnd"/>
-      <w:r>
-        <w:t xml:space="preserve"> Front End)</w:t>
-      </w:r>
-    </w:p>
-    <w:p>
-      <w:pPr>
-        <w:pStyle w:val="ListParagraph"/>
-        <w:numPr>
-          <w:ilvl w:val="0"/>
-          <w:numId w:val="1"/>
-        </w:numPr>
-      </w:pPr>
-      <w:r>
-        <w:t>Button Continue (</w:t>
-      </w:r>
-      <w:r>
-        <w:t xml:space="preserve">Enabled </w:t>
-      </w:r>
-      <w:r>
-        <w:t>If all requirement filled</w:t>
-      </w:r>
-      <w:r>
-        <w:t xml:space="preserve">) </w:t>
-      </w:r>
-      <w:r>
-        <w:t>– Click -</w:t>
-      </w:r>
-      <w:r>
-        <w:t xml:space="preserve"> redirected to</w:t>
-      </w:r>
-      <w:r>
-        <w:t xml:space="preserve"> screen </w:t>
-      </w:r>
-      <w:r>
-        <w:t>Password Configuration</w:t>
-      </w:r>
-      <w:r>
-        <w:br/>
-      </w:r>
-    </w:p>
-    <w:p>
-      <w:pPr>
-        <w:pStyle w:val="ListParagraph"/>
-      </w:pPr>
-      <w:r>
-        <w:t xml:space="preserve">Password Configuration </w:t>
-      </w:r>
-      <w:r>
-        <w:t>– User required to input password for the Email/No Hp User with some validation</w:t>
+        <w:t xml:space="preserve">After </w:t>
+      </w:r>
+      <w:proofErr w:type="gramStart"/>
+      <w:r>
+        <w:t>submitted ,</w:t>
+      </w:r>
+      <w:proofErr w:type="gramEnd"/>
+      <w:r>
+        <w:t xml:space="preserve"> user required to input OTP sent to Email or Phone Number (as additional verification)</w:t>
+      </w:r>
+    </w:p>
+    <w:p>
+      <w:pPr>
+        <w:pStyle w:val="ListParagraph"/>
+        <w:numPr>
+          <w:ilvl w:val="2"/>
+          <w:numId w:val="1"/>
+        </w:numPr>
+      </w:pPr>
+      <w:r>
+        <w:t>If OTP Didn’t Match – In Line error when submit under field OTP (Invalid OTP) – can be limited to 3 times to prevent brute force (</w:t>
+      </w:r>
+      <w:r>
+        <w:t>Customer will be redirected back to first page to start from beginning) – Since its still on registration phase, advanced restriction such as preventing registration on same session still unnecessary</w:t>
+      </w:r>
+    </w:p>
+    <w:p>
+      <w:pPr>
+        <w:pStyle w:val="ListParagraph"/>
+        <w:numPr>
+          <w:ilvl w:val="2"/>
+          <w:numId w:val="1"/>
+        </w:numPr>
+      </w:pPr>
+      <w:r>
+        <w:t xml:space="preserve">There is button for resend OTP (If clicked will be disabled for 20-30s) to prevent </w:t>
+      </w:r>
+      <w:r>
+        <w:t>double click</w:t>
+      </w:r>
+    </w:p>
+    <w:p>
+      <w:pPr>
+        <w:pStyle w:val="ListParagraph"/>
+        <w:numPr>
+          <w:ilvl w:val="2"/>
+          <w:numId w:val="1"/>
+        </w:numPr>
+      </w:pPr>
+      <w:r>
+        <w:t>If OTP Match, then data registration will be stored to Database and parallel send request to core apps (Core banking) for Customer Information File (CIF) Creation and Credentials</w:t>
       </w:r>
     </w:p>
     <w:p>
@@ -395,234 +705,6 @@
         </w:numPr>
       </w:pPr>
       <w:r>
-        <w:t>Minimum Length (In Line Error when Length &lt; Minimum, button submit disabled)</w:t>
-      </w:r>
-    </w:p>
-    <w:p>
-      <w:pPr>
-        <w:pStyle w:val="ListParagraph"/>
-        <w:numPr>
-          <w:ilvl w:val="1"/>
-          <w:numId w:val="1"/>
-        </w:numPr>
-      </w:pPr>
-      <w:r>
-        <w:t>Maximum Length (There is two choice for validation)</w:t>
-      </w:r>
-    </w:p>
-    <w:p>
-      <w:pPr>
-        <w:pStyle w:val="ListParagraph"/>
-        <w:numPr>
-          <w:ilvl w:val="2"/>
-          <w:numId w:val="1"/>
-        </w:numPr>
-      </w:pPr>
-      <w:r>
-        <w:t>In Line Error when Length &gt; Maximum, Button Submit Disabled</w:t>
-      </w:r>
-    </w:p>
-    <w:p>
-      <w:pPr>
-        <w:pStyle w:val="ListParagraph"/>
-        <w:numPr>
-          <w:ilvl w:val="2"/>
-          <w:numId w:val="1"/>
-        </w:numPr>
-      </w:pPr>
-      <w:r>
-        <w:t xml:space="preserve">Limit the field to maximum length (ex : if maximum password length is </w:t>
-      </w:r>
-      <w:r>
-        <w:t>16 Characters, then user only able to type max 16 characters, any characters after that will not recorded on field) – For the Password type style – recommend last character on password will visible to user</w:t>
-      </w:r>
-      <w:r>
-        <w:t xml:space="preserve"> while the rest typed password will be masked</w:t>
-      </w:r>
-      <w:r>
-        <w:t xml:space="preserve"> (ex : maximum length is 4 and user type ”Word”, then will be appeared as </w:t>
-      </w:r>
-    </w:p>
-    <w:p>
-      <w:pPr>
-        <w:pStyle w:val="ListParagraph"/>
-        <w:numPr>
-          <w:ilvl w:val="3"/>
-          <w:numId w:val="1"/>
-        </w:numPr>
-      </w:pPr>
-      <w:r>
-        <w:lastRenderedPageBreak/>
-        <w:t>W</w:t>
-      </w:r>
-    </w:p>
-    <w:p>
-      <w:pPr>
-        <w:pStyle w:val="ListParagraph"/>
-        <w:numPr>
-          <w:ilvl w:val="3"/>
-          <w:numId w:val="1"/>
-        </w:numPr>
-      </w:pPr>
-      <w:r>
-        <w:t>*o</w:t>
-      </w:r>
-    </w:p>
-    <w:p>
-      <w:pPr>
-        <w:pStyle w:val="ListParagraph"/>
-        <w:numPr>
-          <w:ilvl w:val="3"/>
-          <w:numId w:val="1"/>
-        </w:numPr>
-      </w:pPr>
-      <w:r>
-        <w:t>**r</w:t>
-      </w:r>
-    </w:p>
-    <w:p>
-      <w:pPr>
-        <w:pStyle w:val="ListParagraph"/>
-        <w:numPr>
-          <w:ilvl w:val="3"/>
-          <w:numId w:val="1"/>
-        </w:numPr>
-      </w:pPr>
-      <w:r>
-        <w:t>***d</w:t>
-      </w:r>
-    </w:p>
-    <w:p>
-      <w:pPr>
-        <w:pStyle w:val="ListParagraph"/>
-        <w:numPr>
-          <w:ilvl w:val="3"/>
-          <w:numId w:val="1"/>
-        </w:numPr>
-      </w:pPr>
-      <w:r>
-        <w:t xml:space="preserve">When user try to input </w:t>
-      </w:r>
-      <w:r>
-        <w:t>additional character</w:t>
-      </w:r>
-      <w:r>
-        <w:t xml:space="preserve"> after d , display will not </w:t>
-      </w:r>
-      <w:proofErr w:type="spellStart"/>
-      <w:r>
-        <w:t>changed</w:t>
-      </w:r>
-      <w:proofErr w:type="spellEnd"/>
-      <w:r>
-        <w:t xml:space="preserve"> (if there is information about maximum length – can be highlighted red for 2-3s then back to normal) so user can notice there is rules for maximum length to improve user experience and reduce human error</w:t>
-      </w:r>
-    </w:p>
-    <w:p>
-      <w:pPr>
-        <w:pStyle w:val="ListParagraph"/>
-        <w:numPr>
-          <w:ilvl w:val="2"/>
-          <w:numId w:val="1"/>
-        </w:numPr>
-      </w:pPr>
-      <w:r>
-        <w:t>Rules for Uppercase and Lowercase (checklist box rules) O Capital Letter O Small Letter</w:t>
-      </w:r>
-    </w:p>
-    <w:p>
-      <w:pPr>
-        <w:pStyle w:val="ListParagraph"/>
-        <w:numPr>
-          <w:ilvl w:val="2"/>
-          <w:numId w:val="1"/>
-        </w:numPr>
-      </w:pPr>
-      <w:r>
-        <w:t>Rules for minimum 1 Special Character (Checklist bo</w:t>
-      </w:r>
-      <w:r>
-        <w:t>x</w:t>
-      </w:r>
-      <w:r>
-        <w:t xml:space="preserve"> rules)</w:t>
-      </w:r>
-    </w:p>
-    <w:p>
-      <w:pPr>
-        <w:pStyle w:val="ListParagraph"/>
-        <w:numPr>
-          <w:ilvl w:val="2"/>
-          <w:numId w:val="1"/>
-        </w:numPr>
-      </w:pPr>
-      <w:r>
-        <w:t>Then additional field for confirm password (retype – if not match with password on field1, button submit disabled, checklist box beside additional field not checked)</w:t>
-      </w:r>
-    </w:p>
-    <w:p>
-      <w:pPr>
-        <w:pStyle w:val="ListParagraph"/>
-        <w:numPr>
-          <w:ilvl w:val="1"/>
-          <w:numId w:val="1"/>
-        </w:numPr>
-      </w:pPr>
-      <w:r>
-        <w:t>After submitted , user required to input OTP sent to Email or Phone Number (as additional verification)</w:t>
-      </w:r>
-    </w:p>
-    <w:p>
-      <w:pPr>
-        <w:pStyle w:val="ListParagraph"/>
-        <w:numPr>
-          <w:ilvl w:val="2"/>
-          <w:numId w:val="1"/>
-        </w:numPr>
-      </w:pPr>
-      <w:r>
-        <w:t>If OTP Didn’t Match – In Line error when submit under field OTP (Invalid OTP) – can be limited to 3 times to prevent brute force (</w:t>
-      </w:r>
-      <w:r>
-        <w:t>Customer will be redirected back to first page to start from beginning) – Since its still on registration phase, advanced restriction such as preventing registration on same session still unnecessary</w:t>
-      </w:r>
-    </w:p>
-    <w:p>
-      <w:pPr>
-        <w:pStyle w:val="ListParagraph"/>
-        <w:numPr>
-          <w:ilvl w:val="2"/>
-          <w:numId w:val="1"/>
-        </w:numPr>
-      </w:pPr>
-      <w:r>
-        <w:t xml:space="preserve">There is button for resend OTP (If clicked will be disabled for 20-30s) to prevent </w:t>
-      </w:r>
-      <w:r>
-        <w:t>double click</w:t>
-      </w:r>
-    </w:p>
-    <w:p>
-      <w:pPr>
-        <w:pStyle w:val="ListParagraph"/>
-        <w:numPr>
-          <w:ilvl w:val="2"/>
-          <w:numId w:val="1"/>
-        </w:numPr>
-      </w:pPr>
-      <w:r>
-        <w:t>If OTP Match, then data registration will be stored to Database and parallel send request to core apps (Core banking) for Customer Information File (CIF) Creation and Credentials</w:t>
-      </w:r>
-    </w:p>
-    <w:p>
-      <w:pPr>
-        <w:pStyle w:val="ListParagraph"/>
-        <w:numPr>
-          <w:ilvl w:val="1"/>
-          <w:numId w:val="1"/>
-        </w:numPr>
-      </w:pPr>
-      <w:r>
         <w:t>There will be information for user that data is on Process and will be notified to registered Email / Phone Number when Finished (User will be able to login)</w:t>
       </w:r>
     </w:p>
@@ -661,26 +743,8 @@
         <w:ind w:left="720"/>
       </w:pPr>
     </w:p>
-    <w:p>
-      <w:pPr>
-        <w:ind w:left="720"/>
-      </w:pPr>
-    </w:p>
-    <w:p>
-      <w:pPr>
-        <w:ind w:left="720"/>
-      </w:pPr>
-    </w:p>
-    <w:p>
-      <w:pPr>
-        <w:ind w:left="720"/>
-      </w:pPr>
-    </w:p>
-    <w:p>
-      <w:pPr>
-        <w:ind w:left="720"/>
-      </w:pPr>
-    </w:p>
+    <w:p/>
+    <w:p/>
     <w:p>
       <w:pPr>
         <w:ind w:left="720"/>
@@ -713,6 +777,7 @@
       <w:r>
         <w:t xml:space="preserve">If User choose login with </w:t>
       </w:r>
+      <w:proofErr w:type="gramStart"/>
       <w:r>
         <w:t>Password</w:t>
       </w:r>
@@ -720,7 +785,11 @@
         <w:t xml:space="preserve"> </w:t>
       </w:r>
       <w:r>
-        <w:t xml:space="preserve">, </w:t>
+        <w:t>,</w:t>
+      </w:r>
+      <w:proofErr w:type="gramEnd"/>
+      <w:r>
+        <w:t xml:space="preserve"> </w:t>
       </w:r>
       <w:r>
         <w:t>can be</w:t>
@@ -774,10 +843,12 @@
         <w:t xml:space="preserve">(if Email or </w:t>
       </w:r>
       <w:proofErr w:type="spellStart"/>
+      <w:proofErr w:type="gramStart"/>
       <w:r>
         <w:t>No.HP</w:t>
       </w:r>
       <w:proofErr w:type="spellEnd"/>
+      <w:proofErr w:type="gramEnd"/>
       <w:r>
         <w:t xml:space="preserve"> Match then compare password from client with password</w:t>
       </w:r>
@@ -878,7 +949,15 @@
         </w:numPr>
       </w:pPr>
       <w:r>
-        <w:t>If Exist , User required to run scan for the biometric such as fingerprint, face recognition, or any other (base on design)</w:t>
+        <w:t xml:space="preserve">If </w:t>
+      </w:r>
+      <w:proofErr w:type="gramStart"/>
+      <w:r>
+        <w:t>Exist ,</w:t>
+      </w:r>
+      <w:proofErr w:type="gramEnd"/>
+      <w:r>
+        <w:t xml:space="preserve"> User required to run scan for the biometric such as fingerprint, face recognition, or any other (base on design)</w:t>
       </w:r>
     </w:p>
     <w:p>
@@ -890,7 +969,15 @@
         </w:numPr>
       </w:pPr>
       <w:r>
-        <w:t xml:space="preserve">If Doesn’t match, Error – </w:t>
+        <w:t xml:space="preserve">If </w:t>
+      </w:r>
+      <w:proofErr w:type="gramStart"/>
+      <w:r>
+        <w:t>Doesn’t</w:t>
+      </w:r>
+      <w:proofErr w:type="gramEnd"/>
+      <w:r>
+        <w:t xml:space="preserve"> match, Error – </w:t>
       </w:r>
       <w:r>
         <w:t xml:space="preserve">Biometric </w:t>
@@ -920,7 +1007,15 @@
         </w:numPr>
       </w:pPr>
       <w:r>
-        <w:t>Forgot Password : Link Reset Password will be sent to Registered Email or Phone Number</w:t>
+        <w:t xml:space="preserve">Forgot </w:t>
+      </w:r>
+      <w:proofErr w:type="gramStart"/>
+      <w:r>
+        <w:t>Password :</w:t>
+      </w:r>
+      <w:proofErr w:type="gramEnd"/>
+      <w:r>
+        <w:t xml:space="preserve"> Link Reset Password will be sent to Registered Email or Phone Number</w:t>
       </w:r>
       <w:r>
         <w:t xml:space="preserve"> (Will be valid for $time </w:t>
@@ -964,6 +1059,34 @@
       </w:pPr>
       <w:r>
         <w:t>If Account Blocked – Pop Up Account Blocked, please contact Customer Service</w:t>
+      </w:r>
+    </w:p>
+    <w:p/>
+    <w:p>
+      <w:r>
+        <w:t>Auto Logout</w:t>
+      </w:r>
+    </w:p>
+    <w:p>
+      <w:r>
+        <w:t xml:space="preserve">User will be auto logged out when idle more than token expiration time ($minutes – minutes), </w:t>
+      </w:r>
+      <w:r>
+        <w:t xml:space="preserve">this process able to happen in entire flow of the Apps, as long user </w:t>
+      </w:r>
+      <w:proofErr w:type="gramStart"/>
+      <w:r>
+        <w:t>don’t</w:t>
+      </w:r>
+      <w:proofErr w:type="gramEnd"/>
+      <w:r>
+        <w:t xml:space="preserve"> have any activity in period of time. </w:t>
+      </w:r>
+      <w:r>
+        <w:t>There will be Pop Up for renewal token 30s before token expired (User will be forced to logout)</w:t>
+      </w:r>
+      <w:r>
+        <w:t xml:space="preserve">. </w:t>
       </w:r>
     </w:p>
     <w:p/>
@@ -977,11 +1100,6 @@
     <w:p/>
     <w:p/>
     <w:p/>
-    <w:p/>
-    <w:p/>
-    <w:p/>
-    <w:p/>
-    <w:p/>
     <w:p>
       <w:pPr>
         <w:rPr>
@@ -1007,24 +1125,17 @@
     </w:p>
     <w:p>
       <w:r>
-        <w:t xml:space="preserve">Ada salutation di </w:t>
-      </w:r>
-      <w:proofErr w:type="spellStart"/>
-      <w:r>
-        <w:t>atas</w:t>
-      </w:r>
-      <w:proofErr w:type="spellEnd"/>
-      <w:r>
-        <w:t xml:space="preserve">, </w:t>
-      </w:r>
-      <w:r>
-        <w:t>$</w:t>
-      </w:r>
-      <w:proofErr w:type="spellStart"/>
-      <w:r>
-        <w:t>nama</w:t>
-      </w:r>
-      <w:proofErr w:type="spellEnd"/>
+        <w:t>S</w:t>
+      </w:r>
+      <w:r>
+        <w:t xml:space="preserve">alutation, </w:t>
+      </w:r>
+      <w:r>
+        <w:t>$nam</w:t>
+      </w:r>
+      <w:r>
+        <w:t>e</w:t>
+      </w:r>
     </w:p>
     <w:p>
       <w:pPr>
@@ -1043,13 +1154,21 @@
         <w:pStyle w:val="ListParagraph"/>
       </w:pPr>
       <w:r>
-        <w:t>PIN should be 6 Digits Numeric (Masked) – there will be reconfirmation after Submit PIN (user need to reinput pin</w:t>
+        <w:t xml:space="preserve">PIN should be 6 Digits Numeric (Masked) – there will be reconfirmation after Submit PIN (user need to reinput </w:t>
+      </w:r>
+      <w:proofErr w:type="gramStart"/>
+      <w:r>
+        <w:t>pin</w:t>
       </w:r>
       <w:r>
         <w:t xml:space="preserve"> </w:t>
       </w:r>
       <w:r>
-        <w:t>) –</w:t>
+        <w:t>)</w:t>
+      </w:r>
+      <w:proofErr w:type="gramEnd"/>
+      <w:r>
+        <w:t xml:space="preserve"> –</w:t>
       </w:r>
     </w:p>
     <w:p>
@@ -1075,11 +1194,16 @@
       <w:r>
         <w:t xml:space="preserve">If Match – PIN Set up </w:t>
       </w:r>
+      <w:proofErr w:type="gramStart"/>
       <w:r>
         <w:t xml:space="preserve">finished </w:t>
       </w:r>
       <w:r>
-        <w:t xml:space="preserve">, </w:t>
+        <w:t>,</w:t>
+      </w:r>
+      <w:proofErr w:type="gramEnd"/>
+      <w:r>
+        <w:t xml:space="preserve"> </w:t>
       </w:r>
       <w:r>
         <w:t>redirected back to landing Page</w:t>
@@ -1099,27 +1223,61 @@
         </w:numPr>
       </w:pPr>
       <w:r>
-        <w:t>Detail</w:t>
-      </w:r>
-      <w:r>
-        <w:t xml:space="preserve"> Status</w:t>
+        <w:t>Loan Status Detail</w:t>
+      </w:r>
+    </w:p>
+    <w:p>
+      <w:pPr>
+        <w:pStyle w:val="ListParagraph"/>
+      </w:pPr>
+    </w:p>
+    <w:p>
+      <w:pPr>
+        <w:pStyle w:val="ListParagraph"/>
+        <w:numPr>
+          <w:ilvl w:val="1"/>
+          <w:numId w:val="1"/>
+        </w:numPr>
+      </w:pPr>
+      <w:r>
+        <w:t>If there is no</w:t>
+      </w:r>
+      <w:r>
+        <w:t xml:space="preserve"> Active</w:t>
+      </w:r>
+      <w:r>
+        <w:t xml:space="preserve"> Loan </w:t>
+      </w:r>
+      <w:r>
+        <w:t>–</w:t>
       </w:r>
       <w:r>
         <w:t xml:space="preserve"> </w:t>
       </w:r>
-      <w:proofErr w:type="spellStart"/>
-      <w:r>
-        <w:t>Pinjaman</w:t>
-      </w:r>
-      <w:proofErr w:type="spellEnd"/>
+      <w:r>
+        <w:t xml:space="preserve">Button </w:t>
+      </w:r>
+      <w:r>
+        <w:t>Apply Loan Available</w:t>
+      </w:r>
+      <w:r>
+        <w:t xml:space="preserve"> (</w:t>
+      </w:r>
+      <w:r>
+        <w:t>Click will be</w:t>
+      </w:r>
       <w:r>
         <w:t xml:space="preserve"> </w:t>
       </w:r>
-    </w:p>
-    <w:p>
-      <w:pPr>
-        <w:pStyle w:val="ListParagraph"/>
-      </w:pPr>
+      <w:r>
+        <w:t xml:space="preserve">Redirected to </w:t>
+      </w:r>
+      <w:r>
+        <w:t>Form – Apply Loan</w:t>
+      </w:r>
+      <w:r>
+        <w:t>)</w:t>
+      </w:r>
     </w:p>
     <w:p>
       <w:pPr>
@@ -1130,173 +1288,253 @@
         </w:numPr>
       </w:pPr>
       <w:r>
-        <w:t xml:space="preserve">Jika </w:t>
-      </w:r>
-      <w:proofErr w:type="spellStart"/>
-      <w:r>
-        <w:t>tidak</w:t>
-      </w:r>
-      <w:proofErr w:type="spellEnd"/>
+        <w:t xml:space="preserve">If there is Loan with </w:t>
+      </w:r>
+      <w:proofErr w:type="gramStart"/>
+      <w:r>
+        <w:t>status</w:t>
+      </w:r>
+      <w:r>
+        <w:t xml:space="preserve"> :</w:t>
+      </w:r>
+      <w:proofErr w:type="gramEnd"/>
+      <w:r>
+        <w:t xml:space="preserve"> Submitted – Application in Progress with Loan Detail </w:t>
+      </w:r>
+      <w:r>
+        <w:t>(</w:t>
+      </w:r>
+      <w:r>
+        <w:t xml:space="preserve">Button </w:t>
+      </w:r>
+      <w:r>
+        <w:t>Apply Loan will not available</w:t>
+      </w:r>
+      <w:r>
+        <w:t>)</w:t>
+      </w:r>
+    </w:p>
+    <w:p>
+      <w:pPr>
+        <w:pStyle w:val="ListParagraph"/>
+        <w:numPr>
+          <w:ilvl w:val="2"/>
+          <w:numId w:val="1"/>
+        </w:numPr>
+      </w:pPr>
+      <w:r>
+        <w:t>D</w:t>
+      </w:r>
+      <w:r>
+        <w:t>ate Submission, D</w:t>
+      </w:r>
+      <w:r>
+        <w:t>isbursement Acc</w:t>
+      </w:r>
+      <w:r>
+        <w:t>ount</w:t>
+      </w:r>
+      <w:r>
+        <w:t xml:space="preserve">, Amount, </w:t>
+      </w:r>
+      <w:r>
+        <w:t xml:space="preserve">and </w:t>
+      </w:r>
+      <w:r>
+        <w:t>Teno</w:t>
+      </w:r>
+      <w:r>
+        <w:t>r</w:t>
+      </w:r>
+    </w:p>
+    <w:p>
+      <w:pPr>
+        <w:pStyle w:val="ListParagraph"/>
+        <w:numPr>
+          <w:ilvl w:val="2"/>
+          <w:numId w:val="1"/>
+        </w:numPr>
+      </w:pPr>
+      <w:proofErr w:type="gramStart"/>
+      <w:r>
+        <w:t>Information ,</w:t>
+      </w:r>
+      <w:proofErr w:type="gramEnd"/>
+      <w:r>
+        <w:t xml:space="preserve"> there will be notification to registered Email/Phone Number when Status Updated</w:t>
+      </w:r>
+    </w:p>
+    <w:p>
+      <w:pPr>
+        <w:pStyle w:val="ListParagraph"/>
+        <w:numPr>
+          <w:ilvl w:val="1"/>
+          <w:numId w:val="1"/>
+        </w:numPr>
+      </w:pPr>
+      <w:r>
+        <w:t xml:space="preserve">If there is loan with </w:t>
+      </w:r>
+      <w:proofErr w:type="gramStart"/>
+      <w:r>
+        <w:t>status :</w:t>
+      </w:r>
+      <w:proofErr w:type="gramEnd"/>
+      <w:r>
+        <w:t xml:space="preserve"> Rejected</w:t>
+      </w:r>
+      <w:r>
+        <w:t xml:space="preserve"> – </w:t>
+      </w:r>
+      <w:r>
+        <w:t xml:space="preserve">Detail Rejected Loan will be displayed and </w:t>
+      </w:r>
+      <w:r>
+        <w:t xml:space="preserve">Button </w:t>
+      </w:r>
+      <w:r>
+        <w:t>Apply Loan will be available</w:t>
+      </w:r>
+    </w:p>
+    <w:p>
+      <w:pPr>
+        <w:pStyle w:val="ListParagraph"/>
+        <w:numPr>
+          <w:ilvl w:val="2"/>
+          <w:numId w:val="1"/>
+        </w:numPr>
+      </w:pPr>
+      <w:r>
+        <w:t>Date Rejected, Disbursement Account, Amount, and Tenor</w:t>
+      </w:r>
+    </w:p>
+    <w:p>
+      <w:pPr>
+        <w:pStyle w:val="ListParagraph"/>
+        <w:numPr>
+          <w:ilvl w:val="2"/>
+          <w:numId w:val="1"/>
+        </w:numPr>
+      </w:pPr>
+      <w:r>
+        <w:t xml:space="preserve">Information, </w:t>
+      </w:r>
+      <w:proofErr w:type="gramStart"/>
+      <w:r>
+        <w:t>Unfortunately</w:t>
+      </w:r>
+      <w:proofErr w:type="gramEnd"/>
+      <w:r>
+        <w:t xml:space="preserve"> your application not approved, You can try to Submit new Application or Contact Our Customer Service for further Information</w:t>
+      </w:r>
+    </w:p>
+    <w:p>
+      <w:pPr>
+        <w:pStyle w:val="ListParagraph"/>
+        <w:numPr>
+          <w:ilvl w:val="1"/>
+          <w:numId w:val="1"/>
+        </w:numPr>
+      </w:pPr>
+      <w:r>
+        <w:t xml:space="preserve">If there is loan with </w:t>
+      </w:r>
+      <w:proofErr w:type="gramStart"/>
+      <w:r>
+        <w:t>status :</w:t>
+      </w:r>
+      <w:proofErr w:type="gramEnd"/>
+      <w:r>
+        <w:t xml:space="preserve"> Completed </w:t>
+      </w:r>
+      <w:r>
+        <w:t>(Outstanding Amount = 0) – Detail</w:t>
+      </w:r>
+      <w:r>
+        <w:t xml:space="preserve"> Completed</w:t>
+      </w:r>
+      <w:r>
+        <w:t xml:space="preserve"> Loan</w:t>
+      </w:r>
+      <w:r>
+        <w:t xml:space="preserve"> will be displayed and</w:t>
+      </w:r>
+      <w:r>
+        <w:t xml:space="preserve"> Button </w:t>
+      </w:r>
+      <w:r>
+        <w:t>Apply Loan will be available</w:t>
+      </w:r>
+    </w:p>
+    <w:p>
+      <w:pPr>
+        <w:pStyle w:val="ListParagraph"/>
+        <w:numPr>
+          <w:ilvl w:val="2"/>
+          <w:numId w:val="1"/>
+        </w:numPr>
+      </w:pPr>
+      <w:r>
+        <w:t xml:space="preserve">Date Loan Approved, </w:t>
+      </w:r>
+      <w:r>
+        <w:t>Amount</w:t>
+      </w:r>
+      <w:r>
+        <w:t>,</w:t>
+      </w:r>
+      <w:r>
+        <w:t xml:space="preserve"> and Tenor</w:t>
+      </w:r>
+    </w:p>
+    <w:p>
+      <w:pPr>
+        <w:pStyle w:val="ListParagraph"/>
+        <w:numPr>
+          <w:ilvl w:val="1"/>
+          <w:numId w:val="1"/>
+        </w:numPr>
+      </w:pPr>
+      <w:r>
+        <w:t xml:space="preserve">If there is loan with </w:t>
+      </w:r>
+      <w:proofErr w:type="gramStart"/>
+      <w:r>
+        <w:t>status :</w:t>
+      </w:r>
+      <w:proofErr w:type="gramEnd"/>
       <w:r>
         <w:t xml:space="preserve"> </w:t>
       </w:r>
-      <w:proofErr w:type="spellStart"/>
-      <w:r>
-        <w:t>ada</w:t>
-      </w:r>
-      <w:proofErr w:type="spellEnd"/>
-      <w:r>
-        <w:t xml:space="preserve"> </w:t>
-      </w:r>
-      <w:proofErr w:type="spellStart"/>
-      <w:r>
-        <w:t>Pinjaman</w:t>
-      </w:r>
-      <w:proofErr w:type="spellEnd"/>
-      <w:r>
-        <w:t xml:space="preserve"> Active </w:t>
-      </w:r>
-      <w:proofErr w:type="spellStart"/>
-      <w:r>
-        <w:t>atau</w:t>
-      </w:r>
-      <w:proofErr w:type="spellEnd"/>
-      <w:r>
-        <w:t xml:space="preserve"> </w:t>
-      </w:r>
-      <w:proofErr w:type="spellStart"/>
-      <w:r>
-        <w:t>dalam</w:t>
-      </w:r>
-      <w:proofErr w:type="spellEnd"/>
-      <w:r>
-        <w:t xml:space="preserve"> </w:t>
-      </w:r>
-      <w:proofErr w:type="spellStart"/>
-      <w:r>
-        <w:t>pemrosesan</w:t>
-      </w:r>
-      <w:proofErr w:type="spellEnd"/>
-      <w:r>
-        <w:t xml:space="preserve"> – Ada Button </w:t>
-      </w:r>
-      <w:proofErr w:type="spellStart"/>
-      <w:r>
-        <w:t>Ajukan</w:t>
-      </w:r>
-      <w:proofErr w:type="spellEnd"/>
-      <w:r>
-        <w:t xml:space="preserve"> </w:t>
-      </w:r>
-      <w:proofErr w:type="spellStart"/>
-      <w:r>
-        <w:t>Pinjaman</w:t>
-      </w:r>
-      <w:proofErr w:type="spellEnd"/>
-      <w:r>
-        <w:t xml:space="preserve"> (</w:t>
-      </w:r>
-      <w:r>
-        <w:t xml:space="preserve">Jika di </w:t>
-      </w:r>
-      <w:proofErr w:type="spellStart"/>
-      <w:r>
-        <w:t>Klik</w:t>
-      </w:r>
-      <w:proofErr w:type="spellEnd"/>
-      <w:r>
-        <w:t xml:space="preserve"> </w:t>
-      </w:r>
-      <w:proofErr w:type="spellStart"/>
-      <w:r>
-        <w:t>akan</w:t>
-      </w:r>
-      <w:proofErr w:type="spellEnd"/>
-      <w:r>
-        <w:t xml:space="preserve"> </w:t>
-      </w:r>
-      <w:r>
-        <w:t xml:space="preserve">Redirected to </w:t>
-      </w:r>
-      <w:r>
-        <w:t>Form – Apply Loan</w:t>
-      </w:r>
-      <w:r>
-        <w:t>)</w:t>
-      </w:r>
-    </w:p>
-    <w:p>
-      <w:pPr>
-        <w:pStyle w:val="ListParagraph"/>
-        <w:numPr>
-          <w:ilvl w:val="1"/>
-          <w:numId w:val="1"/>
-        </w:numPr>
-      </w:pPr>
-      <w:r>
-        <w:t xml:space="preserve">Jika </w:t>
-      </w:r>
-      <w:proofErr w:type="spellStart"/>
-      <w:r>
-        <w:t>ada</w:t>
-      </w:r>
-      <w:proofErr w:type="spellEnd"/>
-      <w:r>
-        <w:t xml:space="preserve"> </w:t>
-      </w:r>
-      <w:proofErr w:type="spellStart"/>
-      <w:r>
-        <w:t>Pinjaman</w:t>
-      </w:r>
-      <w:proofErr w:type="spellEnd"/>
-      <w:r>
-        <w:t xml:space="preserve"> yang </w:t>
-      </w:r>
-      <w:proofErr w:type="spellStart"/>
-      <w:r>
-        <w:t>dalam</w:t>
-      </w:r>
-      <w:proofErr w:type="spellEnd"/>
-      <w:r>
-        <w:t xml:space="preserve"> proses approval : Submitted – Application in Progress with Loan Detail </w:t>
+      <w:r>
+        <w:t xml:space="preserve">Active </w:t>
       </w:r>
       <w:r>
         <w:t>(</w:t>
       </w:r>
       <w:r>
-        <w:t xml:space="preserve">Button </w:t>
-      </w:r>
-      <w:proofErr w:type="spellStart"/>
-      <w:r>
-        <w:t>Ajukan</w:t>
-      </w:r>
-      <w:proofErr w:type="spellEnd"/>
-      <w:r>
-        <w:t xml:space="preserve"> </w:t>
-      </w:r>
-      <w:proofErr w:type="spellStart"/>
-      <w:r>
-        <w:t>Pinjaman</w:t>
-      </w:r>
-      <w:proofErr w:type="spellEnd"/>
-      <w:r>
-        <w:t xml:space="preserve"> </w:t>
-      </w:r>
-      <w:proofErr w:type="spellStart"/>
-      <w:r>
-        <w:t>akan</w:t>
-      </w:r>
-      <w:proofErr w:type="spellEnd"/>
-      <w:r>
-        <w:t xml:space="preserve"> </w:t>
-      </w:r>
-      <w:proofErr w:type="spellStart"/>
-      <w:r>
-        <w:t>hilang</w:t>
-      </w:r>
-      <w:proofErr w:type="spellEnd"/>
-      <w:r>
-        <w:t>)</w:t>
+        <w:t xml:space="preserve"> Approved </w:t>
+      </w:r>
+      <w:r>
+        <w:t xml:space="preserve">) </w:t>
+      </w:r>
+      <w:r>
+        <w:t>–</w:t>
+      </w:r>
+      <w:r>
+        <w:t xml:space="preserve"> Information :</w:t>
+      </w:r>
+      <w:r>
+        <w:t xml:space="preserve"> Congratulations your application already Processed with Loan Detail </w:t>
+      </w:r>
+      <w:r>
+        <w:t xml:space="preserve">Displayed </w:t>
+      </w:r>
+      <w:r>
+        <w:t xml:space="preserve">– Button </w:t>
+      </w:r>
+      <w:r>
+        <w:t>Apply Loan will not available</w:t>
       </w:r>
     </w:p>
     <w:p>
@@ -1311,279 +1549,6 @@
         <w:t>D</w:t>
       </w:r>
       <w:r>
-        <w:t>ate Submission, D</w:t>
-      </w:r>
-      <w:r>
-        <w:t>isbursement Acc</w:t>
-      </w:r>
-      <w:r>
-        <w:t>ount</w:t>
-      </w:r>
-      <w:r>
-        <w:t xml:space="preserve">, Amount, </w:t>
-      </w:r>
-      <w:r>
-        <w:t xml:space="preserve">and </w:t>
-      </w:r>
-      <w:r>
-        <w:t>Teno</w:t>
-      </w:r>
-      <w:r>
-        <w:t>r</w:t>
-      </w:r>
-    </w:p>
-    <w:p>
-      <w:pPr>
-        <w:pStyle w:val="ListParagraph"/>
-        <w:numPr>
-          <w:ilvl w:val="2"/>
-          <w:numId w:val="1"/>
-        </w:numPr>
-      </w:pPr>
-      <w:r>
-        <w:t>Information , there will be notification to registered Email/Phone Number when Status Updated</w:t>
-      </w:r>
-    </w:p>
-    <w:p>
-      <w:pPr>
-        <w:pStyle w:val="ListParagraph"/>
-        <w:numPr>
-          <w:ilvl w:val="1"/>
-          <w:numId w:val="1"/>
-        </w:numPr>
-      </w:pPr>
-      <w:r>
-        <w:t xml:space="preserve">Jika </w:t>
-      </w:r>
-      <w:proofErr w:type="spellStart"/>
-      <w:r>
-        <w:t>ada</w:t>
-      </w:r>
-      <w:proofErr w:type="spellEnd"/>
-      <w:r>
-        <w:t xml:space="preserve"> Submitted Application – </w:t>
-      </w:r>
-      <w:proofErr w:type="spellStart"/>
-      <w:r>
-        <w:t>Tetapi</w:t>
-      </w:r>
-      <w:proofErr w:type="spellEnd"/>
-      <w:r>
-        <w:t xml:space="preserve"> di </w:t>
-      </w:r>
-      <w:proofErr w:type="spellStart"/>
-      <w:r>
-        <w:t>tolak</w:t>
-      </w:r>
-      <w:proofErr w:type="spellEnd"/>
-      <w:r>
-        <w:t xml:space="preserve"> (Rejected) – </w:t>
-      </w:r>
-      <w:proofErr w:type="spellStart"/>
-      <w:r>
-        <w:t>akan</w:t>
-      </w:r>
-      <w:proofErr w:type="spellEnd"/>
-      <w:r>
-        <w:t xml:space="preserve"> </w:t>
-      </w:r>
-      <w:proofErr w:type="spellStart"/>
-      <w:r>
-        <w:t>ada</w:t>
-      </w:r>
-      <w:proofErr w:type="spellEnd"/>
-      <w:r>
-        <w:t xml:space="preserve"> Detail Loan yang di reject (Button </w:t>
-      </w:r>
-      <w:proofErr w:type="spellStart"/>
-      <w:r>
-        <w:t>Ajukan</w:t>
-      </w:r>
-      <w:proofErr w:type="spellEnd"/>
-      <w:r>
-        <w:t xml:space="preserve"> </w:t>
-      </w:r>
-      <w:proofErr w:type="spellStart"/>
-      <w:r>
-        <w:t>Pinjaman</w:t>
-      </w:r>
-      <w:proofErr w:type="spellEnd"/>
-      <w:r>
-        <w:t xml:space="preserve"> </w:t>
-      </w:r>
-      <w:proofErr w:type="spellStart"/>
-      <w:r>
-        <w:t>akan</w:t>
-      </w:r>
-      <w:proofErr w:type="spellEnd"/>
-      <w:r>
-        <w:t xml:space="preserve"> </w:t>
-      </w:r>
-      <w:proofErr w:type="spellStart"/>
-      <w:r>
-        <w:t>muncul</w:t>
-      </w:r>
-      <w:proofErr w:type="spellEnd"/>
-      <w:r>
-        <w:t xml:space="preserve"> Kembali)</w:t>
-      </w:r>
-    </w:p>
-    <w:p>
-      <w:pPr>
-        <w:pStyle w:val="ListParagraph"/>
-        <w:numPr>
-          <w:ilvl w:val="2"/>
-          <w:numId w:val="1"/>
-        </w:numPr>
-      </w:pPr>
-      <w:r>
-        <w:t>Date Rejected, Disbursement Account, Amount, and Tenor</w:t>
-      </w:r>
-    </w:p>
-    <w:p>
-      <w:pPr>
-        <w:pStyle w:val="ListParagraph"/>
-        <w:numPr>
-          <w:ilvl w:val="2"/>
-          <w:numId w:val="1"/>
-        </w:numPr>
-      </w:pPr>
-      <w:r>
-        <w:t>Information, Unfortunately your application not approved, You can try to Submit new Application or Contact Our Customer Service for further Information</w:t>
-      </w:r>
-      <w:r>
-        <w:t>)</w:t>
-      </w:r>
-    </w:p>
-    <w:p>
-      <w:pPr>
-        <w:pStyle w:val="ListParagraph"/>
-        <w:numPr>
-          <w:ilvl w:val="1"/>
-          <w:numId w:val="1"/>
-        </w:numPr>
-      </w:pPr>
-      <w:r>
-        <w:t xml:space="preserve">Jika </w:t>
-      </w:r>
-      <w:proofErr w:type="spellStart"/>
-      <w:r>
-        <w:t>ada</w:t>
-      </w:r>
-      <w:proofErr w:type="spellEnd"/>
-      <w:r>
-        <w:t xml:space="preserve"> Approved Loan – Completed Status (Outstanding Amount = 0) – Detail Loan (Button </w:t>
-      </w:r>
-      <w:proofErr w:type="spellStart"/>
-      <w:r>
-        <w:t>Ajukan</w:t>
-      </w:r>
-      <w:proofErr w:type="spellEnd"/>
-      <w:r>
-        <w:t xml:space="preserve"> </w:t>
-      </w:r>
-      <w:proofErr w:type="spellStart"/>
-      <w:r>
-        <w:t>Pinjaman</w:t>
-      </w:r>
-      <w:proofErr w:type="spellEnd"/>
-      <w:r>
-        <w:t xml:space="preserve"> </w:t>
-      </w:r>
-      <w:proofErr w:type="spellStart"/>
-      <w:r>
-        <w:t>akan</w:t>
-      </w:r>
-      <w:proofErr w:type="spellEnd"/>
-      <w:r>
-        <w:t xml:space="preserve"> </w:t>
-      </w:r>
-      <w:proofErr w:type="spellStart"/>
-      <w:r>
-        <w:t>tersedia</w:t>
-      </w:r>
-      <w:proofErr w:type="spellEnd"/>
-      <w:r>
-        <w:t>)</w:t>
-      </w:r>
-    </w:p>
-    <w:p>
-      <w:pPr>
-        <w:pStyle w:val="ListParagraph"/>
-        <w:numPr>
-          <w:ilvl w:val="2"/>
-          <w:numId w:val="1"/>
-        </w:numPr>
-      </w:pPr>
-      <w:r>
-        <w:t xml:space="preserve">Date Loan Approved, </w:t>
-      </w:r>
-      <w:r>
-        <w:t>Amount</w:t>
-      </w:r>
-      <w:r>
-        <w:t>,</w:t>
-      </w:r>
-      <w:r>
-        <w:t xml:space="preserve"> and Tenor</w:t>
-      </w:r>
-    </w:p>
-    <w:p>
-      <w:pPr>
-        <w:pStyle w:val="ListParagraph"/>
-        <w:numPr>
-          <w:ilvl w:val="1"/>
-          <w:numId w:val="1"/>
-        </w:numPr>
-      </w:pPr>
-      <w:r>
-        <w:t xml:space="preserve">Active : Approved – Congratulations your application already Processed with Loan Detail – Button </w:t>
-      </w:r>
-      <w:proofErr w:type="spellStart"/>
-      <w:r>
-        <w:t>Ajukan</w:t>
-      </w:r>
-      <w:proofErr w:type="spellEnd"/>
-      <w:r>
-        <w:t xml:space="preserve"> </w:t>
-      </w:r>
-      <w:proofErr w:type="spellStart"/>
-      <w:r>
-        <w:t>Pinjaman</w:t>
-      </w:r>
-      <w:proofErr w:type="spellEnd"/>
-      <w:r>
-        <w:t xml:space="preserve"> </w:t>
-      </w:r>
-      <w:proofErr w:type="spellStart"/>
-      <w:r>
-        <w:t>akan</w:t>
-      </w:r>
-      <w:proofErr w:type="spellEnd"/>
-      <w:r>
-        <w:t xml:space="preserve"> </w:t>
-      </w:r>
-      <w:proofErr w:type="spellStart"/>
-      <w:r>
-        <w:t>hilang</w:t>
-      </w:r>
-      <w:proofErr w:type="spellEnd"/>
-      <w:r>
-        <w:t>)</w:t>
-      </w:r>
-    </w:p>
-    <w:p>
-      <w:pPr>
-        <w:pStyle w:val="ListParagraph"/>
-        <w:numPr>
-          <w:ilvl w:val="2"/>
-          <w:numId w:val="1"/>
-        </w:numPr>
-      </w:pPr>
-      <w:r>
-        <w:t>D</w:t>
-      </w:r>
-      <w:r>
         <w:t>ate Loan Approved, D</w:t>
       </w:r>
       <w:r>
@@ -1612,24 +1577,13 @@
       </w:pPr>
     </w:p>
     <w:p>
-      <w:r>
-        <w:t xml:space="preserve">Logout : User </w:t>
-      </w:r>
-      <w:proofErr w:type="spellStart"/>
-      <w:r>
-        <w:t>Dapat</w:t>
-      </w:r>
-      <w:proofErr w:type="spellEnd"/>
-      <w:r>
-        <w:t xml:space="preserve"> Logout </w:t>
-      </w:r>
-      <w:proofErr w:type="spellStart"/>
-      <w:r>
-        <w:t>dari</w:t>
-      </w:r>
-      <w:proofErr w:type="spellEnd"/>
-      <w:r>
-        <w:t xml:space="preserve"> Home / Landing Page (Clear Token and Session)</w:t>
+      <w:proofErr w:type="gramStart"/>
+      <w:r>
+        <w:t>Logout :</w:t>
+      </w:r>
+      <w:proofErr w:type="gramEnd"/>
+      <w:r>
+        <w:t xml:space="preserve"> User able to Logout from Home / Landing Page (Clear Token and Session)</w:t>
       </w:r>
     </w:p>
     <w:p/>
@@ -1639,7 +1593,6 @@
     <w:p/>
     <w:p/>
     <w:p/>
-    <w:p/>
     <w:p>
       <w:pPr>
         <w:rPr>
@@ -1673,19 +1626,178 @@
     </w:p>
     <w:p>
       <w:r>
-        <w:t xml:space="preserve">1. </w:t>
-      </w:r>
-      <w:r>
-        <w:t xml:space="preserve">Field Nominal yang </w:t>
+        <w:t xml:space="preserve">1. Field </w:t>
       </w:r>
       <w:proofErr w:type="spellStart"/>
       <w:r>
-        <w:t>diajukan</w:t>
+        <w:t>Detination</w:t>
       </w:r>
       <w:proofErr w:type="spellEnd"/>
       <w:r>
-        <w:t xml:space="preserve"> (Ketika di click, trigger keyboard Number), with validation :</w:t>
-      </w:r>
+        <w:t xml:space="preserve"> </w:t>
+      </w:r>
+      <w:proofErr w:type="gramStart"/>
+      <w:r>
+        <w:t>Account ,</w:t>
+      </w:r>
+      <w:proofErr w:type="gramEnd"/>
+      <w:r>
+        <w:t xml:space="preserve"> on Click :</w:t>
+      </w:r>
+    </w:p>
+    <w:p>
+      <w:pPr>
+        <w:pStyle w:val="ListParagraph"/>
+        <w:numPr>
+          <w:ilvl w:val="0"/>
+          <w:numId w:val="4"/>
+        </w:numPr>
+      </w:pPr>
+      <w:r>
+        <w:t xml:space="preserve">Displayed List Bank – Recommendation (commonly used ex: Bank </w:t>
+      </w:r>
+      <w:proofErr w:type="spellStart"/>
+      <w:proofErr w:type="gramStart"/>
+      <w:r>
+        <w:t>Mandiri,etc</w:t>
+      </w:r>
+      <w:proofErr w:type="spellEnd"/>
+      <w:proofErr w:type="gramEnd"/>
+      <w:r>
+        <w:t>)</w:t>
+      </w:r>
+    </w:p>
+    <w:p>
+      <w:pPr>
+        <w:pStyle w:val="ListParagraph"/>
+        <w:numPr>
+          <w:ilvl w:val="0"/>
+          <w:numId w:val="4"/>
+        </w:numPr>
+      </w:pPr>
+      <w:r>
+        <w:t xml:space="preserve">field Search Bank – Filter Result base on keywords from User (Search Function can be referred from filtered - List of Value (Login </w:t>
+      </w:r>
+      <w:proofErr w:type="spellStart"/>
+      <w:r>
+        <w:t>KeyMatch</w:t>
+      </w:r>
+      <w:proofErr w:type="spellEnd"/>
+      <w:r>
+        <w:t xml:space="preserve">) </w:t>
+      </w:r>
+      <w:proofErr w:type="gramStart"/>
+      <w:r>
+        <w:t>or  Search</w:t>
+      </w:r>
+      <w:proofErr w:type="gramEnd"/>
+      <w:r>
+        <w:t xml:space="preserve"> Engine Service if available</w:t>
+      </w:r>
+    </w:p>
+    <w:p>
+      <w:pPr>
+        <w:pStyle w:val="ListParagraph"/>
+        <w:numPr>
+          <w:ilvl w:val="0"/>
+          <w:numId w:val="4"/>
+        </w:numPr>
+      </w:pPr>
+      <w:r>
+        <w:t>Button X for cancel</w:t>
+      </w:r>
+    </w:p>
+    <w:p>
+      <w:pPr>
+        <w:ind w:left="720"/>
+      </w:pPr>
+      <w:r>
+        <w:t xml:space="preserve">- If User Click any of </w:t>
+      </w:r>
+      <w:proofErr w:type="gramStart"/>
+      <w:r>
+        <w:t>Bank ,</w:t>
+      </w:r>
+      <w:proofErr w:type="gramEnd"/>
+      <w:r>
+        <w:t xml:space="preserve"> Continue to </w:t>
+      </w:r>
+      <w:proofErr w:type="spellStart"/>
+      <w:r>
+        <w:t>Rekening</w:t>
+      </w:r>
+      <w:proofErr w:type="spellEnd"/>
+      <w:r>
+        <w:t xml:space="preserve"> Inquiry , Input No </w:t>
+      </w:r>
+      <w:proofErr w:type="spellStart"/>
+      <w:r>
+        <w:t>Tujuan</w:t>
+      </w:r>
+      <w:proofErr w:type="spellEnd"/>
+      <w:r>
+        <w:t xml:space="preserve"> </w:t>
+      </w:r>
+      <w:proofErr w:type="spellStart"/>
+      <w:r>
+        <w:t>Rekening</w:t>
+      </w:r>
+      <w:proofErr w:type="spellEnd"/>
+      <w:r>
+        <w:t xml:space="preserve">, and click to Check Destination Account </w:t>
+      </w:r>
+    </w:p>
+    <w:p>
+      <w:pPr>
+        <w:ind w:left="1440"/>
+      </w:pPr>
+      <w:r>
+        <w:t>- If no Destination Match – In Line error – Destination Number is Invalid, please Input the Correct Account Number</w:t>
+      </w:r>
+    </w:p>
+    <w:p>
+      <w:pPr>
+        <w:ind w:left="1440"/>
+      </w:pPr>
+      <w:r>
+        <w:t xml:space="preserve">- If Match – Displayed Name of </w:t>
+      </w:r>
+      <w:proofErr w:type="spellStart"/>
+      <w:r>
+        <w:t>Recepient</w:t>
+      </w:r>
+      <w:proofErr w:type="spellEnd"/>
+      <w:r>
+        <w:t>, Button Submit enabled (if clicked - Back to Loan Application Form page with Disbursement Account filled with Name – Bank – No Account)</w:t>
+      </w:r>
+    </w:p>
+    <w:p>
+      <w:r>
+        <w:t>2</w:t>
+      </w:r>
+      <w:r>
+        <w:t xml:space="preserve">. </w:t>
+      </w:r>
+      <w:r>
+        <w:t xml:space="preserve">Field </w:t>
+      </w:r>
+      <w:r>
+        <w:t xml:space="preserve">Amount </w:t>
+      </w:r>
+      <w:r>
+        <w:t>(</w:t>
+      </w:r>
+      <w:r>
+        <w:t>On Click</w:t>
+      </w:r>
+      <w:r>
+        <w:t xml:space="preserve">, trigger keyboard Number), with </w:t>
+      </w:r>
+      <w:proofErr w:type="gramStart"/>
+      <w:r>
+        <w:t>validation :</w:t>
+      </w:r>
+      <w:proofErr w:type="gramEnd"/>
     </w:p>
     <w:p>
       <w:pPr>
@@ -1698,167 +1810,188 @@
       <w:r>
         <w:t xml:space="preserve">Minimum </w:t>
       </w:r>
+      <w:r>
+        <w:t>Amount</w:t>
+      </w:r>
+      <w:r>
+        <w:t xml:space="preserve"> (</w:t>
+      </w:r>
+      <w:r>
+        <w:t>If required</w:t>
+      </w:r>
+      <w:r>
+        <w:t xml:space="preserve"> – if not fulfilled button submit disabled)</w:t>
+      </w:r>
+    </w:p>
+    <w:p>
+      <w:pPr>
+        <w:pStyle w:val="ListParagraph"/>
+        <w:numPr>
+          <w:ilvl w:val="0"/>
+          <w:numId w:val="3"/>
+        </w:numPr>
+      </w:pPr>
+      <w:r>
+        <w:t xml:space="preserve">Maximum </w:t>
+      </w:r>
+      <w:r>
+        <w:t>Amount</w:t>
+      </w:r>
+      <w:r>
+        <w:t xml:space="preserve"> </w:t>
+      </w:r>
+      <w:proofErr w:type="gramStart"/>
+      <w:r>
+        <w:t>(</w:t>
+      </w:r>
+      <w:r>
+        <w:t xml:space="preserve"> as</w:t>
+      </w:r>
+      <w:proofErr w:type="gramEnd"/>
+      <w:r>
+        <w:t xml:space="preserve"> requirement will be set to max </w:t>
+      </w:r>
+      <w:r>
+        <w:t>12</w:t>
+      </w:r>
+      <w:r>
+        <w:t xml:space="preserve"> Million Rupiah</w:t>
+      </w:r>
+      <w:r>
+        <w:t xml:space="preserve">) – </w:t>
+      </w:r>
+      <w:r>
+        <w:t>If</w:t>
+      </w:r>
+      <w:r>
+        <w:t xml:space="preserve"> User Input 12.000.001 (</w:t>
+      </w:r>
+      <w:r>
+        <w:t>E</w:t>
+      </w:r>
+      <w:r>
+        <w:t xml:space="preserve">rror, </w:t>
+      </w:r>
+      <w:r>
+        <w:t>Amount exceed Maximum Amount permitted</w:t>
+      </w:r>
+      <w:r>
+        <w:t xml:space="preserve"> – Button Submit Disabled)</w:t>
+      </w:r>
+    </w:p>
+    <w:p>
+      <w:pPr>
+        <w:pStyle w:val="ListParagraph"/>
+        <w:numPr>
+          <w:ilvl w:val="0"/>
+          <w:numId w:val="1"/>
+        </w:numPr>
+      </w:pPr>
+      <w:r>
+        <w:t>Rules Multiplication (</w:t>
+      </w:r>
+      <w:proofErr w:type="gramStart"/>
+      <w:r>
+        <w:t>ex :</w:t>
+      </w:r>
+      <w:proofErr w:type="gramEnd"/>
+      <w:r>
+        <w:t xml:space="preserve"> 1</w:t>
+      </w:r>
+      <w:r>
+        <w:t xml:space="preserve"> Million</w:t>
+      </w:r>
+      <w:r>
+        <w:t>,</w:t>
+      </w:r>
+      <w:r>
+        <w:t xml:space="preserve"> so amount permitted will be 1mil, 2mil, 2,1 or 2,2 will not permitted If </w:t>
+      </w:r>
+      <w:r>
+        <w:t xml:space="preserve">Not fulfilled </w:t>
+      </w:r>
+      <w:r>
+        <w:t>–</w:t>
+      </w:r>
+      <w:r>
+        <w:t xml:space="preserve"> Error</w:t>
+      </w:r>
+      <w:r>
+        <w:t xml:space="preserve"> : Only permitted with multiplication $Amount</w:t>
+      </w:r>
+      <w:r>
+        <w:t xml:space="preserve"> – Button</w:t>
+      </w:r>
+      <w:r>
+        <w:t xml:space="preserve"> Submit</w:t>
+      </w:r>
+      <w:r>
+        <w:t xml:space="preserve"> Disabled)</w:t>
+      </w:r>
+    </w:p>
+    <w:p>
+      <w:pPr>
+        <w:pStyle w:val="ListParagraph"/>
+        <w:numPr>
+          <w:ilvl w:val="0"/>
+          <w:numId w:val="1"/>
+        </w:numPr>
+      </w:pPr>
+      <w:r>
+        <w:t>If implemented using available</w:t>
+      </w:r>
+      <w:r>
+        <w:t xml:space="preserve"> limit</w:t>
+      </w:r>
+      <w:r>
+        <w:t xml:space="preserve"> </w:t>
+      </w:r>
       <w:proofErr w:type="spellStart"/>
       <w:r>
-        <w:t>Pengajuan</w:t>
+        <w:t>systen</w:t>
       </w:r>
       <w:proofErr w:type="spellEnd"/>
       <w:r>
-        <w:t xml:space="preserve"> (Jika </w:t>
-      </w:r>
-      <w:proofErr w:type="spellStart"/>
-      <w:r>
-        <w:t>ada</w:t>
-      </w:r>
-      <w:proofErr w:type="spellEnd"/>
-      <w:r>
-        <w:t xml:space="preserve"> – if not fulfilled button submit disabled)</w:t>
-      </w:r>
-    </w:p>
-    <w:p>
-      <w:pPr>
-        <w:pStyle w:val="ListParagraph"/>
-        <w:numPr>
-          <w:ilvl w:val="0"/>
-          <w:numId w:val="3"/>
-        </w:numPr>
-      </w:pPr>
-      <w:r>
-        <w:t xml:space="preserve">Maximum </w:t>
-      </w:r>
-      <w:proofErr w:type="spellStart"/>
-      <w:r>
-        <w:t>Pengajuan</w:t>
-      </w:r>
-      <w:proofErr w:type="spellEnd"/>
-      <w:r>
-        <w:t xml:space="preserve"> (12juta) – Jika User Input 12.000.001 (</w:t>
-      </w:r>
-      <w:r>
-        <w:t>E</w:t>
-      </w:r>
-      <w:r>
-        <w:t xml:space="preserve">rror, Nominal </w:t>
-      </w:r>
-      <w:proofErr w:type="spellStart"/>
-      <w:r>
-        <w:t>Melebihi</w:t>
-      </w:r>
-      <w:proofErr w:type="spellEnd"/>
-      <w:r>
         <w:t xml:space="preserve"> </w:t>
       </w:r>
-      <w:proofErr w:type="spellStart"/>
-      <w:r>
-        <w:t>batas</w:t>
-      </w:r>
-      <w:proofErr w:type="spellEnd"/>
-      <w:r>
-        <w:t xml:space="preserve"> </w:t>
-      </w:r>
-      <w:proofErr w:type="spellStart"/>
-      <w:r>
-        <w:t>maksimum</w:t>
-      </w:r>
-      <w:proofErr w:type="spellEnd"/>
-      <w:r>
-        <w:t xml:space="preserve"> </w:t>
-      </w:r>
-      <w:proofErr w:type="spellStart"/>
-      <w:r>
-        <w:t>peminjaman</w:t>
-      </w:r>
-      <w:proofErr w:type="spellEnd"/>
-      <w:r>
-        <w:t xml:space="preserve"> – Button Submit Disabled)</w:t>
-      </w:r>
-    </w:p>
-    <w:p>
-      <w:pPr>
-        <w:pStyle w:val="ListParagraph"/>
-        <w:numPr>
-          <w:ilvl w:val="0"/>
-          <w:numId w:val="1"/>
-        </w:numPr>
-      </w:pPr>
-      <w:r>
-        <w:t>Rules Multiplication (ex : 100</w:t>
-      </w:r>
-      <w:r>
-        <w:t xml:space="preserve"> </w:t>
-      </w:r>
-      <w:proofErr w:type="spellStart"/>
-      <w:r>
-        <w:t>ribu</w:t>
-      </w:r>
-      <w:proofErr w:type="spellEnd"/>
-      <w:r>
-        <w:t xml:space="preserve">, </w:t>
-      </w:r>
-      <w:proofErr w:type="spellStart"/>
-      <w:r>
-        <w:t>jika</w:t>
-      </w:r>
-      <w:proofErr w:type="spellEnd"/>
-      <w:r>
-        <w:t xml:space="preserve"> </w:t>
-      </w:r>
-      <w:proofErr w:type="spellStart"/>
-      <w:r>
-        <w:t>ada</w:t>
-      </w:r>
-      <w:proofErr w:type="spellEnd"/>
-      <w:r>
-        <w:t xml:space="preserve"> – Not fulfilled - Error – Button Disabled)</w:t>
-      </w:r>
-    </w:p>
-    <w:p>
-      <w:pPr>
-        <w:pStyle w:val="ListParagraph"/>
-        <w:numPr>
-          <w:ilvl w:val="0"/>
-          <w:numId w:val="1"/>
-        </w:numPr>
-      </w:pPr>
-      <w:r>
-        <w:t xml:space="preserve">Jika </w:t>
-      </w:r>
-      <w:proofErr w:type="spellStart"/>
-      <w:r>
-        <w:t>memakai</w:t>
-      </w:r>
-      <w:proofErr w:type="spellEnd"/>
-      <w:r>
-        <w:t xml:space="preserve"> system </w:t>
-      </w:r>
-      <w:proofErr w:type="spellStart"/>
-      <w:r>
-        <w:t>sisa</w:t>
-      </w:r>
-      <w:proofErr w:type="spellEnd"/>
-      <w:r>
-        <w:t xml:space="preserve"> limit (</w:t>
-      </w:r>
-      <w:proofErr w:type="spellStart"/>
-      <w:r>
-        <w:t>maka</w:t>
-      </w:r>
-      <w:proofErr w:type="spellEnd"/>
-      <w:r>
-        <w:t xml:space="preserve"> </w:t>
-      </w:r>
-      <w:proofErr w:type="spellStart"/>
-      <w:r>
-        <w:t>bisa</w:t>
-      </w:r>
-      <w:proofErr w:type="spellEnd"/>
-      <w:r>
-        <w:t xml:space="preserve"> di check maximum Amount base on limit available – Optional)</w:t>
-      </w:r>
-    </w:p>
-    <w:p>
-      <w:r>
-        <w:t>2. Field Tenor : Choice (1 Months, 3 Months, 6 Months, 12 Months) with information interest rate per Months</w:t>
+      <w:r>
+        <w:t xml:space="preserve">then </w:t>
+      </w:r>
+      <w:r>
+        <w:t xml:space="preserve">maximum Amount </w:t>
+      </w:r>
+      <w:r>
+        <w:t xml:space="preserve">will be checked also </w:t>
+      </w:r>
+      <w:r>
+        <w:t xml:space="preserve">base on limit </w:t>
+      </w:r>
+      <w:proofErr w:type="gramStart"/>
+      <w:r>
+        <w:t xml:space="preserve">available </w:t>
+      </w:r>
+      <w:r>
+        <w:t>,</w:t>
+      </w:r>
+      <w:proofErr w:type="gramEnd"/>
+      <w:r>
+        <w:t xml:space="preserve"> ex : Limit available 10mil, even though Maximum Amount Limit is 12 mil, user only able to Apply 10mil Loan) – Additional Milestone</w:t>
+      </w:r>
+    </w:p>
+    <w:p>
+      <w:r>
+        <w:t>3</w:t>
+      </w:r>
+      <w:r>
+        <w:t xml:space="preserve">. Field </w:t>
+      </w:r>
+      <w:proofErr w:type="gramStart"/>
+      <w:r>
+        <w:t>Tenor :</w:t>
+      </w:r>
+      <w:proofErr w:type="gramEnd"/>
+      <w:r>
+        <w:t xml:space="preserve"> Choice (1 Months, 3 Months, 6 Months, 12 Months) with information interest rate per Months</w:t>
       </w:r>
     </w:p>
     <w:p>
@@ -1877,194 +2010,6 @@
     </w:p>
     <w:p>
       <w:r>
-        <w:t xml:space="preserve">3. Field </w:t>
-      </w:r>
-      <w:proofErr w:type="spellStart"/>
-      <w:r>
-        <w:t>Tujuan</w:t>
-      </w:r>
-      <w:proofErr w:type="spellEnd"/>
-      <w:r>
-        <w:t xml:space="preserve"> </w:t>
-      </w:r>
-      <w:proofErr w:type="spellStart"/>
-      <w:r>
-        <w:t>Pencairan</w:t>
-      </w:r>
-      <w:proofErr w:type="spellEnd"/>
-      <w:r>
-        <w:t xml:space="preserve"> </w:t>
-      </w:r>
-      <w:r>
-        <w:t xml:space="preserve">, </w:t>
-      </w:r>
-      <w:proofErr w:type="spellStart"/>
-      <w:r>
-        <w:t>k</w:t>
-      </w:r>
-      <w:r>
-        <w:t>etika</w:t>
-      </w:r>
-      <w:proofErr w:type="spellEnd"/>
-      <w:r>
-        <w:t xml:space="preserve"> di Click</w:t>
-      </w:r>
-      <w:r>
-        <w:t xml:space="preserve"> :</w:t>
-      </w:r>
-    </w:p>
-    <w:p>
-      <w:pPr>
-        <w:pStyle w:val="ListParagraph"/>
-        <w:numPr>
-          <w:ilvl w:val="0"/>
-          <w:numId w:val="4"/>
-        </w:numPr>
-      </w:pPr>
-      <w:r>
-        <w:t xml:space="preserve">Displayed List </w:t>
-      </w:r>
-      <w:r>
-        <w:t>Bank – Recommendation</w:t>
-      </w:r>
-      <w:r>
-        <w:t xml:space="preserve"> (commonly used ex: Bank </w:t>
-      </w:r>
-      <w:proofErr w:type="spellStart"/>
-      <w:r>
-        <w:t>Mandiri,etc</w:t>
-      </w:r>
-      <w:proofErr w:type="spellEnd"/>
-      <w:r>
-        <w:t>)</w:t>
-      </w:r>
-    </w:p>
-    <w:p>
-      <w:pPr>
-        <w:pStyle w:val="ListParagraph"/>
-        <w:numPr>
-          <w:ilvl w:val="0"/>
-          <w:numId w:val="4"/>
-        </w:numPr>
-      </w:pPr>
-      <w:r>
-        <w:t>field Search Bank</w:t>
-      </w:r>
-      <w:r>
-        <w:t xml:space="preserve"> – Filter Result base on keywords from User (Search Function can be referred from filtered - List of Value (Login </w:t>
-      </w:r>
-      <w:proofErr w:type="spellStart"/>
-      <w:r>
-        <w:t>KeyMatch</w:t>
-      </w:r>
-      <w:proofErr w:type="spellEnd"/>
-      <w:r>
-        <w:t xml:space="preserve">) </w:t>
-      </w:r>
-      <w:r>
-        <w:t>or  Search Engine Service if available</w:t>
-      </w:r>
-    </w:p>
-    <w:p>
-      <w:pPr>
-        <w:pStyle w:val="ListParagraph"/>
-        <w:numPr>
-          <w:ilvl w:val="0"/>
-          <w:numId w:val="4"/>
-        </w:numPr>
-      </w:pPr>
-      <w:r>
-        <w:t xml:space="preserve">Button </w:t>
-      </w:r>
-      <w:r>
-        <w:t>X for cancel</w:t>
-      </w:r>
-    </w:p>
-    <w:p>
-      <w:pPr>
-        <w:ind w:left="720"/>
-      </w:pPr>
-      <w:r>
-        <w:t xml:space="preserve">- If </w:t>
-      </w:r>
-      <w:r>
-        <w:t xml:space="preserve">User </w:t>
-      </w:r>
-      <w:r>
-        <w:t>Click</w:t>
-      </w:r>
-      <w:r>
-        <w:t xml:space="preserve"> any of Bank</w:t>
-      </w:r>
-      <w:r>
-        <w:t xml:space="preserve"> , Continue to </w:t>
-      </w:r>
-      <w:proofErr w:type="spellStart"/>
-      <w:r>
-        <w:t>Rekening</w:t>
-      </w:r>
-      <w:proofErr w:type="spellEnd"/>
-      <w:r>
-        <w:t xml:space="preserve"> Inquiry , Input No </w:t>
-      </w:r>
-      <w:proofErr w:type="spellStart"/>
-      <w:r>
-        <w:t>Tujuan</w:t>
-      </w:r>
-      <w:proofErr w:type="spellEnd"/>
-      <w:r>
-        <w:t xml:space="preserve"> </w:t>
-      </w:r>
-      <w:proofErr w:type="spellStart"/>
-      <w:r>
-        <w:t>Rekening</w:t>
-      </w:r>
-      <w:proofErr w:type="spellEnd"/>
-      <w:r>
-        <w:t xml:space="preserve">, and click to Check Destination Account </w:t>
-      </w:r>
-    </w:p>
-    <w:p>
-      <w:pPr>
-        <w:ind w:left="1440"/>
-      </w:pPr>
-      <w:r>
-        <w:t xml:space="preserve">- </w:t>
-      </w:r>
-      <w:r>
-        <w:t>If no Destination Match – In Line error</w:t>
-      </w:r>
-      <w:r>
-        <w:t xml:space="preserve"> – Destination Number is Invalid, please Input the Correct Account Number</w:t>
-      </w:r>
-    </w:p>
-    <w:p>
-      <w:pPr>
-        <w:ind w:left="1440"/>
-      </w:pPr>
-      <w:r>
-        <w:t xml:space="preserve">- If Match – </w:t>
-      </w:r>
-      <w:r>
-        <w:t xml:space="preserve">Displayed Name of </w:t>
-      </w:r>
-      <w:proofErr w:type="spellStart"/>
-      <w:r>
-        <w:t>Recepient</w:t>
-      </w:r>
-      <w:proofErr w:type="spellEnd"/>
-      <w:r>
-        <w:t xml:space="preserve">, Button Submit enabled (if clicked - </w:t>
-      </w:r>
-      <w:r>
-        <w:t>Back to Loan Application Form page with Disbursement Account filled with Name – Bank – No Account</w:t>
-      </w:r>
-      <w:r>
-        <w:t>)</w:t>
-      </w:r>
-    </w:p>
-    <w:p>
-      <w:r>
         <w:t>4</w:t>
       </w:r>
       <w:r>
@@ -2085,7 +2030,15 @@
         <w:t xml:space="preserve">/ </w:t>
       </w:r>
       <w:r>
-        <w:t>Next (If Clicked will be redirected to confirmation Page)</w:t>
+        <w:t xml:space="preserve">Next (If </w:t>
+      </w:r>
+      <w:proofErr w:type="gramStart"/>
+      <w:r>
+        <w:t>Clicked</w:t>
+      </w:r>
+      <w:proofErr w:type="gramEnd"/>
+      <w:r>
+        <w:t xml:space="preserve"> will be redirected to confirmation Page)</w:t>
       </w:r>
     </w:p>
     <w:p/>
@@ -2094,8 +2047,6 @@
     <w:p/>
     <w:p/>
     <w:p/>
-    <w:p/>
-    <w:p/>
     <w:p>
       <w:pPr>
         <w:rPr>
@@ -2114,47 +2065,18 @@
     </w:p>
     <w:p>
       <w:r>
-        <w:t xml:space="preserve">Detail </w:t>
-      </w:r>
-      <w:proofErr w:type="spellStart"/>
-      <w:r>
-        <w:t>Transaksi</w:t>
-      </w:r>
-      <w:proofErr w:type="spellEnd"/>
-      <w:r>
-        <w:t xml:space="preserve"> </w:t>
-      </w:r>
-      <w:proofErr w:type="spellStart"/>
-      <w:r>
-        <w:t>pengajuan</w:t>
-      </w:r>
-      <w:proofErr w:type="spellEnd"/>
-      <w:r>
-        <w:t xml:space="preserve"> </w:t>
-      </w:r>
-      <w:proofErr w:type="spellStart"/>
-      <w:r>
-        <w:t>pinjaman</w:t>
-      </w:r>
-      <w:proofErr w:type="spellEnd"/>
-      <w:r>
-        <w:t xml:space="preserve"> , </w:t>
-      </w:r>
-      <w:proofErr w:type="spellStart"/>
-      <w:r>
-        <w:t>dengan</w:t>
-      </w:r>
-      <w:proofErr w:type="spellEnd"/>
-      <w:r>
-        <w:t xml:space="preserve"> </w:t>
-      </w:r>
-      <w:proofErr w:type="spellStart"/>
-      <w:r>
-        <w:t>informasi</w:t>
-      </w:r>
-      <w:proofErr w:type="spellEnd"/>
+        <w:t xml:space="preserve">Information Transaction </w:t>
+      </w:r>
+      <w:proofErr w:type="gramStart"/>
+      <w:r>
+        <w:t>Details</w:t>
+      </w:r>
       <w:r>
         <w:t xml:space="preserve"> :</w:t>
+      </w:r>
+      <w:proofErr w:type="gramEnd"/>
+      <w:r>
+        <w:br/>
       </w:r>
       <w:r>
         <w:br/>
@@ -2164,89 +2086,17 @@
         <w:tab/>
         <w:t xml:space="preserve">- </w:t>
       </w:r>
-      <w:proofErr w:type="spellStart"/>
-      <w:r>
-        <w:t>Nomor</w:t>
-      </w:r>
-      <w:proofErr w:type="spellEnd"/>
-      <w:r>
-        <w:t xml:space="preserve"> </w:t>
-      </w:r>
-      <w:proofErr w:type="spellStart"/>
-      <w:r>
-        <w:t>Rekening</w:t>
-      </w:r>
-      <w:proofErr w:type="spellEnd"/>
-      <w:r>
-        <w:t xml:space="preserve"> </w:t>
-      </w:r>
-      <w:proofErr w:type="spellStart"/>
-      <w:r>
-        <w:t>Tujuan</w:t>
-      </w:r>
-      <w:proofErr w:type="spellEnd"/>
-    </w:p>
-    <w:p>
-      <w:r>
-        <w:tab/>
-        <w:t xml:space="preserve">- Nominal </w:t>
-      </w:r>
-      <w:proofErr w:type="spellStart"/>
-      <w:r>
-        <w:t>pencairan</w:t>
-      </w:r>
-      <w:proofErr w:type="spellEnd"/>
-    </w:p>
-    <w:p>
-      <w:r>
-        <w:tab/>
-        <w:t xml:space="preserve">- Tenor yang </w:t>
-      </w:r>
-      <w:proofErr w:type="spellStart"/>
-      <w:r>
-        <w:t>dipilih</w:t>
-      </w:r>
-      <w:proofErr w:type="spellEnd"/>
+      <w:r>
+        <w:t>Destination Account</w:t>
+      </w:r>
     </w:p>
     <w:p>
       <w:r>
         <w:tab/>
         <w:t xml:space="preserve">- </w:t>
       </w:r>
-      <w:proofErr w:type="spellStart"/>
-      <w:r>
-        <w:t>Jumlah</w:t>
-      </w:r>
-      <w:proofErr w:type="spellEnd"/>
-      <w:r>
-        <w:t xml:space="preserve"> </w:t>
-      </w:r>
-      <w:proofErr w:type="spellStart"/>
-      <w:r>
-        <w:rPr>
-          <w:b/>
-          <w:bCs/>
-        </w:rPr>
-        <w:t>Estimasi</w:t>
-      </w:r>
-      <w:proofErr w:type="spellEnd"/>
-      <w:r>
-        <w:rPr>
-          <w:b/>
-          <w:bCs/>
-        </w:rPr>
-        <w:t>(**)</w:t>
-      </w:r>
-      <w:r>
-        <w:t xml:space="preserve"> </w:t>
-      </w:r>
-      <w:proofErr w:type="spellStart"/>
-      <w:r>
-        <w:t>Instalation</w:t>
-      </w:r>
-      <w:proofErr w:type="spellEnd"/>
-      <w:r>
-        <w:t xml:space="preserve"> per Month after Interest</w:t>
+      <w:r>
+        <w:t>Amount Applied</w:t>
       </w:r>
     </w:p>
     <w:p>
@@ -2254,29 +2104,58 @@
         <w:tab/>
         <w:t xml:space="preserve">- </w:t>
       </w:r>
+      <w:r>
+        <w:t xml:space="preserve">Selected </w:t>
+      </w:r>
+      <w:r>
+        <w:t>Tenor</w:t>
+      </w:r>
+    </w:p>
+    <w:p>
+      <w:r>
+        <w:tab/>
+        <w:t xml:space="preserve">- </w:t>
+      </w:r>
+      <w:r>
+        <w:t xml:space="preserve">Estimation </w:t>
+      </w:r>
       <w:proofErr w:type="spellStart"/>
       <w:r>
-        <w:t>Biaya</w:t>
+        <w:t>i</w:t>
+      </w:r>
+      <w:r>
+        <w:t>nstalation</w:t>
       </w:r>
       <w:proofErr w:type="spellEnd"/>
       <w:r>
-        <w:t xml:space="preserve"> Admin (Jika </w:t>
-      </w:r>
-      <w:proofErr w:type="spellStart"/>
-      <w:r>
-        <w:t>ada</w:t>
-      </w:r>
-      <w:proofErr w:type="spellEnd"/>
-      <w:r>
-        <w:t xml:space="preserve"> – </w:t>
-      </w:r>
-      <w:proofErr w:type="spellStart"/>
-      <w:r>
-        <w:t>Mengurangi</w:t>
-      </w:r>
-      <w:proofErr w:type="spellEnd"/>
-      <w:r>
-        <w:t xml:space="preserve"> nominal disbursement</w:t>
+        <w:t xml:space="preserve"> per Month after Interest</w:t>
+      </w:r>
+    </w:p>
+    <w:p>
+      <w:r>
+        <w:tab/>
+        <w:t xml:space="preserve">- </w:t>
+      </w:r>
+      <w:r>
+        <w:t xml:space="preserve">Admin Fee </w:t>
+      </w:r>
+      <w:r>
+        <w:t>(</w:t>
+      </w:r>
+      <w:r>
+        <w:t xml:space="preserve">If available </w:t>
+      </w:r>
+      <w:r>
+        <w:t xml:space="preserve">– </w:t>
+      </w:r>
+      <w:r>
+        <w:t xml:space="preserve">will deduct </w:t>
+      </w:r>
+      <w:r>
+        <w:t>disbursement</w:t>
+      </w:r>
+      <w:r>
+        <w:t xml:space="preserve"> amount</w:t>
       </w:r>
       <w:r>
         <w:t>)</w:t>
@@ -2285,7 +2164,13 @@
     <w:p>
       <w:r>
         <w:tab/>
-        <w:t>- Button Submit</w:t>
+        <w:t xml:space="preserve">- Button </w:t>
+      </w:r>
+      <w:r>
+        <w:t xml:space="preserve">Submit </w:t>
+      </w:r>
+      <w:r>
+        <w:t>Apply Loan</w:t>
       </w:r>
     </w:p>
     <w:p>
@@ -2293,7 +2178,15 @@
         <w:ind w:left="1440"/>
       </w:pPr>
       <w:r>
-        <w:t>- If Clicked Submit , User Required to Input PIN Transactions</w:t>
+        <w:t xml:space="preserve">- If Clicked </w:t>
+      </w:r>
+      <w:proofErr w:type="gramStart"/>
+      <w:r>
+        <w:t>Submit ,</w:t>
+      </w:r>
+      <w:proofErr w:type="gramEnd"/>
+      <w:r>
+        <w:t xml:space="preserve"> User Required to Input PIN Transactions</w:t>
       </w:r>
       <w:r>
         <w:t xml:space="preserve"> (with option to reset PIN – to </w:t>
@@ -2415,43 +2308,75 @@
       </w:r>
       <w:proofErr w:type="spellEnd"/>
       <w:r>
-        <w:t xml:space="preserve"> (Success Submit , In progress – if timeout, or Failed – if there is error from Server)</w:t>
-      </w:r>
-    </w:p>
-    <w:p>
-      <w:pPr>
-        <w:pStyle w:val="ListParagraph"/>
-        <w:numPr>
-          <w:ilvl w:val="0"/>
-          <w:numId w:val="1"/>
-        </w:numPr>
-      </w:pPr>
-      <w:r>
-        <w:t>Date and Time transaction executed (ex : 06 September 2022, 23:59)</w:t>
-      </w:r>
-    </w:p>
-    <w:p>
-      <w:pPr>
-        <w:pStyle w:val="ListParagraph"/>
-        <w:numPr>
-          <w:ilvl w:val="0"/>
-          <w:numId w:val="1"/>
-        </w:numPr>
-      </w:pPr>
-      <w:r>
-        <w:t>Reference Number (ex : MDR 123456)</w:t>
-      </w:r>
-    </w:p>
-    <w:p>
-      <w:pPr>
-        <w:pStyle w:val="ListParagraph"/>
-        <w:numPr>
-          <w:ilvl w:val="0"/>
-          <w:numId w:val="1"/>
-        </w:numPr>
-      </w:pPr>
-      <w:r>
-        <w:t>Disbursement Account : $</w:t>
+        <w:t xml:space="preserve"> (Success </w:t>
+      </w:r>
+      <w:proofErr w:type="gramStart"/>
+      <w:r>
+        <w:t>Submit ,</w:t>
+      </w:r>
+      <w:proofErr w:type="gramEnd"/>
+      <w:r>
+        <w:t xml:space="preserve"> In progress – if timeout, or Failed – if there is error from Server)</w:t>
+      </w:r>
+    </w:p>
+    <w:p>
+      <w:pPr>
+        <w:pStyle w:val="ListParagraph"/>
+        <w:numPr>
+          <w:ilvl w:val="0"/>
+          <w:numId w:val="1"/>
+        </w:numPr>
+      </w:pPr>
+      <w:r>
+        <w:t>Date and Time transaction executed (</w:t>
+      </w:r>
+      <w:proofErr w:type="gramStart"/>
+      <w:r>
+        <w:t>ex :</w:t>
+      </w:r>
+      <w:proofErr w:type="gramEnd"/>
+      <w:r>
+        <w:t xml:space="preserve"> 06 September 2022, 23:59)</w:t>
+      </w:r>
+    </w:p>
+    <w:p>
+      <w:pPr>
+        <w:pStyle w:val="ListParagraph"/>
+        <w:numPr>
+          <w:ilvl w:val="0"/>
+          <w:numId w:val="1"/>
+        </w:numPr>
+      </w:pPr>
+      <w:r>
+        <w:t>Reference Number (</w:t>
+      </w:r>
+      <w:proofErr w:type="gramStart"/>
+      <w:r>
+        <w:t>ex :</w:t>
+      </w:r>
+      <w:proofErr w:type="gramEnd"/>
+      <w:r>
+        <w:t xml:space="preserve"> MDR 123456)</w:t>
+      </w:r>
+    </w:p>
+    <w:p>
+      <w:pPr>
+        <w:pStyle w:val="ListParagraph"/>
+        <w:numPr>
+          <w:ilvl w:val="0"/>
+          <w:numId w:val="1"/>
+        </w:numPr>
+      </w:pPr>
+      <w:r>
+        <w:t xml:space="preserve">Disbursement </w:t>
+      </w:r>
+      <w:proofErr w:type="gramStart"/>
+      <w:r>
+        <w:t>Account :</w:t>
+      </w:r>
+      <w:proofErr w:type="gramEnd"/>
+      <w:r>
+        <w:t xml:space="preserve"> $</w:t>
       </w:r>
       <w:proofErr w:type="spellStart"/>
       <w:r>
@@ -2476,7 +2401,15 @@
         </w:numPr>
       </w:pPr>
       <w:r>
-        <w:t>Loan Nominal : $</w:t>
+        <w:t xml:space="preserve">Loan </w:t>
+      </w:r>
+      <w:proofErr w:type="gramStart"/>
+      <w:r>
+        <w:t>Nominal :</w:t>
+      </w:r>
+      <w:proofErr w:type="gramEnd"/>
+      <w:r>
+        <w:t xml:space="preserve"> $</w:t>
       </w:r>
       <w:proofErr w:type="spellStart"/>
       <w:r>
@@ -2492,77 +2425,91 @@
           <w:numId w:val="1"/>
         </w:numPr>
       </w:pPr>
-      <w:r>
-        <w:t>Tenor : (ex : 12 Months)</w:t>
-      </w:r>
-    </w:p>
-    <w:p>
-      <w:pPr>
-        <w:pStyle w:val="ListParagraph"/>
-        <w:numPr>
-          <w:ilvl w:val="0"/>
-          <w:numId w:val="1"/>
-        </w:numPr>
-      </w:pPr>
-      <w:r>
-        <w:t xml:space="preserve">Admin Fee (Jika </w:t>
+      <w:proofErr w:type="gramStart"/>
+      <w:r>
+        <w:t>Tenor :</w:t>
+      </w:r>
+      <w:proofErr w:type="gramEnd"/>
+      <w:r>
+        <w:t xml:space="preserve"> (ex : 12 Months)</w:t>
+      </w:r>
+    </w:p>
+    <w:p>
+      <w:pPr>
+        <w:pStyle w:val="ListParagraph"/>
+        <w:numPr>
+          <w:ilvl w:val="0"/>
+          <w:numId w:val="1"/>
+        </w:numPr>
+      </w:pPr>
+      <w:r>
+        <w:t>Admin Fee (</w:t>
+      </w:r>
+      <w:r>
+        <w:t>If available, Deduct</w:t>
+      </w:r>
+      <w:r>
+        <w:t xml:space="preserve"> disbursement</w:t>
+      </w:r>
+      <w:r>
+        <w:t xml:space="preserve"> amount</w:t>
+      </w:r>
+      <w:r>
+        <w:t>)</w:t>
+      </w:r>
+      <w:r>
+        <w:t xml:space="preserve"> </w:t>
+      </w:r>
+    </w:p>
+    <w:p>
+      <w:pPr>
+        <w:pStyle w:val="ListParagraph"/>
+        <w:numPr>
+          <w:ilvl w:val="0"/>
+          <w:numId w:val="1"/>
+        </w:numPr>
+      </w:pPr>
+      <w:r>
+        <w:t xml:space="preserve">Information your application </w:t>
+      </w:r>
+      <w:r>
+        <w:t xml:space="preserve">has been submitted and will be Processed </w:t>
+      </w:r>
+      <w:proofErr w:type="gramStart"/>
+      <w:r>
+        <w:t>soon,</w:t>
+      </w:r>
+      <w:proofErr w:type="gramEnd"/>
+      <w:r>
+        <w:t xml:space="preserve"> Application Status will be updated to Registered Email / Phone Number</w:t>
+      </w:r>
+    </w:p>
+    <w:p>
+      <w:pPr>
+        <w:pStyle w:val="ListParagraph"/>
+        <w:numPr>
+          <w:ilvl w:val="0"/>
+          <w:numId w:val="1"/>
+        </w:numPr>
+      </w:pPr>
+      <w:r>
+        <w:t xml:space="preserve">Button Done (if Clicked – Redirected to Landing Page, </w:t>
+      </w:r>
+      <w:r>
+        <w:t xml:space="preserve">with Detail </w:t>
       </w:r>
       <w:proofErr w:type="spellStart"/>
-      <w:r>
-        <w:t>ada</w:t>
+      <w:proofErr w:type="gramStart"/>
+      <w:r>
+        <w:t>Pinjaman</w:t>
       </w:r>
       <w:proofErr w:type="spellEnd"/>
       <w:r>
-        <w:t xml:space="preserve"> – </w:t>
-      </w:r>
-      <w:proofErr w:type="spellStart"/>
-      <w:r>
-        <w:t>Mengurangi</w:t>
-      </w:r>
-      <w:proofErr w:type="spellEnd"/>
-      <w:r>
-        <w:t xml:space="preserve"> nominal disbursement)</w:t>
-      </w:r>
-      <w:r>
-        <w:t xml:space="preserve"> </w:t>
-      </w:r>
-    </w:p>
-    <w:p>
-      <w:pPr>
-        <w:pStyle w:val="ListParagraph"/>
-        <w:numPr>
-          <w:ilvl w:val="0"/>
-          <w:numId w:val="1"/>
-        </w:numPr>
-      </w:pPr>
-      <w:r>
-        <w:t xml:space="preserve">Information your application </w:t>
-      </w:r>
-      <w:r>
-        <w:t>has been submitted and will be Processed soon, Application Status will be updated to Registered Email / Phone Number</w:t>
-      </w:r>
-    </w:p>
-    <w:p>
-      <w:pPr>
-        <w:pStyle w:val="ListParagraph"/>
-        <w:numPr>
-          <w:ilvl w:val="0"/>
-          <w:numId w:val="1"/>
-        </w:numPr>
-      </w:pPr>
-      <w:r>
-        <w:t xml:space="preserve">Button Done (if Clicked – Redirected to Landing Page, </w:t>
-      </w:r>
-      <w:r>
-        <w:t xml:space="preserve">with Detail </w:t>
-      </w:r>
-      <w:proofErr w:type="spellStart"/>
-      <w:r>
-        <w:t>Pinjaman</w:t>
-      </w:r>
-      <w:proofErr w:type="spellEnd"/>
-      <w:r>
-        <w:t xml:space="preserve"> : Submitted – On Progress Approval</w:t>
+        <w:t xml:space="preserve"> :</w:t>
+      </w:r>
+      <w:proofErr w:type="gramEnd"/>
+      <w:r>
+        <w:t xml:space="preserve"> Submitted – On Progress Approval</w:t>
       </w:r>
       <w:r>
         <w:t>)</w:t>
@@ -2665,8 +2612,13 @@
           <w:numId w:val="1"/>
         </w:numPr>
       </w:pPr>
-      <w:r>
-        <w:t>Information : You can Change your password here,</w:t>
+      <w:proofErr w:type="gramStart"/>
+      <w:r>
+        <w:t>Information :</w:t>
+      </w:r>
+      <w:proofErr w:type="gramEnd"/>
+      <w:r>
+        <w:t xml:space="preserve"> You can Change your password here,</w:t>
       </w:r>
       <w:r>
         <w:t xml:space="preserve"> you will be logged out when finished,</w:t>
@@ -2748,8 +2700,13 @@
           <w:numId w:val="1"/>
         </w:numPr>
       </w:pPr>
-      <w:r>
-        <w:t>Information : You can Change your PIN here,</w:t>
+      <w:proofErr w:type="gramStart"/>
+      <w:r>
+        <w:t>Information :</w:t>
+      </w:r>
+      <w:proofErr w:type="gramEnd"/>
+      <w:r>
+        <w:t xml:space="preserve"> You can Change your PIN here,</w:t>
       </w:r>
       <w:r>
         <w:t xml:space="preserve"> you will be logged out when finished, </w:t>
@@ -2827,8 +2784,13 @@
           <w:numId w:val="1"/>
         </w:numPr>
       </w:pPr>
-      <w:r>
-        <w:t>Information : You can Enable Login with Biometric here,</w:t>
+      <w:proofErr w:type="gramStart"/>
+      <w:r>
+        <w:t>Information :</w:t>
+      </w:r>
+      <w:proofErr w:type="gramEnd"/>
+      <w:r>
+        <w:t xml:space="preserve"> You can Enable Login with Biometric here,</w:t>
       </w:r>
       <w:r>
         <w:t xml:space="preserve"> you will be logged out when finished,</w:t>
@@ -2891,24 +2853,127 @@
         <w:t>If Biometric valid – Login with Biometric Enabled</w:t>
       </w:r>
     </w:p>
+    <w:p>
+      <w:r>
+        <w:t>Contact Us</w:t>
+      </w:r>
+      <w:r>
+        <w:t xml:space="preserve"> (Additional)</w:t>
+      </w:r>
+    </w:p>
+    <w:p>
+      <w:pPr>
+        <w:pStyle w:val="ListParagraph"/>
+        <w:numPr>
+          <w:ilvl w:val="0"/>
+          <w:numId w:val="1"/>
+        </w:numPr>
+      </w:pPr>
+      <w:r>
+        <w:t xml:space="preserve">When Clicked there will be Information to contact </w:t>
+      </w:r>
+      <w:proofErr w:type="gramStart"/>
+      <w:r>
+        <w:t>Us :</w:t>
+      </w:r>
+      <w:proofErr w:type="gramEnd"/>
+    </w:p>
+    <w:p>
+      <w:pPr>
+        <w:pStyle w:val="ListParagraph"/>
+        <w:numPr>
+          <w:ilvl w:val="1"/>
+          <w:numId w:val="1"/>
+        </w:numPr>
+      </w:pPr>
+      <w:r>
+        <w:t xml:space="preserve">By Call </w:t>
+      </w:r>
+      <w:proofErr w:type="spellStart"/>
+      <w:r>
+        <w:t>Center</w:t>
+      </w:r>
+      <w:proofErr w:type="spellEnd"/>
+      <w:r>
+        <w:t xml:space="preserve"> – 021 </w:t>
+      </w:r>
+      <w:proofErr w:type="spellStart"/>
+      <w:r>
+        <w:t>xxxxxx</w:t>
+      </w:r>
+      <w:proofErr w:type="spellEnd"/>
+    </w:p>
+    <w:p>
+      <w:pPr>
+        <w:pStyle w:val="ListParagraph"/>
+        <w:numPr>
+          <w:ilvl w:val="1"/>
+          <w:numId w:val="1"/>
+        </w:numPr>
+      </w:pPr>
+      <w:r>
+        <w:t>By Phone / WA – 0811 1111 1111</w:t>
+      </w:r>
+    </w:p>
+    <w:p>
+      <w:pPr>
+        <w:pStyle w:val="ListParagraph"/>
+        <w:numPr>
+          <w:ilvl w:val="1"/>
+          <w:numId w:val="1"/>
+        </w:numPr>
+      </w:pPr>
+      <w:r>
+        <w:t xml:space="preserve">Through live chat on our </w:t>
+      </w:r>
+      <w:proofErr w:type="gramStart"/>
+      <w:r>
+        <w:t>Website :</w:t>
+      </w:r>
+      <w:proofErr w:type="gramEnd"/>
+      <w:r>
+        <w:t xml:space="preserve"> </w:t>
+      </w:r>
+      <w:hyperlink r:id="rId5" w:history="1">
+        <w:r>
+          <w:rPr>
+            <w:rStyle w:val="Hyperlink"/>
+          </w:rPr>
+          <w:t>www.loanapplication.com</w:t>
+        </w:r>
+      </w:hyperlink>
+    </w:p>
+    <w:p>
+      <w:pPr>
+        <w:pStyle w:val="ListParagraph"/>
+        <w:numPr>
+          <w:ilvl w:val="1"/>
+          <w:numId w:val="1"/>
+        </w:numPr>
+      </w:pPr>
+      <w:r>
+        <w:t>Or Chat with Us now (Live Chat with CS by mobile apps)</w:t>
+      </w:r>
+    </w:p>
     <w:p/>
     <w:p>
-      <w:r>
-        <w:t xml:space="preserve">Logout : User </w:t>
-      </w:r>
-      <w:proofErr w:type="spellStart"/>
-      <w:r>
-        <w:t>Dapat</w:t>
-      </w:r>
-      <w:proofErr w:type="spellEnd"/>
+      <w:proofErr w:type="gramStart"/>
+      <w:r>
+        <w:t>Logout :</w:t>
+      </w:r>
+      <w:proofErr w:type="gramEnd"/>
+      <w:r>
+        <w:t xml:space="preserve"> User </w:t>
+      </w:r>
+      <w:r>
+        <w:t>able to</w:t>
+      </w:r>
       <w:r>
         <w:t xml:space="preserve"> Logout </w:t>
       </w:r>
-      <w:proofErr w:type="spellStart"/>
-      <w:r>
-        <w:t>dari</w:t>
-      </w:r>
-      <w:proofErr w:type="spellEnd"/>
+      <w:r>
+        <w:t>from</w:t>
+      </w:r>
       <w:r>
         <w:t xml:space="preserve"> </w:t>
       </w:r>
@@ -2919,11 +2984,6 @@
         <w:t xml:space="preserve"> Page (Clear Token and Session)</w:t>
       </w:r>
     </w:p>
-    <w:p/>
-    <w:p/>
-    <w:p/>
-    <w:p/>
-    <w:p/>
     <w:p/>
     <w:p/>
     <w:p>
@@ -2955,8 +3015,13 @@
         <w:t>System</w:t>
       </w:r>
       <w:r>
-        <w:t xml:space="preserve"> Approval :</w:t>
-      </w:r>
+        <w:t xml:space="preserve"> </w:t>
+      </w:r>
+      <w:proofErr w:type="gramStart"/>
+      <w:r>
+        <w:t>Approval :</w:t>
+      </w:r>
+      <w:proofErr w:type="gramEnd"/>
     </w:p>
     <w:p>
       <w:pPr>
@@ -2995,8 +3060,13 @@
       </w:r>
       <w:proofErr w:type="spellEnd"/>
       <w:r>
-        <w:t xml:space="preserve"> application :</w:t>
-      </w:r>
+        <w:t xml:space="preserve"> </w:t>
+      </w:r>
+      <w:proofErr w:type="gramStart"/>
+      <w:r>
+        <w:t>application :</w:t>
+      </w:r>
+      <w:proofErr w:type="gramEnd"/>
     </w:p>
     <w:p>
       <w:pPr>
@@ -3022,7 +3092,15 @@
         </w:numPr>
       </w:pPr>
       <w:r>
-        <w:t>Set up Password , with confirmation (2</w:t>
+        <w:t xml:space="preserve">Set up </w:t>
+      </w:r>
+      <w:proofErr w:type="gramStart"/>
+      <w:r>
+        <w:t>Password ,</w:t>
+      </w:r>
+      <w:proofErr w:type="gramEnd"/>
+      <w:r>
+        <w:t xml:space="preserve"> with confirmation (2</w:t>
       </w:r>
       <w:r>
         <w:rPr>
@@ -3053,8 +3131,13 @@
     </w:p>
     <w:p>
       <w:r>
-        <w:t>Login feature as admin :</w:t>
-      </w:r>
+        <w:t xml:space="preserve">Login feature as </w:t>
+      </w:r>
+      <w:proofErr w:type="gramStart"/>
+      <w:r>
+        <w:t>admin :</w:t>
+      </w:r>
+      <w:proofErr w:type="gramEnd"/>
     </w:p>
     <w:p>
       <w:pPr>
@@ -3120,8 +3203,13 @@
         <w:t xml:space="preserve">Home / </w:t>
       </w:r>
       <w:r>
-        <w:t>Landing Page :</w:t>
-      </w:r>
+        <w:t xml:space="preserve">Landing </w:t>
+      </w:r>
+      <w:proofErr w:type="gramStart"/>
+      <w:r>
+        <w:t>Page :</w:t>
+      </w:r>
+      <w:proofErr w:type="gramEnd"/>
     </w:p>
     <w:p>
       <w:pPr>
@@ -3167,15 +3255,25 @@
           <w:numId w:val="1"/>
         </w:numPr>
       </w:pPr>
-      <w:r>
-        <w:t>Logout : Administrator can Logout from Home / Landing Page (Clear Token and Session)</w:t>
+      <w:proofErr w:type="gramStart"/>
+      <w:r>
+        <w:t>Logout :</w:t>
+      </w:r>
+      <w:proofErr w:type="gramEnd"/>
+      <w:r>
+        <w:t xml:space="preserve"> Administrator can Logout from Home / Landing Page (Clear Token and Session)</w:t>
       </w:r>
     </w:p>
     <w:p/>
     <w:p>
       <w:r>
-        <w:t>Pending Registration Approval :</w:t>
-      </w:r>
+        <w:t xml:space="preserve">Pending Registration </w:t>
+      </w:r>
+      <w:proofErr w:type="gramStart"/>
+      <w:r>
+        <w:t>Approval :</w:t>
+      </w:r>
+      <w:proofErr w:type="gramEnd"/>
     </w:p>
     <w:p>
       <w:pPr>
@@ -3257,7 +3355,15 @@
         </w:numPr>
       </w:pPr>
       <w:r>
-        <w:t>If Approved – Customer Identification File Creation will be processed – Customer will got the notification on their registered Email / Phone number</w:t>
+        <w:t xml:space="preserve">If Approved – Customer Identification File Creation will be processed – Customer will </w:t>
+      </w:r>
+      <w:proofErr w:type="gramStart"/>
+      <w:r>
+        <w:t>got</w:t>
+      </w:r>
+      <w:proofErr w:type="gramEnd"/>
+      <w:r>
+        <w:t xml:space="preserve"> the notification on their registered Email / Phone number</w:t>
       </w:r>
     </w:p>
     <w:p>
@@ -3269,169 +3375,197 @@
         </w:numPr>
       </w:pPr>
       <w:r>
-        <w:t>If Rejected – Customer will be flagged as Failed Register – Notification will sent to their Email/Phone Number</w:t>
+        <w:t xml:space="preserve">If Rejected – Customer will be flagged as Failed Register – Notification will </w:t>
+      </w:r>
+      <w:proofErr w:type="gramStart"/>
+      <w:r>
+        <w:t>sent</w:t>
+      </w:r>
+      <w:proofErr w:type="gramEnd"/>
+      <w:r>
+        <w:t xml:space="preserve"> to their Email/Phone Number</w:t>
       </w:r>
     </w:p>
     <w:p/>
     <w:p/>
     <w:p/>
+    <w:p>
+      <w:r>
+        <w:lastRenderedPageBreak/>
+        <w:t>Pending Loan Application Approval (Optional)</w:t>
+      </w:r>
+    </w:p>
+    <w:p>
+      <w:pPr>
+        <w:pStyle w:val="ListParagraph"/>
+        <w:numPr>
+          <w:ilvl w:val="0"/>
+          <w:numId w:val="1"/>
+        </w:numPr>
+      </w:pPr>
+      <w:r>
+        <w:t xml:space="preserve">List of Loan Application classified as suspect with detailed data (CIF, </w:t>
+      </w:r>
+      <w:r>
+        <w:t xml:space="preserve">Loan Date </w:t>
+      </w:r>
+      <w:proofErr w:type="spellStart"/>
+      <w:r>
+        <w:t>Submittion</w:t>
+      </w:r>
+      <w:proofErr w:type="spellEnd"/>
+      <w:r>
+        <w:t xml:space="preserve">, </w:t>
+      </w:r>
+      <w:r>
+        <w:t xml:space="preserve">Loan Amount, </w:t>
+      </w:r>
+      <w:r>
+        <w:t>Tenor, Status</w:t>
+      </w:r>
+      <w:r>
+        <w:t>)</w:t>
+      </w:r>
+    </w:p>
+    <w:p>
+      <w:pPr>
+        <w:pStyle w:val="ListParagraph"/>
+        <w:numPr>
+          <w:ilvl w:val="0"/>
+          <w:numId w:val="1"/>
+        </w:numPr>
+      </w:pPr>
+      <w:r>
+        <w:t xml:space="preserve">Field Detail Reason for </w:t>
+      </w:r>
+      <w:proofErr w:type="spellStart"/>
+      <w:r>
+        <w:t>Decission</w:t>
+      </w:r>
+      <w:proofErr w:type="spellEnd"/>
+      <w:r>
+        <w:t xml:space="preserve"> – Approve or Reject (Ex: Reject – Selfie </w:t>
+      </w:r>
+      <w:proofErr w:type="spellStart"/>
+      <w:r>
+        <w:t>Foto</w:t>
+      </w:r>
+      <w:proofErr w:type="spellEnd"/>
+      <w:r>
+        <w:t xml:space="preserve"> doesn’t match with KTP) or (Approved – Data and </w:t>
+      </w:r>
+      <w:proofErr w:type="spellStart"/>
+      <w:r>
+        <w:t>Foto</w:t>
+      </w:r>
+      <w:proofErr w:type="spellEnd"/>
+      <w:r>
+        <w:t xml:space="preserve"> Match)</w:t>
+      </w:r>
+    </w:p>
+    <w:p>
+      <w:pPr>
+        <w:pStyle w:val="ListParagraph"/>
+        <w:numPr>
+          <w:ilvl w:val="0"/>
+          <w:numId w:val="1"/>
+        </w:numPr>
+      </w:pPr>
+      <w:r>
+        <w:t>Choice for Approve and Reject</w:t>
+      </w:r>
+    </w:p>
+    <w:p>
+      <w:pPr>
+        <w:pStyle w:val="ListParagraph"/>
+        <w:numPr>
+          <w:ilvl w:val="1"/>
+          <w:numId w:val="1"/>
+        </w:numPr>
+      </w:pPr>
+      <w:r>
+        <w:t xml:space="preserve">If Approved – </w:t>
+      </w:r>
+      <w:r>
+        <w:t xml:space="preserve">Loan Disbursement will be Processed – Recorded </w:t>
+      </w:r>
+      <w:proofErr w:type="gramStart"/>
+      <w:r>
+        <w:t>As</w:t>
+      </w:r>
+      <w:proofErr w:type="gramEnd"/>
+      <w:r>
+        <w:t xml:space="preserve"> Active Loan</w:t>
+      </w:r>
+    </w:p>
+    <w:p>
+      <w:pPr>
+        <w:pStyle w:val="ListParagraph"/>
+        <w:numPr>
+          <w:ilvl w:val="1"/>
+          <w:numId w:val="1"/>
+        </w:numPr>
+      </w:pPr>
+      <w:r>
+        <w:t xml:space="preserve">If Rejected – Customer will be flagged as </w:t>
+      </w:r>
+      <w:r>
+        <w:t>Rejected</w:t>
+      </w:r>
+      <w:r>
+        <w:t xml:space="preserve"> – Notification will </w:t>
+      </w:r>
+      <w:proofErr w:type="gramStart"/>
+      <w:r>
+        <w:t>sent</w:t>
+      </w:r>
+      <w:proofErr w:type="gramEnd"/>
+      <w:r>
+        <w:t xml:space="preserve"> to their Email/Phone Number</w:t>
+      </w:r>
+      <w:r>
+        <w:t xml:space="preserve"> – Able to retry Apply Loan</w:t>
+      </w:r>
+    </w:p>
     <w:p/>
+    <w:p>
+      <w:r>
+        <w:t>Block – Unblock User</w:t>
+      </w:r>
+    </w:p>
+    <w:p>
+      <w:pPr>
+        <w:pStyle w:val="ListParagraph"/>
+        <w:numPr>
+          <w:ilvl w:val="0"/>
+          <w:numId w:val="1"/>
+        </w:numPr>
+      </w:pPr>
+      <w:r>
+        <w:t>Inquiry User ID / CIF to get User Detail</w:t>
+      </w:r>
+    </w:p>
+    <w:p>
+      <w:pPr>
+        <w:pStyle w:val="ListParagraph"/>
+        <w:numPr>
+          <w:ilvl w:val="0"/>
+          <w:numId w:val="1"/>
+        </w:numPr>
+      </w:pPr>
+      <w:r>
+        <w:t>Feature to Change User Status (Block or Unblock)</w:t>
+      </w:r>
+    </w:p>
     <w:p/>
     <w:p>
-      <w:r>
-        <w:t>Pending Loan Application Approval (Optional)</w:t>
-      </w:r>
-    </w:p>
-    <w:p>
-      <w:pPr>
-        <w:pStyle w:val="ListParagraph"/>
-        <w:numPr>
-          <w:ilvl w:val="0"/>
-          <w:numId w:val="1"/>
-        </w:numPr>
-      </w:pPr>
-      <w:r>
-        <w:t xml:space="preserve">List of Loan Application classified as suspect with detailed data (CIF, </w:t>
-      </w:r>
-      <w:r>
-        <w:t xml:space="preserve">Loan Date </w:t>
-      </w:r>
-      <w:proofErr w:type="spellStart"/>
-      <w:r>
-        <w:t>Submittion</w:t>
-      </w:r>
-      <w:proofErr w:type="spellEnd"/>
-      <w:r>
-        <w:t xml:space="preserve">, </w:t>
-      </w:r>
-      <w:r>
-        <w:t xml:space="preserve">Loan Amount, </w:t>
-      </w:r>
-      <w:r>
-        <w:t>Tenor, Status</w:t>
-      </w:r>
-      <w:r>
-        <w:t>)</w:t>
-      </w:r>
-    </w:p>
-    <w:p>
-      <w:pPr>
-        <w:pStyle w:val="ListParagraph"/>
-        <w:numPr>
-          <w:ilvl w:val="0"/>
-          <w:numId w:val="1"/>
-        </w:numPr>
-      </w:pPr>
-      <w:r>
-        <w:t xml:space="preserve">Field Detail Reason for </w:t>
-      </w:r>
-      <w:proofErr w:type="spellStart"/>
-      <w:r>
-        <w:t>Decission</w:t>
-      </w:r>
-      <w:proofErr w:type="spellEnd"/>
-      <w:r>
-        <w:t xml:space="preserve"> – Approve or Reject (Ex: Reject – Selfie </w:t>
-      </w:r>
-      <w:proofErr w:type="spellStart"/>
-      <w:r>
-        <w:t>Foto</w:t>
-      </w:r>
-      <w:proofErr w:type="spellEnd"/>
-      <w:r>
-        <w:t xml:space="preserve"> doesn’t match with KTP) or (Approved – Data and </w:t>
-      </w:r>
-      <w:proofErr w:type="spellStart"/>
-      <w:r>
-        <w:t>Foto</w:t>
-      </w:r>
-      <w:proofErr w:type="spellEnd"/>
-      <w:r>
-        <w:t xml:space="preserve"> Match)</w:t>
-      </w:r>
-    </w:p>
-    <w:p>
-      <w:pPr>
-        <w:pStyle w:val="ListParagraph"/>
-        <w:numPr>
-          <w:ilvl w:val="0"/>
-          <w:numId w:val="1"/>
-        </w:numPr>
-      </w:pPr>
-      <w:r>
-        <w:t>Choice for Approve and Reject</w:t>
-      </w:r>
-    </w:p>
-    <w:p>
-      <w:pPr>
-        <w:pStyle w:val="ListParagraph"/>
-        <w:numPr>
-          <w:ilvl w:val="1"/>
-          <w:numId w:val="1"/>
-        </w:numPr>
-      </w:pPr>
-      <w:r>
-        <w:t xml:space="preserve">If Approved – </w:t>
-      </w:r>
-      <w:r>
-        <w:t>Loan Disbursement will be Processed – Recorded As Active Loan</w:t>
-      </w:r>
-    </w:p>
-    <w:p>
-      <w:pPr>
-        <w:pStyle w:val="ListParagraph"/>
-        <w:numPr>
-          <w:ilvl w:val="1"/>
-          <w:numId w:val="1"/>
-        </w:numPr>
-      </w:pPr>
-      <w:r>
-        <w:t xml:space="preserve">If Rejected – Customer will be flagged as </w:t>
-      </w:r>
-      <w:r>
-        <w:t>Rejected</w:t>
-      </w:r>
-      <w:r>
-        <w:t xml:space="preserve"> – Notification will sent to their Email/Phone Number</w:t>
-      </w:r>
-      <w:r>
-        <w:t xml:space="preserve"> – Able to retry Apply Loan</w:t>
-      </w:r>
-    </w:p>
-    <w:p/>
-    <w:p>
-      <w:r>
-        <w:t>Block – Unblock User</w:t>
-      </w:r>
-    </w:p>
-    <w:p>
-      <w:pPr>
-        <w:pStyle w:val="ListParagraph"/>
-        <w:numPr>
-          <w:ilvl w:val="0"/>
-          <w:numId w:val="1"/>
-        </w:numPr>
-      </w:pPr>
-      <w:r>
-        <w:t>Inquiry User ID / CIF to get User Detail</w:t>
-      </w:r>
-    </w:p>
-    <w:p>
-      <w:pPr>
-        <w:pStyle w:val="ListParagraph"/>
-        <w:numPr>
-          <w:ilvl w:val="0"/>
-          <w:numId w:val="1"/>
-        </w:numPr>
-      </w:pPr>
-      <w:r>
-        <w:t>Feature to Change User Status (Block or Unblock)</w:t>
-      </w:r>
-    </w:p>
-    <w:p/>
-    <w:p>
-      <w:r>
-        <w:t>Settings : Change Password</w:t>
+      <w:proofErr w:type="gramStart"/>
+      <w:r>
+        <w:t>Settings :</w:t>
+      </w:r>
+      <w:proofErr w:type="gramEnd"/>
+      <w:r>
+        <w:t xml:space="preserve"> Change Password</w:t>
       </w:r>
     </w:p>
     <w:p>
@@ -4323,7 +4457,7 @@
   <w:style w:type="paragraph" w:default="1" w:styleId="Normal">
     <w:name w:val="Normal"/>
     <w:qFormat/>
-    <w:rsid w:val="000967C1"/>
+    <w:rsid w:val="009A484E"/>
   </w:style>
   <w:style w:type="character" w:default="1" w:styleId="DefaultParagraphFont">
     <w:name w:val="Default Paragraph Font"/>
@@ -4362,6 +4496,29 @@
       <w:ind w:left="720"/>
       <w:contextualSpacing/>
     </w:pPr>
+  </w:style>
+  <w:style w:type="character" w:styleId="Hyperlink">
+    <w:name w:val="Hyperlink"/>
+    <w:basedOn w:val="DefaultParagraphFont"/>
+    <w:uiPriority w:val="99"/>
+    <w:unhideWhenUsed/>
+    <w:rsid w:val="00D82E87"/>
+    <w:rPr>
+      <w:color w:val="0563C1" w:themeColor="hyperlink"/>
+      <w:u w:val="single"/>
+    </w:rPr>
+  </w:style>
+  <w:style w:type="character" w:styleId="UnresolvedMention">
+    <w:name w:val="Unresolved Mention"/>
+    <w:basedOn w:val="DefaultParagraphFont"/>
+    <w:uiPriority w:val="99"/>
+    <w:semiHidden/>
+    <w:unhideWhenUsed/>
+    <w:rsid w:val="00D82E87"/>
+    <w:rPr>
+      <w:color w:val="605E5C"/>
+      <w:shd w:val="clear" w:color="auto" w:fill="E1DFDD"/>
+    </w:rPr>
   </w:style>
 </w:styles>
 </file>

</xml_diff>